<commit_message>
Cosmetic changes (non-functional references to Taverna 2.3 and TavServ 2.3 go to talking about 2.4 instead).
</commit_message>
<xml_diff>
--- a/install.docx
+++ b/install.docx
@@ -8,7 +8,13 @@
       </w:pPr>
       <w:bookmarkStart w:id="0" w:name="_Ref193763401"/>
       <w:r>
-        <w:t>Taverna 2.3 Server: Installation and Administration Guide</w:t>
+        <w:t xml:space="preserve">Taverna </w:t>
+      </w:r>
+      <w:r>
+        <w:t>2.4</w:t>
+      </w:r>
+      <w:r>
+        <w:t xml:space="preserve"> Server: Installation and Administration Guide</w:t>
       </w:r>
       <w:bookmarkEnd w:id="0"/>
     </w:p>
@@ -23,7 +29,13 @@
         <w:t>a</w:t>
       </w:r>
       <w:r>
-        <w:t>verna 2.3 Platform, from the myGrid team at the University of Manchester.</w:t>
+        <w:t xml:space="preserve">verna </w:t>
+      </w:r>
+      <w:r>
+        <w:t>2.4</w:t>
+      </w:r>
+      <w:r>
+        <w:t xml:space="preserve"> Platform, from the myGrid team at the University of Manchester.</w:t>
       </w:r>
     </w:p>
     <w:p>
@@ -59,12 +71,7 @@
         <w:pStyle w:val="NormalParagraph"/>
       </w:pPr>
       <w:r>
-        <w:t>In addition to its improved performance, this release supp</w:t>
-      </w:r>
-      <w:bookmarkStart w:id="1" w:name="_GoBack"/>
-      <w:bookmarkEnd w:id="1"/>
-      <w:r>
-        <w:t>orts a number of new key features:</w:t>
+        <w:t>In addition to its improved performance, this release supports a number of new key features:</w:t>
       </w:r>
     </w:p>
     <w:p>
@@ -82,7 +89,13 @@
         <w:rPr>
           <w:b/>
         </w:rPr>
-        <w:t>Taverna 2.3</w:t>
+        <w:t xml:space="preserve">Taverna </w:t>
+      </w:r>
+      <w:r>
+        <w:rPr>
+          <w:b/>
+        </w:rPr>
+        <w:t>2.4</w:t>
       </w:r>
     </w:p>
     <w:p>
@@ -6117,11 +6130,11 @@
       <w:pPr>
         <w:pStyle w:val="Heading4"/>
       </w:pPr>
-      <w:bookmarkStart w:id="2" w:name="_Ref180479217"/>
+      <w:bookmarkStart w:id="1" w:name="_Ref180479217"/>
       <w:r>
         <w:t>Windows Mode</w:t>
       </w:r>
-      <w:bookmarkEnd w:id="2"/>
+      <w:bookmarkEnd w:id="1"/>
     </w:p>
     <w:p>
       <w:pPr>
@@ -9313,7 +9326,12 @@
       </w:r>
     </w:p>
     <w:sectPr>
-      <w:footerReference w:type="default" r:id="rId9"/>
+      <w:headerReference w:type="even" r:id="rId9"/>
+      <w:headerReference w:type="default" r:id="rId10"/>
+      <w:footerReference w:type="even" r:id="rId11"/>
+      <w:footerReference w:type="default" r:id="rId12"/>
+      <w:headerReference w:type="first" r:id="rId13"/>
+      <w:footerReference w:type="first" r:id="rId14"/>
       <w:pgSz w:w="11900" w:h="16840"/>
       <w:pgMar w:top="1440" w:right="1800" w:bottom="1440" w:left="1800" w:header="708" w:footer="708" w:gutter="0"/>
       <w:cols w:space="708"/>
@@ -9342,6 +9360,16 @@
 </file>
 
 <file path=word/footer1.xml><?xml version="1.0" encoding="utf-8"?>
+<w:ftr xmlns:wpc="http://schemas.microsoft.com/office/word/2010/wordprocessingCanvas" xmlns:mo="http://schemas.microsoft.com/office/mac/office/2008/main" xmlns:mc="http://schemas.openxmlformats.org/markup-compatibility/2006" xmlns:mv="urn:schemas-microsoft-com:mac:vml" xmlns:o="urn:schemas-microsoft-com:office:office" xmlns:r="http://schemas.openxmlformats.org/officeDocument/2006/relationships" xmlns:m="http://schemas.openxmlformats.org/officeDocument/2006/math" xmlns:v="urn:schemas-microsoft-com:vml" xmlns:wp14="http://schemas.microsoft.com/office/word/2010/wordprocessingDrawing" xmlns:wp="http://schemas.openxmlformats.org/drawingml/2006/wordprocessingDrawing" xmlns:w10="urn:schemas-microsoft-com:office:word" xmlns:w="http://schemas.openxmlformats.org/wordprocessingml/2006/main" xmlns:w14="http://schemas.microsoft.com/office/word/2010/wordml" xmlns:wpg="http://schemas.microsoft.com/office/word/2010/wordprocessingGroup" xmlns:wpi="http://schemas.microsoft.com/office/word/2010/wordprocessingInk" xmlns:wne="http://schemas.microsoft.com/office/word/2006/wordml" xmlns:wps="http://schemas.microsoft.com/office/word/2010/wordprocessingShape" mc:Ignorable="w14 wp14">
+  <w:p>
+    <w:pPr>
+      <w:pStyle w:val="Footer"/>
+    </w:pPr>
+  </w:p>
+</w:ftr>
+</file>
+
+<file path=word/footer2.xml><?xml version="1.0" encoding="utf-8"?>
 <w:ftr xmlns:wpc="http://schemas.microsoft.com/office/word/2010/wordprocessingCanvas" xmlns:mo="http://schemas.microsoft.com/office/mac/office/2008/main" xmlns:mc="http://schemas.openxmlformats.org/markup-compatibility/2006" xmlns:mv="urn:schemas-microsoft-com:mac:vml" xmlns:o="urn:schemas-microsoft-com:office:office" xmlns:r="http://schemas.openxmlformats.org/officeDocument/2006/relationships" xmlns:m="http://schemas.openxmlformats.org/officeDocument/2006/math" xmlns:v="urn:schemas-microsoft-com:vml" xmlns:wp14="http://schemas.microsoft.com/office/word/2010/wordprocessingDrawing" xmlns:wp="http://schemas.openxmlformats.org/drawingml/2006/wordprocessingDrawing" xmlns:w10="urn:schemas-microsoft-com:office:word" xmlns:w="http://schemas.openxmlformats.org/wordprocessingml/2006/main" xmlns:w14="http://schemas.microsoft.com/office/word/2010/wordml" xmlns:wpg="http://schemas.microsoft.com/office/word/2010/wordprocessingGroup" xmlns:wpi="http://schemas.microsoft.com/office/word/2010/wordprocessingInk" xmlns:wne="http://schemas.microsoft.com/office/word/2006/wordml" xmlns:wps="http://schemas.microsoft.com/office/word/2010/wordprocessingShape" mc:Ignorable="w14 wp14">
   <w:p>
     <w:pPr>
@@ -9369,7 +9397,33 @@
         <w:sz w:val="20"/>
         <w:szCs w:val="20"/>
       </w:rPr>
-      <w:t>Taverna 2.3 Server: Installation and Administration Guide</w:t>
+      <w:t xml:space="preserve">Taverna </w:t>
+    </w:r>
+    <w:bookmarkStart w:id="2" w:name="_GoBack"/>
+    <w:r>
+      <w:rPr>
+        <w:rFonts w:asciiTheme="majorHAnsi" w:hAnsiTheme="majorHAnsi"/>
+        <w:b/>
+        <w:bCs/>
+        <w:i/>
+        <w:color w:val="1F497D" w:themeColor="text2"/>
+        <w:sz w:val="20"/>
+        <w:szCs w:val="20"/>
+      </w:rPr>
+      <w:t>2.4</w:t>
+    </w:r>
+    <w:bookmarkEnd w:id="2"/>
+    <w:r>
+      <w:rPr>
+        <w:rFonts w:asciiTheme="majorHAnsi" w:hAnsiTheme="majorHAnsi"/>
+        <w:b/>
+        <w:bCs/>
+        <w:i/>
+        <w:color w:val="1F497D" w:themeColor="text2"/>
+        <w:sz w:val="20"/>
+        <w:szCs w:val="20"/>
+      </w:rPr>
+      <w:t xml:space="preserve"> Server: Installation and Administration Guide</w:t>
     </w:r>
     <w:r>
       <w:rPr>
@@ -9532,6 +9586,16 @@
 </w:ftr>
 </file>
 
+<file path=word/footer3.xml><?xml version="1.0" encoding="utf-8"?>
+<w:ftr xmlns:wpc="http://schemas.microsoft.com/office/word/2010/wordprocessingCanvas" xmlns:mo="http://schemas.microsoft.com/office/mac/office/2008/main" xmlns:mc="http://schemas.openxmlformats.org/markup-compatibility/2006" xmlns:mv="urn:schemas-microsoft-com:mac:vml" xmlns:o="urn:schemas-microsoft-com:office:office" xmlns:r="http://schemas.openxmlformats.org/officeDocument/2006/relationships" xmlns:m="http://schemas.openxmlformats.org/officeDocument/2006/math" xmlns:v="urn:schemas-microsoft-com:vml" xmlns:wp14="http://schemas.microsoft.com/office/word/2010/wordprocessingDrawing" xmlns:wp="http://schemas.openxmlformats.org/drawingml/2006/wordprocessingDrawing" xmlns:w10="urn:schemas-microsoft-com:office:word" xmlns:w="http://schemas.openxmlformats.org/wordprocessingml/2006/main" xmlns:w14="http://schemas.microsoft.com/office/word/2010/wordml" xmlns:wpg="http://schemas.microsoft.com/office/word/2010/wordprocessingGroup" xmlns:wpi="http://schemas.microsoft.com/office/word/2010/wordprocessingInk" xmlns:wne="http://schemas.microsoft.com/office/word/2006/wordml" xmlns:wps="http://schemas.microsoft.com/office/word/2010/wordprocessingShape" mc:Ignorable="w14 wp14">
+  <w:p>
+    <w:pPr>
+      <w:pStyle w:val="Footer"/>
+    </w:pPr>
+  </w:p>
+</w:ftr>
+</file>
+
 <file path=word/footnotes.xml><?xml version="1.0" encoding="utf-8"?>
 <w:footnotes xmlns:wpc="http://schemas.microsoft.com/office/word/2010/wordprocessingCanvas" xmlns:mo="http://schemas.microsoft.com/office/mac/office/2008/main" xmlns:mc="http://schemas.openxmlformats.org/markup-compatibility/2006" xmlns:mv="urn:schemas-microsoft-com:mac:vml" xmlns:o="urn:schemas-microsoft-com:office:office" xmlns:r="http://schemas.openxmlformats.org/officeDocument/2006/relationships" xmlns:m="http://schemas.openxmlformats.org/officeDocument/2006/math" xmlns:v="urn:schemas-microsoft-com:vml" xmlns:wp14="http://schemas.microsoft.com/office/word/2010/wordprocessingDrawing" xmlns:wp="http://schemas.openxmlformats.org/drawingml/2006/wordprocessingDrawing" xmlns:w10="urn:schemas-microsoft-com:office:word" xmlns:w="http://schemas.openxmlformats.org/wordprocessingml/2006/main" xmlns:w14="http://schemas.microsoft.com/office/word/2010/wordml" xmlns:wpg="http://schemas.microsoft.com/office/word/2010/wordprocessingGroup" xmlns:wpi="http://schemas.microsoft.com/office/word/2010/wordprocessingInk" xmlns:wne="http://schemas.microsoft.com/office/word/2006/wordml" xmlns:wps="http://schemas.microsoft.com/office/word/2010/wordprocessingShape" mc:Ignorable="w14 wp14">
   <w:footnote w:type="separator" w:id="-1">
@@ -9671,6 +9735,36 @@
     </w:p>
   </w:footnote>
 </w:footnotes>
+</file>
+
+<file path=word/header1.xml><?xml version="1.0" encoding="utf-8"?>
+<w:hdr xmlns:wpc="http://schemas.microsoft.com/office/word/2010/wordprocessingCanvas" xmlns:mo="http://schemas.microsoft.com/office/mac/office/2008/main" xmlns:mc="http://schemas.openxmlformats.org/markup-compatibility/2006" xmlns:mv="urn:schemas-microsoft-com:mac:vml" xmlns:o="urn:schemas-microsoft-com:office:office" xmlns:r="http://schemas.openxmlformats.org/officeDocument/2006/relationships" xmlns:m="http://schemas.openxmlformats.org/officeDocument/2006/math" xmlns:v="urn:schemas-microsoft-com:vml" xmlns:wp14="http://schemas.microsoft.com/office/word/2010/wordprocessingDrawing" xmlns:wp="http://schemas.openxmlformats.org/drawingml/2006/wordprocessingDrawing" xmlns:w10="urn:schemas-microsoft-com:office:word" xmlns:w="http://schemas.openxmlformats.org/wordprocessingml/2006/main" xmlns:w14="http://schemas.microsoft.com/office/word/2010/wordml" xmlns:wpg="http://schemas.microsoft.com/office/word/2010/wordprocessingGroup" xmlns:wpi="http://schemas.microsoft.com/office/word/2010/wordprocessingInk" xmlns:wne="http://schemas.microsoft.com/office/word/2006/wordml" xmlns:wps="http://schemas.microsoft.com/office/word/2010/wordprocessingShape" mc:Ignorable="w14 wp14">
+  <w:p>
+    <w:pPr>
+      <w:pStyle w:val="Header"/>
+    </w:pPr>
+  </w:p>
+</w:hdr>
+</file>
+
+<file path=word/header2.xml><?xml version="1.0" encoding="utf-8"?>
+<w:hdr xmlns:wpc="http://schemas.microsoft.com/office/word/2010/wordprocessingCanvas" xmlns:mo="http://schemas.microsoft.com/office/mac/office/2008/main" xmlns:mc="http://schemas.openxmlformats.org/markup-compatibility/2006" xmlns:mv="urn:schemas-microsoft-com:mac:vml" xmlns:o="urn:schemas-microsoft-com:office:office" xmlns:r="http://schemas.openxmlformats.org/officeDocument/2006/relationships" xmlns:m="http://schemas.openxmlformats.org/officeDocument/2006/math" xmlns:v="urn:schemas-microsoft-com:vml" xmlns:wp14="http://schemas.microsoft.com/office/word/2010/wordprocessingDrawing" xmlns:wp="http://schemas.openxmlformats.org/drawingml/2006/wordprocessingDrawing" xmlns:w10="urn:schemas-microsoft-com:office:word" xmlns:w="http://schemas.openxmlformats.org/wordprocessingml/2006/main" xmlns:w14="http://schemas.microsoft.com/office/word/2010/wordml" xmlns:wpg="http://schemas.microsoft.com/office/word/2010/wordprocessingGroup" xmlns:wpi="http://schemas.microsoft.com/office/word/2010/wordprocessingInk" xmlns:wne="http://schemas.microsoft.com/office/word/2006/wordml" xmlns:wps="http://schemas.microsoft.com/office/word/2010/wordprocessingShape" mc:Ignorable="w14 wp14">
+  <w:p>
+    <w:pPr>
+      <w:pStyle w:val="Header"/>
+    </w:pPr>
+  </w:p>
+</w:hdr>
+</file>
+
+<file path=word/header3.xml><?xml version="1.0" encoding="utf-8"?>
+<w:hdr xmlns:wpc="http://schemas.microsoft.com/office/word/2010/wordprocessingCanvas" xmlns:mo="http://schemas.microsoft.com/office/mac/office/2008/main" xmlns:mc="http://schemas.openxmlformats.org/markup-compatibility/2006" xmlns:mv="urn:schemas-microsoft-com:mac:vml" xmlns:o="urn:schemas-microsoft-com:office:office" xmlns:r="http://schemas.openxmlformats.org/officeDocument/2006/relationships" xmlns:m="http://schemas.openxmlformats.org/officeDocument/2006/math" xmlns:v="urn:schemas-microsoft-com:vml" xmlns:wp14="http://schemas.microsoft.com/office/word/2010/wordprocessingDrawing" xmlns:wp="http://schemas.openxmlformats.org/drawingml/2006/wordprocessingDrawing" xmlns:w10="urn:schemas-microsoft-com:office:word" xmlns:w="http://schemas.openxmlformats.org/wordprocessingml/2006/main" xmlns:w14="http://schemas.microsoft.com/office/word/2010/wordml" xmlns:wpg="http://schemas.microsoft.com/office/word/2010/wordprocessingGroup" xmlns:wpi="http://schemas.microsoft.com/office/word/2010/wordprocessingInk" xmlns:wne="http://schemas.microsoft.com/office/word/2006/wordml" xmlns:wps="http://schemas.microsoft.com/office/word/2010/wordprocessingShape" mc:Ignorable="w14 wp14">
+  <w:p>
+    <w:pPr>
+      <w:pStyle w:val="Header"/>
+    </w:pPr>
+  </w:p>
+</w:hdr>
 </file>
 
 <file path=word/numbering.xml><?xml version="1.0" encoding="utf-8"?>
@@ -10746,6 +10840,7 @@
   <w:style w:type="character" w:default="1" w:styleId="DefaultParagraphFont">
     <w:name w:val="Default Paragraph Font"/>
     <w:uiPriority w:val="1"/>
+    <w:semiHidden/>
     <w:unhideWhenUsed/>
   </w:style>
   <w:style w:type="table" w:default="1" w:styleId="TableNormal">
@@ -11464,6 +11559,7 @@
   <w:style w:type="character" w:default="1" w:styleId="DefaultParagraphFont">
     <w:name w:val="Default Paragraph Font"/>
     <w:uiPriority w:val="1"/>
+    <w:semiHidden/>
     <w:unhideWhenUsed/>
   </w:style>
   <w:style w:type="table" w:default="1" w:styleId="TableNormal">

</xml_diff>

<commit_message>
Cosmetic fixes, readying for 2.4 release.
</commit_message>
<xml_diff>
--- a/install.docx
+++ b/install.docx
@@ -14,6 +14,9 @@
         <w:t>2.4</w:t>
       </w:r>
       <w:r>
+        <w:t>.1</w:t>
+      </w:r>
+      <w:r>
         <w:t xml:space="preserve"> Server: Installation and Administration Guide</w:t>
       </w:r>
       <w:bookmarkEnd w:id="0"/>
@@ -23,7 +26,13 @@
         <w:pStyle w:val="NormalParagraph"/>
       </w:pPr>
       <w:r>
-        <w:t>This document relates to the release of Taverna Server that is based on the T</w:t>
+        <w:t xml:space="preserve">This document relates to the </w:t>
+      </w:r>
+      <w:r>
+        <w:t xml:space="preserve">second </w:t>
+      </w:r>
+      <w:r>
+        <w:t>release of Taverna Server that is based on the T</w:t>
       </w:r>
       <w:r>
         <w:t>a</w:t>
@@ -81,19 +90,31 @@
           <w:ilvl w:val="0"/>
           <w:numId w:val="5"/>
         </w:numPr>
-      </w:pPr>
-      <w:r>
+        <w:rPr>
+          <w:sz w:val="22"/>
+          <w:szCs w:val="22"/>
+        </w:rPr>
+      </w:pPr>
+      <w:r>
+        <w:rPr>
+          <w:sz w:val="22"/>
+          <w:szCs w:val="22"/>
+        </w:rPr>
         <w:t xml:space="preserve">Based on </w:t>
       </w:r>
       <w:r>
         <w:rPr>
           <w:b/>
+          <w:sz w:val="22"/>
+          <w:szCs w:val="22"/>
         </w:rPr>
         <w:t xml:space="preserve">Taverna </w:t>
       </w:r>
       <w:r>
         <w:rPr>
           <w:b/>
+          <w:sz w:val="22"/>
+          <w:szCs w:val="22"/>
         </w:rPr>
         <w:t>2.4</w:t>
       </w:r>
@@ -105,14 +126,24 @@
           <w:ilvl w:val="0"/>
           <w:numId w:val="5"/>
         </w:numPr>
+        <w:rPr>
+          <w:sz w:val="22"/>
+          <w:szCs w:val="22"/>
+        </w:rPr>
       </w:pPr>
       <w:r>
         <w:rPr>
           <w:b/>
+          <w:sz w:val="22"/>
+          <w:szCs w:val="22"/>
         </w:rPr>
         <w:t>Multiple users</w:t>
       </w:r>
       <w:r>
+        <w:rPr>
+          <w:sz w:val="22"/>
+          <w:szCs w:val="22"/>
+        </w:rPr>
         <w:t>, with strong separation between them.</w:t>
       </w:r>
     </w:p>
@@ -123,23 +154,45 @@
           <w:ilvl w:val="0"/>
           <w:numId w:val="5"/>
         </w:numPr>
-      </w:pPr>
-      <w:r>
+        <w:rPr>
+          <w:sz w:val="22"/>
+          <w:szCs w:val="22"/>
+        </w:rPr>
+      </w:pPr>
+      <w:r>
+        <w:rPr>
+          <w:sz w:val="22"/>
+          <w:szCs w:val="22"/>
+        </w:rPr>
         <w:t xml:space="preserve">Limited </w:t>
       </w:r>
       <w:r>
         <w:rPr>
           <w:b/>
+          <w:sz w:val="22"/>
+          <w:szCs w:val="22"/>
         </w:rPr>
         <w:t>persistence over service restarts</w:t>
       </w:r>
       <w:r>
+        <w:rPr>
+          <w:sz w:val="22"/>
+          <w:szCs w:val="22"/>
+        </w:rPr>
         <w:t>, depending on exact deplo</w:t>
       </w:r>
       <w:r>
+        <w:rPr>
+          <w:sz w:val="22"/>
+          <w:szCs w:val="22"/>
+        </w:rPr>
         <w:t>y</w:t>
       </w:r>
       <w:r>
+        <w:rPr>
+          <w:sz w:val="22"/>
+          <w:szCs w:val="22"/>
+        </w:rPr>
         <w:t>ment.</w:t>
       </w:r>
     </w:p>
@@ -150,18 +203,39 @@
           <w:ilvl w:val="0"/>
           <w:numId w:val="5"/>
         </w:numPr>
+        <w:rPr>
+          <w:sz w:val="22"/>
+          <w:szCs w:val="22"/>
+        </w:rPr>
       </w:pPr>
       <w:r>
         <w:rPr>
           <w:b/>
+          <w:sz w:val="22"/>
+          <w:szCs w:val="22"/>
         </w:rPr>
         <w:t>Workflow run introspection</w:t>
       </w:r>
       <w:r>
-        <w:t xml:space="preserve"> </w:t>
-      </w:r>
-      <w:r>
-        <w:t>capabilities; clients can ask the server what inputs they should supply and what outputs were provided.</w:t>
+        <w:rPr>
+          <w:sz w:val="22"/>
+          <w:szCs w:val="22"/>
+        </w:rPr>
+        <w:t xml:space="preserve"> capabilities; clients can ask the server what i</w:t>
+      </w:r>
+      <w:r>
+        <w:rPr>
+          <w:sz w:val="22"/>
+          <w:szCs w:val="22"/>
+        </w:rPr>
+        <w:t>n</w:t>
+      </w:r>
+      <w:r>
+        <w:rPr>
+          <w:sz w:val="22"/>
+          <w:szCs w:val="22"/>
+        </w:rPr>
+        <w:t>puts they should supply and what outputs were provided.</w:t>
       </w:r>
     </w:p>
     <w:p>
@@ -171,14 +245,24 @@
           <w:ilvl w:val="0"/>
           <w:numId w:val="5"/>
         </w:numPr>
+        <w:rPr>
+          <w:sz w:val="22"/>
+          <w:szCs w:val="22"/>
+        </w:rPr>
       </w:pPr>
       <w:r>
         <w:rPr>
           <w:b/>
+          <w:sz w:val="22"/>
+          <w:szCs w:val="22"/>
         </w:rPr>
         <w:t>Workflow run termination notifications</w:t>
       </w:r>
       <w:r>
+        <w:rPr>
+          <w:sz w:val="22"/>
+          <w:szCs w:val="22"/>
+        </w:rPr>
         <w:t xml:space="preserve"> through multiple mechanisms (RSS feed, email, SMS, twitter, etc. depending on deployment).</w:t>
       </w:r>
     </w:p>
@@ -189,14 +273,24 @@
           <w:ilvl w:val="0"/>
           <w:numId w:val="5"/>
         </w:numPr>
+        <w:rPr>
+          <w:sz w:val="22"/>
+          <w:szCs w:val="22"/>
+        </w:rPr>
       </w:pPr>
       <w:r>
         <w:rPr>
           <w:b/>
+          <w:sz w:val="22"/>
+          <w:szCs w:val="22"/>
         </w:rPr>
         <w:t>Security</w:t>
       </w:r>
       <w:r>
+        <w:rPr>
+          <w:sz w:val="22"/>
+          <w:szCs w:val="22"/>
+        </w:rPr>
         <w:t>, both of access to the service and access by the workflow runs to other services.</w:t>
       </w:r>
     </w:p>
@@ -207,14 +301,24 @@
           <w:ilvl w:val="0"/>
           <w:numId w:val="5"/>
         </w:numPr>
+        <w:rPr>
+          <w:sz w:val="22"/>
+          <w:szCs w:val="22"/>
+        </w:rPr>
       </w:pPr>
       <w:r>
         <w:rPr>
           <w:b/>
+          <w:sz w:val="22"/>
+          <w:szCs w:val="22"/>
         </w:rPr>
         <w:t>Administrative REST interface</w:t>
       </w:r>
       <w:r>
+        <w:rPr>
+          <w:sz w:val="22"/>
+          <w:szCs w:val="22"/>
+        </w:rPr>
         <w:t xml:space="preserve"> including resource accounting</w:t>
       </w:r>
     </w:p>
@@ -225,17 +329,31 @@
           <w:ilvl w:val="0"/>
           <w:numId w:val="5"/>
         </w:numPr>
-      </w:pPr>
-      <w:r>
+        <w:rPr>
+          <w:sz w:val="22"/>
+          <w:szCs w:val="22"/>
+        </w:rPr>
+      </w:pPr>
+      <w:r>
+        <w:rPr>
+          <w:sz w:val="22"/>
+          <w:szCs w:val="22"/>
+        </w:rPr>
         <w:t xml:space="preserve">Streaming of </w:t>
       </w:r>
       <w:r>
         <w:rPr>
           <w:b/>
+          <w:sz w:val="22"/>
+          <w:szCs w:val="22"/>
         </w:rPr>
         <w:t>large files</w:t>
       </w:r>
       <w:r>
+        <w:rPr>
+          <w:sz w:val="22"/>
+          <w:szCs w:val="22"/>
+        </w:rPr>
         <w:t xml:space="preserve"> both for download and upload.</w:t>
       </w:r>
     </w:p>
@@ -256,11 +374,15 @@
         </w:numPr>
         <w:rPr>
           <w:b/>
+          <w:sz w:val="22"/>
+          <w:szCs w:val="22"/>
         </w:rPr>
       </w:pPr>
       <w:r>
         <w:rPr>
           <w:b/>
+          <w:sz w:val="22"/>
+          <w:szCs w:val="22"/>
         </w:rPr>
         <w:t>Upload and Execution of arbitrary Taverna 2 workflows</w:t>
       </w:r>
@@ -272,14 +394,24 @@
           <w:ilvl w:val="0"/>
           <w:numId w:val="7"/>
         </w:numPr>
+        <w:rPr>
+          <w:sz w:val="22"/>
+          <w:szCs w:val="22"/>
+        </w:rPr>
       </w:pPr>
       <w:r>
         <w:rPr>
           <w:b/>
+          <w:sz w:val="22"/>
+          <w:szCs w:val="22"/>
         </w:rPr>
         <w:t>Access to Workflow's Interim Output Files</w:t>
       </w:r>
       <w:r>
+        <w:rPr>
+          <w:sz w:val="22"/>
+          <w:szCs w:val="22"/>
+        </w:rPr>
         <w:t>; no need to wait for the workflow to finish if the results are available sooner</w:t>
       </w:r>
     </w:p>
@@ -290,20 +422,38 @@
           <w:ilvl w:val="1"/>
           <w:numId w:val="7"/>
         </w:numPr>
+        <w:rPr>
+          <w:sz w:val="22"/>
+          <w:szCs w:val="22"/>
+        </w:rPr>
       </w:pPr>
       <w:r>
         <w:rPr>
           <w:b/>
+          <w:sz w:val="22"/>
+          <w:szCs w:val="22"/>
         </w:rPr>
         <w:t>Safe File Management</w:t>
       </w:r>
       <w:r>
+        <w:rPr>
+          <w:sz w:val="22"/>
+          <w:szCs w:val="22"/>
+        </w:rPr>
         <w:t xml:space="preserve"> for handling results; workflows cannot i</w:t>
       </w:r>
       <w:r>
+        <w:rPr>
+          <w:sz w:val="22"/>
+          <w:szCs w:val="22"/>
+        </w:rPr>
         <w:t>n</w:t>
       </w:r>
       <w:r>
+        <w:rPr>
+          <w:sz w:val="22"/>
+          <w:szCs w:val="22"/>
+        </w:rPr>
         <w:t>terfere with each others files</w:t>
       </w:r>
     </w:p>
@@ -314,13 +464,23 @@
           <w:ilvl w:val="0"/>
           <w:numId w:val="7"/>
         </w:numPr>
-      </w:pPr>
-      <w:r>
+        <w:rPr>
+          <w:sz w:val="22"/>
+          <w:szCs w:val="22"/>
+        </w:rPr>
+      </w:pPr>
+      <w:r>
+        <w:rPr>
+          <w:sz w:val="22"/>
+          <w:szCs w:val="22"/>
+        </w:rPr>
         <w:t xml:space="preserve">Simple mechanism for </w:t>
       </w:r>
       <w:r>
         <w:rPr>
           <w:b/>
+          <w:sz w:val="22"/>
+          <w:szCs w:val="22"/>
         </w:rPr>
         <w:t>Removal of Expired Workflows</w:t>
       </w:r>
@@ -332,17 +492,31 @@
           <w:ilvl w:val="0"/>
           <w:numId w:val="7"/>
         </w:numPr>
-      </w:pPr>
-      <w:r>
+        <w:rPr>
+          <w:sz w:val="22"/>
+          <w:szCs w:val="22"/>
+        </w:rPr>
+      </w:pPr>
+      <w:r>
+        <w:rPr>
+          <w:sz w:val="22"/>
+          <w:szCs w:val="22"/>
+        </w:rPr>
         <w:t xml:space="preserve">Support for both </w:t>
       </w:r>
       <w:r>
         <w:rPr>
           <w:b/>
+          <w:sz w:val="22"/>
+          <w:szCs w:val="22"/>
         </w:rPr>
         <w:t>RESTful and SOAP APIs</w:t>
       </w:r>
       <w:r>
+        <w:rPr>
+          <w:sz w:val="22"/>
+          <w:szCs w:val="22"/>
+        </w:rPr>
         <w:t>, for easier tooling</w:t>
       </w:r>
     </w:p>
@@ -355,13 +529,54 @@
         </w:numPr>
         <w:rPr>
           <w:b/>
+          <w:sz w:val="22"/>
+          <w:szCs w:val="22"/>
         </w:rPr>
       </w:pPr>
       <w:r>
         <w:rPr>
           <w:b/>
+          <w:sz w:val="22"/>
+          <w:szCs w:val="22"/>
         </w:rPr>
         <w:t>JMX-based Management API</w:t>
+      </w:r>
+    </w:p>
+    <w:p>
+      <w:pPr>
+        <w:pStyle w:val="NormalParagraph"/>
+      </w:pPr>
+      <w:r>
+        <w:t>There are only bug-fixes and exceptionally minor feature changes from T</w:t>
+      </w:r>
+      <w:r>
+        <w:t>a</w:t>
+      </w:r>
+      <w:r>
+        <w:t xml:space="preserve">verna Server 2.4 to 2.4.1. For a full list, see </w:t>
+      </w:r>
+      <w:hyperlink r:id="rId8" w:history="1">
+        <w:r>
+          <w:rPr>
+            <w:rStyle w:val="Hyperlink"/>
+          </w:rPr>
+          <w:t>the change-log in our issue dat</w:t>
+        </w:r>
+        <w:r>
+          <w:rPr>
+            <w:rStyle w:val="Hyperlink"/>
+          </w:rPr>
+          <w:t>a</w:t>
+        </w:r>
+        <w:r>
+          <w:rPr>
+            <w:rStyle w:val="Hyperlink"/>
+          </w:rPr>
+          <w:t>base</w:t>
+        </w:r>
+      </w:hyperlink>
+      <w:r>
+        <w:t>.</w:t>
       </w:r>
     </w:p>
     <w:p>
@@ -379,8 +594,16 @@
           <w:ilvl w:val="0"/>
           <w:numId w:val="6"/>
         </w:numPr>
-      </w:pPr>
-      <w:r>
+        <w:rPr>
+          <w:sz w:val="22"/>
+          <w:szCs w:val="22"/>
+        </w:rPr>
+      </w:pPr>
+      <w:r>
+        <w:rPr>
+          <w:sz w:val="22"/>
+          <w:szCs w:val="22"/>
+        </w:rPr>
         <w:t>Provenance Database</w:t>
       </w:r>
     </w:p>
@@ -391,8 +614,16 @@
           <w:ilvl w:val="0"/>
           <w:numId w:val="6"/>
         </w:numPr>
-      </w:pPr>
-      <w:r>
+        <w:rPr>
+          <w:sz w:val="22"/>
+          <w:szCs w:val="22"/>
+        </w:rPr>
+      </w:pPr>
+      <w:r>
+        <w:rPr>
+          <w:sz w:val="22"/>
+          <w:szCs w:val="22"/>
+        </w:rPr>
         <w:t>Workflow Execution Model</w:t>
       </w:r>
     </w:p>
@@ -1102,7 +1333,7 @@
       <w:r>
         <w:t xml:space="preserve"> to configure Tomcat to support HTTPS if you are planning to use the default secure configuration; to do this, follow the instructions on the Tomcat site (</w:t>
       </w:r>
-      <w:hyperlink r:id="rId8" w:history="1">
+      <w:hyperlink r:id="rId9" w:history="1">
         <w:r>
           <w:rPr>
             <w:rStyle w:val="Hyperlink"/>
@@ -2410,6 +2641,38 @@
     </w:p>
     <w:p>
       <w:pPr>
+        <w:pStyle w:val="NormalParagraph"/>
+      </w:pPr>
+      <w:r>
+        <w:rPr>
+          <w:b/>
+          <w:i/>
+        </w:rPr>
+        <w:t>The majority of these properties should not be set,</w:t>
+      </w:r>
+      <w:r>
+        <w:t xml:space="preserve"> as they default to reason</w:t>
+      </w:r>
+      <w:r>
+        <w:t>a</w:t>
+      </w:r>
+      <w:r>
+        <w:t>ble parameters. The exceptions are those used to enable optional notification mechanisms; those are all disabled by default unless the required extra prope</w:t>
+      </w:r>
+      <w:r>
+        <w:t>r</w:t>
+      </w:r>
+      <w:r>
+        <w:t>ties are set (see below for instructions)</w:t>
+      </w:r>
+      <w:bookmarkStart w:id="1" w:name="_GoBack"/>
+      <w:bookmarkEnd w:id="1"/>
+      <w:r>
+        <w:t>.</w:t>
+      </w:r>
+    </w:p>
+    <w:p>
+      <w:pPr>
         <w:pStyle w:val="Literaltext"/>
         <w:rPr>
           <w:rStyle w:val="Comment"/>
@@ -2492,6 +2755,62 @@
     <w:p>
       <w:pPr>
         <w:pStyle w:val="Literaltext"/>
+      </w:pPr>
+    </w:p>
+    <w:p>
+      <w:pPr>
+        <w:pStyle w:val="Literaltext"/>
+        <w:rPr>
+          <w:rStyle w:val="Comment"/>
+        </w:rPr>
+      </w:pPr>
+      <w:r>
+        <w:rPr>
+          <w:rStyle w:val="Comment"/>
+        </w:rPr>
+        <w:t xml:space="preserve"># </w:t>
+      </w:r>
+      <w:r>
+        <w:rPr>
+          <w:rStyle w:val="Comment"/>
+        </w:rPr>
+        <w:t>The HTTP authorization realm; should be different from all other</w:t>
+      </w:r>
+    </w:p>
+    <w:p>
+      <w:pPr>
+        <w:pStyle w:val="Literaltext"/>
+        <w:rPr>
+          <w:rStyle w:val="Comment"/>
+        </w:rPr>
+      </w:pPr>
+      <w:r>
+        <w:rPr>
+          <w:rStyle w:val="Comment"/>
+        </w:rPr>
+        <w:t># webapps on the deployment server</w:t>
+      </w:r>
+    </w:p>
+    <w:p>
+      <w:pPr>
+        <w:pStyle w:val="Literaltext"/>
+      </w:pPr>
+      <w:r>
+        <w:rPr>
+          <w:rStyle w:val="XMLElement"/>
+        </w:rPr>
+        <w:t>http.realmName:</w:t>
+      </w:r>
+      <w:r>
+        <w:t xml:space="preserve">         tavernaserver</w:t>
+      </w:r>
+    </w:p>
+    <w:p>
+      <w:pPr>
+        <w:pStyle w:val="Literaltext"/>
+        <w:rPr>
+          <w:rStyle w:val="Comment"/>
+        </w:rPr>
       </w:pPr>
     </w:p>
     <w:p>
@@ -2892,40 +3211,6 @@
       </w:r>
       <w:r>
         <w:t xml:space="preserve">                  2</w:t>
-      </w:r>
-    </w:p>
-    <w:p>
-      <w:pPr>
-        <w:pStyle w:val="Literaltext"/>
-      </w:pPr>
-    </w:p>
-    <w:p>
-      <w:pPr>
-        <w:pStyle w:val="Literaltext"/>
-        <w:rPr>
-          <w:rStyle w:val="Comment"/>
-        </w:rPr>
-      </w:pPr>
-      <w:r>
-        <w:rPr>
-          <w:rStyle w:val="Comment"/>
-        </w:rPr>
-        <w:t># Stylesheet to apply to generated XML - EXPERIMENTAL!</w:t>
-      </w:r>
-    </w:p>
-    <w:p>
-      <w:pPr>
-        <w:pStyle w:val="Literaltext"/>
-      </w:pPr>
-      <w:r>
-        <w:rPr>
-          <w:rStyle w:val="XMLElement"/>
-        </w:rPr>
-        <w:t>xml.stylesheet.url:</w:t>
-      </w:r>
-      <w:r>
-        <w:br/>
-        <w:t xml:space="preserve">        http://www.linkwerk.com/pub/xml/xml2html/xml2html.xslt</w:t>
       </w:r>
     </w:p>
     <w:p>
@@ -6130,11 +6415,11 @@
       <w:pPr>
         <w:pStyle w:val="Heading4"/>
       </w:pPr>
-      <w:bookmarkStart w:id="1" w:name="_Ref180479217"/>
+      <w:bookmarkStart w:id="2" w:name="_Ref180479217"/>
       <w:r>
         <w:t>Windows Mode</w:t>
       </w:r>
-      <w:bookmarkEnd w:id="1"/>
+      <w:bookmarkEnd w:id="2"/>
     </w:p>
     <w:p>
       <w:pPr>
@@ -9326,12 +9611,7 @@
       </w:r>
     </w:p>
     <w:sectPr>
-      <w:headerReference w:type="even" r:id="rId9"/>
-      <w:headerReference w:type="default" r:id="rId10"/>
-      <w:footerReference w:type="even" r:id="rId11"/>
-      <w:footerReference w:type="default" r:id="rId12"/>
-      <w:headerReference w:type="first" r:id="rId13"/>
-      <w:footerReference w:type="first" r:id="rId14"/>
+      <w:footerReference w:type="default" r:id="rId10"/>
       <w:pgSz w:w="11900" w:h="16840"/>
       <w:pgMar w:top="1440" w:right="1800" w:bottom="1440" w:left="1800" w:header="708" w:footer="708" w:gutter="0"/>
       <w:cols w:space="708"/>
@@ -9360,16 +9640,6 @@
 </file>
 
 <file path=word/footer1.xml><?xml version="1.0" encoding="utf-8"?>
-<w:ftr xmlns:wpc="http://schemas.microsoft.com/office/word/2010/wordprocessingCanvas" xmlns:mo="http://schemas.microsoft.com/office/mac/office/2008/main" xmlns:mc="http://schemas.openxmlformats.org/markup-compatibility/2006" xmlns:mv="urn:schemas-microsoft-com:mac:vml" xmlns:o="urn:schemas-microsoft-com:office:office" xmlns:r="http://schemas.openxmlformats.org/officeDocument/2006/relationships" xmlns:m="http://schemas.openxmlformats.org/officeDocument/2006/math" xmlns:v="urn:schemas-microsoft-com:vml" xmlns:wp14="http://schemas.microsoft.com/office/word/2010/wordprocessingDrawing" xmlns:wp="http://schemas.openxmlformats.org/drawingml/2006/wordprocessingDrawing" xmlns:w10="urn:schemas-microsoft-com:office:word" xmlns:w="http://schemas.openxmlformats.org/wordprocessingml/2006/main" xmlns:w14="http://schemas.microsoft.com/office/word/2010/wordml" xmlns:wpg="http://schemas.microsoft.com/office/word/2010/wordprocessingGroup" xmlns:wpi="http://schemas.microsoft.com/office/word/2010/wordprocessingInk" xmlns:wne="http://schemas.microsoft.com/office/word/2006/wordml" xmlns:wps="http://schemas.microsoft.com/office/word/2010/wordprocessingShape" mc:Ignorable="w14 wp14">
-  <w:p>
-    <w:pPr>
-      <w:pStyle w:val="Footer"/>
-    </w:pPr>
-  </w:p>
-</w:ftr>
-</file>
-
-<file path=word/footer2.xml><?xml version="1.0" encoding="utf-8"?>
 <w:ftr xmlns:wpc="http://schemas.microsoft.com/office/word/2010/wordprocessingCanvas" xmlns:mo="http://schemas.microsoft.com/office/mac/office/2008/main" xmlns:mc="http://schemas.openxmlformats.org/markup-compatibility/2006" xmlns:mv="urn:schemas-microsoft-com:mac:vml" xmlns:o="urn:schemas-microsoft-com:office:office" xmlns:r="http://schemas.openxmlformats.org/officeDocument/2006/relationships" xmlns:m="http://schemas.openxmlformats.org/officeDocument/2006/math" xmlns:v="urn:schemas-microsoft-com:vml" xmlns:wp14="http://schemas.microsoft.com/office/word/2010/wordprocessingDrawing" xmlns:wp="http://schemas.openxmlformats.org/drawingml/2006/wordprocessingDrawing" xmlns:w10="urn:schemas-microsoft-com:office:word" xmlns:w="http://schemas.openxmlformats.org/wordprocessingml/2006/main" xmlns:w14="http://schemas.microsoft.com/office/word/2010/wordml" xmlns:wpg="http://schemas.microsoft.com/office/word/2010/wordprocessingGroup" xmlns:wpi="http://schemas.microsoft.com/office/word/2010/wordprocessingInk" xmlns:wne="http://schemas.microsoft.com/office/word/2006/wordml" xmlns:wps="http://schemas.microsoft.com/office/word/2010/wordprocessingShape" mc:Ignorable="w14 wp14">
   <w:p>
     <w:pPr>
@@ -9399,7 +9669,6 @@
       </w:rPr>
       <w:t xml:space="preserve">Taverna </w:t>
     </w:r>
-    <w:bookmarkStart w:id="2" w:name="_GoBack"/>
     <w:r>
       <w:rPr>
         <w:rFonts w:asciiTheme="majorHAnsi" w:hAnsiTheme="majorHAnsi"/>
@@ -9410,9 +9679,8 @@
         <w:sz w:val="20"/>
         <w:szCs w:val="20"/>
       </w:rPr>
-      <w:t>2.4</w:t>
+      <w:t>2.4.1</w:t>
     </w:r>
-    <w:bookmarkEnd w:id="2"/>
     <w:r>
       <w:rPr>
         <w:rFonts w:asciiTheme="majorHAnsi" w:hAnsiTheme="majorHAnsi"/>
@@ -9586,16 +9854,6 @@
 </w:ftr>
 </file>
 
-<file path=word/footer3.xml><?xml version="1.0" encoding="utf-8"?>
-<w:ftr xmlns:wpc="http://schemas.microsoft.com/office/word/2010/wordprocessingCanvas" xmlns:mo="http://schemas.microsoft.com/office/mac/office/2008/main" xmlns:mc="http://schemas.openxmlformats.org/markup-compatibility/2006" xmlns:mv="urn:schemas-microsoft-com:mac:vml" xmlns:o="urn:schemas-microsoft-com:office:office" xmlns:r="http://schemas.openxmlformats.org/officeDocument/2006/relationships" xmlns:m="http://schemas.openxmlformats.org/officeDocument/2006/math" xmlns:v="urn:schemas-microsoft-com:vml" xmlns:wp14="http://schemas.microsoft.com/office/word/2010/wordprocessingDrawing" xmlns:wp="http://schemas.openxmlformats.org/drawingml/2006/wordprocessingDrawing" xmlns:w10="urn:schemas-microsoft-com:office:word" xmlns:w="http://schemas.openxmlformats.org/wordprocessingml/2006/main" xmlns:w14="http://schemas.microsoft.com/office/word/2010/wordml" xmlns:wpg="http://schemas.microsoft.com/office/word/2010/wordprocessingGroup" xmlns:wpi="http://schemas.microsoft.com/office/word/2010/wordprocessingInk" xmlns:wne="http://schemas.microsoft.com/office/word/2006/wordml" xmlns:wps="http://schemas.microsoft.com/office/word/2010/wordprocessingShape" mc:Ignorable="w14 wp14">
-  <w:p>
-    <w:pPr>
-      <w:pStyle w:val="Footer"/>
-    </w:pPr>
-  </w:p>
-</w:ftr>
-</file>
-
 <file path=word/footnotes.xml><?xml version="1.0" encoding="utf-8"?>
 <w:footnotes xmlns:wpc="http://schemas.microsoft.com/office/word/2010/wordprocessingCanvas" xmlns:mo="http://schemas.microsoft.com/office/mac/office/2008/main" xmlns:mc="http://schemas.openxmlformats.org/markup-compatibility/2006" xmlns:mv="urn:schemas-microsoft-com:mac:vml" xmlns:o="urn:schemas-microsoft-com:office:office" xmlns:r="http://schemas.openxmlformats.org/officeDocument/2006/relationships" xmlns:m="http://schemas.openxmlformats.org/officeDocument/2006/math" xmlns:v="urn:schemas-microsoft-com:vml" xmlns:wp14="http://schemas.microsoft.com/office/word/2010/wordprocessingDrawing" xmlns:wp="http://schemas.openxmlformats.org/drawingml/2006/wordprocessingDrawing" xmlns:w10="urn:schemas-microsoft-com:office:word" xmlns:w="http://schemas.openxmlformats.org/wordprocessingml/2006/main" xmlns:w14="http://schemas.microsoft.com/office/word/2010/wordml" xmlns:wpg="http://schemas.microsoft.com/office/word/2010/wordprocessingGroup" xmlns:wpi="http://schemas.microsoft.com/office/word/2010/wordprocessingInk" xmlns:wne="http://schemas.microsoft.com/office/word/2006/wordml" xmlns:wps="http://schemas.microsoft.com/office/word/2010/wordprocessingShape" mc:Ignorable="w14 wp14">
   <w:footnote w:type="separator" w:id="-1">
@@ -9735,36 +9993,6 @@
     </w:p>
   </w:footnote>
 </w:footnotes>
-</file>
-
-<file path=word/header1.xml><?xml version="1.0" encoding="utf-8"?>
-<w:hdr xmlns:wpc="http://schemas.microsoft.com/office/word/2010/wordprocessingCanvas" xmlns:mo="http://schemas.microsoft.com/office/mac/office/2008/main" xmlns:mc="http://schemas.openxmlformats.org/markup-compatibility/2006" xmlns:mv="urn:schemas-microsoft-com:mac:vml" xmlns:o="urn:schemas-microsoft-com:office:office" xmlns:r="http://schemas.openxmlformats.org/officeDocument/2006/relationships" xmlns:m="http://schemas.openxmlformats.org/officeDocument/2006/math" xmlns:v="urn:schemas-microsoft-com:vml" xmlns:wp14="http://schemas.microsoft.com/office/word/2010/wordprocessingDrawing" xmlns:wp="http://schemas.openxmlformats.org/drawingml/2006/wordprocessingDrawing" xmlns:w10="urn:schemas-microsoft-com:office:word" xmlns:w="http://schemas.openxmlformats.org/wordprocessingml/2006/main" xmlns:w14="http://schemas.microsoft.com/office/word/2010/wordml" xmlns:wpg="http://schemas.microsoft.com/office/word/2010/wordprocessingGroup" xmlns:wpi="http://schemas.microsoft.com/office/word/2010/wordprocessingInk" xmlns:wne="http://schemas.microsoft.com/office/word/2006/wordml" xmlns:wps="http://schemas.microsoft.com/office/word/2010/wordprocessingShape" mc:Ignorable="w14 wp14">
-  <w:p>
-    <w:pPr>
-      <w:pStyle w:val="Header"/>
-    </w:pPr>
-  </w:p>
-</w:hdr>
-</file>
-
-<file path=word/header2.xml><?xml version="1.0" encoding="utf-8"?>
-<w:hdr xmlns:wpc="http://schemas.microsoft.com/office/word/2010/wordprocessingCanvas" xmlns:mo="http://schemas.microsoft.com/office/mac/office/2008/main" xmlns:mc="http://schemas.openxmlformats.org/markup-compatibility/2006" xmlns:mv="urn:schemas-microsoft-com:mac:vml" xmlns:o="urn:schemas-microsoft-com:office:office" xmlns:r="http://schemas.openxmlformats.org/officeDocument/2006/relationships" xmlns:m="http://schemas.openxmlformats.org/officeDocument/2006/math" xmlns:v="urn:schemas-microsoft-com:vml" xmlns:wp14="http://schemas.microsoft.com/office/word/2010/wordprocessingDrawing" xmlns:wp="http://schemas.openxmlformats.org/drawingml/2006/wordprocessingDrawing" xmlns:w10="urn:schemas-microsoft-com:office:word" xmlns:w="http://schemas.openxmlformats.org/wordprocessingml/2006/main" xmlns:w14="http://schemas.microsoft.com/office/word/2010/wordml" xmlns:wpg="http://schemas.microsoft.com/office/word/2010/wordprocessingGroup" xmlns:wpi="http://schemas.microsoft.com/office/word/2010/wordprocessingInk" xmlns:wne="http://schemas.microsoft.com/office/word/2006/wordml" xmlns:wps="http://schemas.microsoft.com/office/word/2010/wordprocessingShape" mc:Ignorable="w14 wp14">
-  <w:p>
-    <w:pPr>
-      <w:pStyle w:val="Header"/>
-    </w:pPr>
-  </w:p>
-</w:hdr>
-</file>
-
-<file path=word/header3.xml><?xml version="1.0" encoding="utf-8"?>
-<w:hdr xmlns:wpc="http://schemas.microsoft.com/office/word/2010/wordprocessingCanvas" xmlns:mo="http://schemas.microsoft.com/office/mac/office/2008/main" xmlns:mc="http://schemas.openxmlformats.org/markup-compatibility/2006" xmlns:mv="urn:schemas-microsoft-com:mac:vml" xmlns:o="urn:schemas-microsoft-com:office:office" xmlns:r="http://schemas.openxmlformats.org/officeDocument/2006/relationships" xmlns:m="http://schemas.openxmlformats.org/officeDocument/2006/math" xmlns:v="urn:schemas-microsoft-com:vml" xmlns:wp14="http://schemas.microsoft.com/office/word/2010/wordprocessingDrawing" xmlns:wp="http://schemas.openxmlformats.org/drawingml/2006/wordprocessingDrawing" xmlns:w10="urn:schemas-microsoft-com:office:word" xmlns:w="http://schemas.openxmlformats.org/wordprocessingml/2006/main" xmlns:w14="http://schemas.microsoft.com/office/word/2010/wordml" xmlns:wpg="http://schemas.microsoft.com/office/word/2010/wordprocessingGroup" xmlns:wpi="http://schemas.microsoft.com/office/word/2010/wordprocessingInk" xmlns:wne="http://schemas.microsoft.com/office/word/2006/wordml" xmlns:wps="http://schemas.microsoft.com/office/word/2010/wordprocessingShape" mc:Ignorable="w14 wp14">
-  <w:p>
-    <w:pPr>
-      <w:pStyle w:val="Header"/>
-    </w:pPr>
-  </w:p>
-</w:hdr>
 </file>
 
 <file path=word/numbering.xml><?xml version="1.0" encoding="utf-8"?>

</xml_diff>

<commit_message>
Merge from 2.4.1 work.
</commit_message>
<xml_diff>
--- a/install.docx
+++ b/install.docx
@@ -14,6 +14,9 @@
         <w:t>2.4</w:t>
       </w:r>
       <w:r>
+        <w:t>.1</w:t>
+      </w:r>
+      <w:r>
         <w:t xml:space="preserve"> Server: Installation and Administration Guide</w:t>
       </w:r>
       <w:bookmarkEnd w:id="0"/>
@@ -23,7 +26,13 @@
         <w:pStyle w:val="NormalParagraph"/>
       </w:pPr>
       <w:r>
-        <w:t>This document relates to the release of Taverna Server that is based on the T</w:t>
+        <w:t xml:space="preserve">This document relates to the </w:t>
+      </w:r>
+      <w:r>
+        <w:t xml:space="preserve">second </w:t>
+      </w:r>
+      <w:r>
+        <w:t>release of Taverna Server that is based on the T</w:t>
       </w:r>
       <w:r>
         <w:t>a</w:t>
@@ -81,19 +90,31 @@
           <w:ilvl w:val="0"/>
           <w:numId w:val="5"/>
         </w:numPr>
-      </w:pPr>
-      <w:r>
+        <w:rPr>
+          <w:sz w:val="22"/>
+          <w:szCs w:val="22"/>
+        </w:rPr>
+      </w:pPr>
+      <w:r>
+        <w:rPr>
+          <w:sz w:val="22"/>
+          <w:szCs w:val="22"/>
+        </w:rPr>
         <w:t xml:space="preserve">Based on </w:t>
       </w:r>
       <w:r>
         <w:rPr>
           <w:b/>
+          <w:sz w:val="22"/>
+          <w:szCs w:val="22"/>
         </w:rPr>
         <w:t xml:space="preserve">Taverna </w:t>
       </w:r>
       <w:r>
         <w:rPr>
           <w:b/>
+          <w:sz w:val="22"/>
+          <w:szCs w:val="22"/>
         </w:rPr>
         <w:t>2.4</w:t>
       </w:r>
@@ -105,14 +126,24 @@
           <w:ilvl w:val="0"/>
           <w:numId w:val="5"/>
         </w:numPr>
+        <w:rPr>
+          <w:sz w:val="22"/>
+          <w:szCs w:val="22"/>
+        </w:rPr>
       </w:pPr>
       <w:r>
         <w:rPr>
           <w:b/>
+          <w:sz w:val="22"/>
+          <w:szCs w:val="22"/>
         </w:rPr>
         <w:t>Multiple users</w:t>
       </w:r>
       <w:r>
+        <w:rPr>
+          <w:sz w:val="22"/>
+          <w:szCs w:val="22"/>
+        </w:rPr>
         <w:t>, with strong separation between them.</w:t>
       </w:r>
     </w:p>
@@ -123,23 +154,45 @@
           <w:ilvl w:val="0"/>
           <w:numId w:val="5"/>
         </w:numPr>
-      </w:pPr>
-      <w:r>
+        <w:rPr>
+          <w:sz w:val="22"/>
+          <w:szCs w:val="22"/>
+        </w:rPr>
+      </w:pPr>
+      <w:r>
+        <w:rPr>
+          <w:sz w:val="22"/>
+          <w:szCs w:val="22"/>
+        </w:rPr>
         <w:t xml:space="preserve">Limited </w:t>
       </w:r>
       <w:r>
         <w:rPr>
           <w:b/>
+          <w:sz w:val="22"/>
+          <w:szCs w:val="22"/>
         </w:rPr>
         <w:t>persistence over service restarts</w:t>
       </w:r>
       <w:r>
+        <w:rPr>
+          <w:sz w:val="22"/>
+          <w:szCs w:val="22"/>
+        </w:rPr>
         <w:t>, depending on exact deplo</w:t>
       </w:r>
       <w:r>
+        <w:rPr>
+          <w:sz w:val="22"/>
+          <w:szCs w:val="22"/>
+        </w:rPr>
         <w:t>y</w:t>
       </w:r>
       <w:r>
+        <w:rPr>
+          <w:sz w:val="22"/>
+          <w:szCs w:val="22"/>
+        </w:rPr>
         <w:t>ment.</w:t>
       </w:r>
     </w:p>
@@ -150,18 +203,39 @@
           <w:ilvl w:val="0"/>
           <w:numId w:val="5"/>
         </w:numPr>
+        <w:rPr>
+          <w:sz w:val="22"/>
+          <w:szCs w:val="22"/>
+        </w:rPr>
       </w:pPr>
       <w:r>
         <w:rPr>
           <w:b/>
+          <w:sz w:val="22"/>
+          <w:szCs w:val="22"/>
         </w:rPr>
         <w:t>Workflow run introspection</w:t>
       </w:r>
       <w:r>
-        <w:t xml:space="preserve"> </w:t>
-      </w:r>
-      <w:r>
-        <w:t>capabilities; clients can ask the server what inputs they should supply and what outputs were provided.</w:t>
+        <w:rPr>
+          <w:sz w:val="22"/>
+          <w:szCs w:val="22"/>
+        </w:rPr>
+        <w:t xml:space="preserve"> capabilities; clients can ask the server what i</w:t>
+      </w:r>
+      <w:r>
+        <w:rPr>
+          <w:sz w:val="22"/>
+          <w:szCs w:val="22"/>
+        </w:rPr>
+        <w:t>n</w:t>
+      </w:r>
+      <w:r>
+        <w:rPr>
+          <w:sz w:val="22"/>
+          <w:szCs w:val="22"/>
+        </w:rPr>
+        <w:t>puts they should supply and what outputs were provided.</w:t>
       </w:r>
     </w:p>
     <w:p>
@@ -171,14 +245,24 @@
           <w:ilvl w:val="0"/>
           <w:numId w:val="5"/>
         </w:numPr>
+        <w:rPr>
+          <w:sz w:val="22"/>
+          <w:szCs w:val="22"/>
+        </w:rPr>
       </w:pPr>
       <w:r>
         <w:rPr>
           <w:b/>
+          <w:sz w:val="22"/>
+          <w:szCs w:val="22"/>
         </w:rPr>
         <w:t>Workflow run termination notifications</w:t>
       </w:r>
       <w:r>
+        <w:rPr>
+          <w:sz w:val="22"/>
+          <w:szCs w:val="22"/>
+        </w:rPr>
         <w:t xml:space="preserve"> through multiple mechanisms (RSS feed, email, SMS, twitter, etc. depending on deployment).</w:t>
       </w:r>
     </w:p>
@@ -189,14 +273,24 @@
           <w:ilvl w:val="0"/>
           <w:numId w:val="5"/>
         </w:numPr>
+        <w:rPr>
+          <w:sz w:val="22"/>
+          <w:szCs w:val="22"/>
+        </w:rPr>
       </w:pPr>
       <w:r>
         <w:rPr>
           <w:b/>
+          <w:sz w:val="22"/>
+          <w:szCs w:val="22"/>
         </w:rPr>
         <w:t>Security</w:t>
       </w:r>
       <w:r>
+        <w:rPr>
+          <w:sz w:val="22"/>
+          <w:szCs w:val="22"/>
+        </w:rPr>
         <w:t>, both of access to the service and access by the workflow runs to other services.</w:t>
       </w:r>
     </w:p>
@@ -207,14 +301,24 @@
           <w:ilvl w:val="0"/>
           <w:numId w:val="5"/>
         </w:numPr>
+        <w:rPr>
+          <w:sz w:val="22"/>
+          <w:szCs w:val="22"/>
+        </w:rPr>
       </w:pPr>
       <w:r>
         <w:rPr>
           <w:b/>
+          <w:sz w:val="22"/>
+          <w:szCs w:val="22"/>
         </w:rPr>
         <w:t>Administrative REST interface</w:t>
       </w:r>
       <w:r>
+        <w:rPr>
+          <w:sz w:val="22"/>
+          <w:szCs w:val="22"/>
+        </w:rPr>
         <w:t xml:space="preserve"> including resource accounting</w:t>
       </w:r>
     </w:p>
@@ -225,17 +329,31 @@
           <w:ilvl w:val="0"/>
           <w:numId w:val="5"/>
         </w:numPr>
-      </w:pPr>
-      <w:r>
+        <w:rPr>
+          <w:sz w:val="22"/>
+          <w:szCs w:val="22"/>
+        </w:rPr>
+      </w:pPr>
+      <w:r>
+        <w:rPr>
+          <w:sz w:val="22"/>
+          <w:szCs w:val="22"/>
+        </w:rPr>
         <w:t xml:space="preserve">Streaming of </w:t>
       </w:r>
       <w:r>
         <w:rPr>
           <w:b/>
+          <w:sz w:val="22"/>
+          <w:szCs w:val="22"/>
         </w:rPr>
         <w:t>large files</w:t>
       </w:r>
       <w:r>
+        <w:rPr>
+          <w:sz w:val="22"/>
+          <w:szCs w:val="22"/>
+        </w:rPr>
         <w:t xml:space="preserve"> both for download and upload.</w:t>
       </w:r>
     </w:p>
@@ -256,11 +374,15 @@
         </w:numPr>
         <w:rPr>
           <w:b/>
+          <w:sz w:val="22"/>
+          <w:szCs w:val="22"/>
         </w:rPr>
       </w:pPr>
       <w:r>
         <w:rPr>
           <w:b/>
+          <w:sz w:val="22"/>
+          <w:szCs w:val="22"/>
         </w:rPr>
         <w:t>Upload and Execution of arbitrary Taverna 2 workflows</w:t>
       </w:r>
@@ -272,14 +394,24 @@
           <w:ilvl w:val="0"/>
           <w:numId w:val="7"/>
         </w:numPr>
+        <w:rPr>
+          <w:sz w:val="22"/>
+          <w:szCs w:val="22"/>
+        </w:rPr>
       </w:pPr>
       <w:r>
         <w:rPr>
           <w:b/>
+          <w:sz w:val="22"/>
+          <w:szCs w:val="22"/>
         </w:rPr>
         <w:t>Access to Workflow's Interim Output Files</w:t>
       </w:r>
       <w:r>
+        <w:rPr>
+          <w:sz w:val="22"/>
+          <w:szCs w:val="22"/>
+        </w:rPr>
         <w:t>; no need to wait for the workflow to finish if the results are available sooner</w:t>
       </w:r>
     </w:p>
@@ -290,20 +422,38 @@
           <w:ilvl w:val="1"/>
           <w:numId w:val="7"/>
         </w:numPr>
+        <w:rPr>
+          <w:sz w:val="22"/>
+          <w:szCs w:val="22"/>
+        </w:rPr>
       </w:pPr>
       <w:r>
         <w:rPr>
           <w:b/>
+          <w:sz w:val="22"/>
+          <w:szCs w:val="22"/>
         </w:rPr>
         <w:t>Safe File Management</w:t>
       </w:r>
       <w:r>
+        <w:rPr>
+          <w:sz w:val="22"/>
+          <w:szCs w:val="22"/>
+        </w:rPr>
         <w:t xml:space="preserve"> for handling results; workflows cannot i</w:t>
       </w:r>
       <w:r>
+        <w:rPr>
+          <w:sz w:val="22"/>
+          <w:szCs w:val="22"/>
+        </w:rPr>
         <w:t>n</w:t>
       </w:r>
       <w:r>
+        <w:rPr>
+          <w:sz w:val="22"/>
+          <w:szCs w:val="22"/>
+        </w:rPr>
         <w:t>terfere with each others files</w:t>
       </w:r>
     </w:p>
@@ -314,13 +464,23 @@
           <w:ilvl w:val="0"/>
           <w:numId w:val="7"/>
         </w:numPr>
-      </w:pPr>
-      <w:r>
+        <w:rPr>
+          <w:sz w:val="22"/>
+          <w:szCs w:val="22"/>
+        </w:rPr>
+      </w:pPr>
+      <w:r>
+        <w:rPr>
+          <w:sz w:val="22"/>
+          <w:szCs w:val="22"/>
+        </w:rPr>
         <w:t xml:space="preserve">Simple mechanism for </w:t>
       </w:r>
       <w:r>
         <w:rPr>
           <w:b/>
+          <w:sz w:val="22"/>
+          <w:szCs w:val="22"/>
         </w:rPr>
         <w:t>Removal of Expired Workflows</w:t>
       </w:r>
@@ -332,17 +492,31 @@
           <w:ilvl w:val="0"/>
           <w:numId w:val="7"/>
         </w:numPr>
-      </w:pPr>
-      <w:r>
+        <w:rPr>
+          <w:sz w:val="22"/>
+          <w:szCs w:val="22"/>
+        </w:rPr>
+      </w:pPr>
+      <w:r>
+        <w:rPr>
+          <w:sz w:val="22"/>
+          <w:szCs w:val="22"/>
+        </w:rPr>
         <w:t xml:space="preserve">Support for both </w:t>
       </w:r>
       <w:r>
         <w:rPr>
           <w:b/>
+          <w:sz w:val="22"/>
+          <w:szCs w:val="22"/>
         </w:rPr>
         <w:t>RESTful and SOAP APIs</w:t>
       </w:r>
       <w:r>
+        <w:rPr>
+          <w:sz w:val="22"/>
+          <w:szCs w:val="22"/>
+        </w:rPr>
         <w:t>, for easier tooling</w:t>
       </w:r>
     </w:p>
@@ -355,13 +529,54 @@
         </w:numPr>
         <w:rPr>
           <w:b/>
+          <w:sz w:val="22"/>
+          <w:szCs w:val="22"/>
         </w:rPr>
       </w:pPr>
       <w:r>
         <w:rPr>
           <w:b/>
+          <w:sz w:val="22"/>
+          <w:szCs w:val="22"/>
         </w:rPr>
         <w:t>JMX-based Management API</w:t>
+      </w:r>
+    </w:p>
+    <w:p>
+      <w:pPr>
+        <w:pStyle w:val="NormalParagraph"/>
+      </w:pPr>
+      <w:r>
+        <w:t>There are only bug-fixes and exceptionally minor feature changes from T</w:t>
+      </w:r>
+      <w:r>
+        <w:t>a</w:t>
+      </w:r>
+      <w:r>
+        <w:t xml:space="preserve">verna Server 2.4 to 2.4.1. For a full list, see </w:t>
+      </w:r>
+      <w:hyperlink r:id="rId8" w:history="1">
+        <w:r>
+          <w:rPr>
+            <w:rStyle w:val="Hyperlink"/>
+          </w:rPr>
+          <w:t>the change-log in our issue dat</w:t>
+        </w:r>
+        <w:r>
+          <w:rPr>
+            <w:rStyle w:val="Hyperlink"/>
+          </w:rPr>
+          <w:t>a</w:t>
+        </w:r>
+        <w:r>
+          <w:rPr>
+            <w:rStyle w:val="Hyperlink"/>
+          </w:rPr>
+          <w:t>base</w:t>
+        </w:r>
+      </w:hyperlink>
+      <w:r>
+        <w:t>.</w:t>
       </w:r>
     </w:p>
     <w:p>
@@ -379,8 +594,16 @@
           <w:ilvl w:val="0"/>
           <w:numId w:val="6"/>
         </w:numPr>
-      </w:pPr>
-      <w:r>
+        <w:rPr>
+          <w:sz w:val="22"/>
+          <w:szCs w:val="22"/>
+        </w:rPr>
+      </w:pPr>
+      <w:r>
+        <w:rPr>
+          <w:sz w:val="22"/>
+          <w:szCs w:val="22"/>
+        </w:rPr>
         <w:t>Provenance Database</w:t>
       </w:r>
     </w:p>
@@ -391,8 +614,16 @@
           <w:ilvl w:val="0"/>
           <w:numId w:val="6"/>
         </w:numPr>
-      </w:pPr>
-      <w:r>
+        <w:rPr>
+          <w:sz w:val="22"/>
+          <w:szCs w:val="22"/>
+        </w:rPr>
+      </w:pPr>
+      <w:r>
+        <w:rPr>
+          <w:sz w:val="22"/>
+          <w:szCs w:val="22"/>
+        </w:rPr>
         <w:t>Workflow Execution Model</w:t>
       </w:r>
     </w:p>
@@ -1102,7 +1333,7 @@
       <w:r>
         <w:t xml:space="preserve"> to configure Tomcat to support HTTPS if you are planning to use the default secure configuration; to do this, follow the instructions on the Tomcat site (</w:t>
       </w:r>
-      <w:hyperlink r:id="rId8" w:history="1">
+      <w:hyperlink r:id="rId9" w:history="1">
         <w:r>
           <w:rPr>
             <w:rStyle w:val="Hyperlink"/>
@@ -2410,6 +2641,38 @@
     </w:p>
     <w:p>
       <w:pPr>
+        <w:pStyle w:val="NormalParagraph"/>
+      </w:pPr>
+      <w:r>
+        <w:rPr>
+          <w:b/>
+          <w:i/>
+        </w:rPr>
+        <w:t>The majority of these properties should not be set,</w:t>
+      </w:r>
+      <w:r>
+        <w:t xml:space="preserve"> as they default to reason</w:t>
+      </w:r>
+      <w:r>
+        <w:t>a</w:t>
+      </w:r>
+      <w:r>
+        <w:t>ble parameters. The exceptions are those used to enable optional notification mechanisms; those are all disabled by default unless the required extra prope</w:t>
+      </w:r>
+      <w:r>
+        <w:t>r</w:t>
+      </w:r>
+      <w:r>
+        <w:t>ties are set (see below for instructions)</w:t>
+      </w:r>
+      <w:bookmarkStart w:id="1" w:name="_GoBack"/>
+      <w:bookmarkEnd w:id="1"/>
+      <w:r>
+        <w:t>.</w:t>
+      </w:r>
+    </w:p>
+    <w:p>
+      <w:pPr>
         <w:pStyle w:val="Literaltext"/>
         <w:rPr>
           <w:rStyle w:val="Comment"/>
@@ -2492,6 +2755,62 @@
     <w:p>
       <w:pPr>
         <w:pStyle w:val="Literaltext"/>
+      </w:pPr>
+    </w:p>
+    <w:p>
+      <w:pPr>
+        <w:pStyle w:val="Literaltext"/>
+        <w:rPr>
+          <w:rStyle w:val="Comment"/>
+        </w:rPr>
+      </w:pPr>
+      <w:r>
+        <w:rPr>
+          <w:rStyle w:val="Comment"/>
+        </w:rPr>
+        <w:t xml:space="preserve"># </w:t>
+      </w:r>
+      <w:r>
+        <w:rPr>
+          <w:rStyle w:val="Comment"/>
+        </w:rPr>
+        <w:t>The HTTP authorization realm; should be different from all other</w:t>
+      </w:r>
+    </w:p>
+    <w:p>
+      <w:pPr>
+        <w:pStyle w:val="Literaltext"/>
+        <w:rPr>
+          <w:rStyle w:val="Comment"/>
+        </w:rPr>
+      </w:pPr>
+      <w:r>
+        <w:rPr>
+          <w:rStyle w:val="Comment"/>
+        </w:rPr>
+        <w:t># webapps on the deployment server</w:t>
+      </w:r>
+    </w:p>
+    <w:p>
+      <w:pPr>
+        <w:pStyle w:val="Literaltext"/>
+      </w:pPr>
+      <w:r>
+        <w:rPr>
+          <w:rStyle w:val="XMLElement"/>
+        </w:rPr>
+        <w:t>http.realmName:</w:t>
+      </w:r>
+      <w:r>
+        <w:t xml:space="preserve">         tavernaserver</w:t>
+      </w:r>
+    </w:p>
+    <w:p>
+      <w:pPr>
+        <w:pStyle w:val="Literaltext"/>
+        <w:rPr>
+          <w:rStyle w:val="Comment"/>
+        </w:rPr>
       </w:pPr>
     </w:p>
     <w:p>
@@ -2892,40 +3211,6 @@
       </w:r>
       <w:r>
         <w:t xml:space="preserve">                  2</w:t>
-      </w:r>
-    </w:p>
-    <w:p>
-      <w:pPr>
-        <w:pStyle w:val="Literaltext"/>
-      </w:pPr>
-    </w:p>
-    <w:p>
-      <w:pPr>
-        <w:pStyle w:val="Literaltext"/>
-        <w:rPr>
-          <w:rStyle w:val="Comment"/>
-        </w:rPr>
-      </w:pPr>
-      <w:r>
-        <w:rPr>
-          <w:rStyle w:val="Comment"/>
-        </w:rPr>
-        <w:t># Stylesheet to apply to generated XML - EXPERIMENTAL!</w:t>
-      </w:r>
-    </w:p>
-    <w:p>
-      <w:pPr>
-        <w:pStyle w:val="Literaltext"/>
-      </w:pPr>
-      <w:r>
-        <w:rPr>
-          <w:rStyle w:val="XMLElement"/>
-        </w:rPr>
-        <w:t>xml.stylesheet.url:</w:t>
-      </w:r>
-      <w:r>
-        <w:br/>
-        <w:t xml:space="preserve">        http://www.linkwerk.com/pub/xml/xml2html/xml2html.xslt</w:t>
       </w:r>
     </w:p>
     <w:p>
@@ -6130,11 +6415,11 @@
       <w:pPr>
         <w:pStyle w:val="Heading4"/>
       </w:pPr>
-      <w:bookmarkStart w:id="1" w:name="_Ref180479217"/>
+      <w:bookmarkStart w:id="2" w:name="_Ref180479217"/>
       <w:r>
         <w:t>Windows Mode</w:t>
       </w:r>
-      <w:bookmarkEnd w:id="1"/>
+      <w:bookmarkEnd w:id="2"/>
     </w:p>
     <w:p>
       <w:pPr>
@@ -9326,12 +9611,7 @@
       </w:r>
     </w:p>
     <w:sectPr>
-      <w:headerReference w:type="even" r:id="rId9"/>
-      <w:headerReference w:type="default" r:id="rId10"/>
-      <w:footerReference w:type="even" r:id="rId11"/>
-      <w:footerReference w:type="default" r:id="rId12"/>
-      <w:headerReference w:type="first" r:id="rId13"/>
-      <w:footerReference w:type="first" r:id="rId14"/>
+      <w:footerReference w:type="default" r:id="rId10"/>
       <w:pgSz w:w="11900" w:h="16840"/>
       <w:pgMar w:top="1440" w:right="1800" w:bottom="1440" w:left="1800" w:header="708" w:footer="708" w:gutter="0"/>
       <w:cols w:space="708"/>
@@ -9360,16 +9640,6 @@
 </file>
 
 <file path=word/footer1.xml><?xml version="1.0" encoding="utf-8"?>
-<w:ftr xmlns:wpc="http://schemas.microsoft.com/office/word/2010/wordprocessingCanvas" xmlns:mo="http://schemas.microsoft.com/office/mac/office/2008/main" xmlns:mc="http://schemas.openxmlformats.org/markup-compatibility/2006" xmlns:mv="urn:schemas-microsoft-com:mac:vml" xmlns:o="urn:schemas-microsoft-com:office:office" xmlns:r="http://schemas.openxmlformats.org/officeDocument/2006/relationships" xmlns:m="http://schemas.openxmlformats.org/officeDocument/2006/math" xmlns:v="urn:schemas-microsoft-com:vml" xmlns:wp14="http://schemas.microsoft.com/office/word/2010/wordprocessingDrawing" xmlns:wp="http://schemas.openxmlformats.org/drawingml/2006/wordprocessingDrawing" xmlns:w10="urn:schemas-microsoft-com:office:word" xmlns:w="http://schemas.openxmlformats.org/wordprocessingml/2006/main" xmlns:w14="http://schemas.microsoft.com/office/word/2010/wordml" xmlns:wpg="http://schemas.microsoft.com/office/word/2010/wordprocessingGroup" xmlns:wpi="http://schemas.microsoft.com/office/word/2010/wordprocessingInk" xmlns:wne="http://schemas.microsoft.com/office/word/2006/wordml" xmlns:wps="http://schemas.microsoft.com/office/word/2010/wordprocessingShape" mc:Ignorable="w14 wp14">
-  <w:p>
-    <w:pPr>
-      <w:pStyle w:val="Footer"/>
-    </w:pPr>
-  </w:p>
-</w:ftr>
-</file>
-
-<file path=word/footer2.xml><?xml version="1.0" encoding="utf-8"?>
 <w:ftr xmlns:wpc="http://schemas.microsoft.com/office/word/2010/wordprocessingCanvas" xmlns:mo="http://schemas.microsoft.com/office/mac/office/2008/main" xmlns:mc="http://schemas.openxmlformats.org/markup-compatibility/2006" xmlns:mv="urn:schemas-microsoft-com:mac:vml" xmlns:o="urn:schemas-microsoft-com:office:office" xmlns:r="http://schemas.openxmlformats.org/officeDocument/2006/relationships" xmlns:m="http://schemas.openxmlformats.org/officeDocument/2006/math" xmlns:v="urn:schemas-microsoft-com:vml" xmlns:wp14="http://schemas.microsoft.com/office/word/2010/wordprocessingDrawing" xmlns:wp="http://schemas.openxmlformats.org/drawingml/2006/wordprocessingDrawing" xmlns:w10="urn:schemas-microsoft-com:office:word" xmlns:w="http://schemas.openxmlformats.org/wordprocessingml/2006/main" xmlns:w14="http://schemas.microsoft.com/office/word/2010/wordml" xmlns:wpg="http://schemas.microsoft.com/office/word/2010/wordprocessingGroup" xmlns:wpi="http://schemas.microsoft.com/office/word/2010/wordprocessingInk" xmlns:wne="http://schemas.microsoft.com/office/word/2006/wordml" xmlns:wps="http://schemas.microsoft.com/office/word/2010/wordprocessingShape" mc:Ignorable="w14 wp14">
   <w:p>
     <w:pPr>
@@ -9399,7 +9669,6 @@
       </w:rPr>
       <w:t xml:space="preserve">Taverna </w:t>
     </w:r>
-    <w:bookmarkStart w:id="2" w:name="_GoBack"/>
     <w:r>
       <w:rPr>
         <w:rFonts w:asciiTheme="majorHAnsi" w:hAnsiTheme="majorHAnsi"/>
@@ -9410,9 +9679,8 @@
         <w:sz w:val="20"/>
         <w:szCs w:val="20"/>
       </w:rPr>
-      <w:t>2.4</w:t>
+      <w:t>2.4.1</w:t>
     </w:r>
-    <w:bookmarkEnd w:id="2"/>
     <w:r>
       <w:rPr>
         <w:rFonts w:asciiTheme="majorHAnsi" w:hAnsiTheme="majorHAnsi"/>
@@ -9586,16 +9854,6 @@
 </w:ftr>
 </file>
 
-<file path=word/footer3.xml><?xml version="1.0" encoding="utf-8"?>
-<w:ftr xmlns:wpc="http://schemas.microsoft.com/office/word/2010/wordprocessingCanvas" xmlns:mo="http://schemas.microsoft.com/office/mac/office/2008/main" xmlns:mc="http://schemas.openxmlformats.org/markup-compatibility/2006" xmlns:mv="urn:schemas-microsoft-com:mac:vml" xmlns:o="urn:schemas-microsoft-com:office:office" xmlns:r="http://schemas.openxmlformats.org/officeDocument/2006/relationships" xmlns:m="http://schemas.openxmlformats.org/officeDocument/2006/math" xmlns:v="urn:schemas-microsoft-com:vml" xmlns:wp14="http://schemas.microsoft.com/office/word/2010/wordprocessingDrawing" xmlns:wp="http://schemas.openxmlformats.org/drawingml/2006/wordprocessingDrawing" xmlns:w10="urn:schemas-microsoft-com:office:word" xmlns:w="http://schemas.openxmlformats.org/wordprocessingml/2006/main" xmlns:w14="http://schemas.microsoft.com/office/word/2010/wordml" xmlns:wpg="http://schemas.microsoft.com/office/word/2010/wordprocessingGroup" xmlns:wpi="http://schemas.microsoft.com/office/word/2010/wordprocessingInk" xmlns:wne="http://schemas.microsoft.com/office/word/2006/wordml" xmlns:wps="http://schemas.microsoft.com/office/word/2010/wordprocessingShape" mc:Ignorable="w14 wp14">
-  <w:p>
-    <w:pPr>
-      <w:pStyle w:val="Footer"/>
-    </w:pPr>
-  </w:p>
-</w:ftr>
-</file>
-
 <file path=word/footnotes.xml><?xml version="1.0" encoding="utf-8"?>
 <w:footnotes xmlns:wpc="http://schemas.microsoft.com/office/word/2010/wordprocessingCanvas" xmlns:mo="http://schemas.microsoft.com/office/mac/office/2008/main" xmlns:mc="http://schemas.openxmlformats.org/markup-compatibility/2006" xmlns:mv="urn:schemas-microsoft-com:mac:vml" xmlns:o="urn:schemas-microsoft-com:office:office" xmlns:r="http://schemas.openxmlformats.org/officeDocument/2006/relationships" xmlns:m="http://schemas.openxmlformats.org/officeDocument/2006/math" xmlns:v="urn:schemas-microsoft-com:vml" xmlns:wp14="http://schemas.microsoft.com/office/word/2010/wordprocessingDrawing" xmlns:wp="http://schemas.openxmlformats.org/drawingml/2006/wordprocessingDrawing" xmlns:w10="urn:schemas-microsoft-com:office:word" xmlns:w="http://schemas.openxmlformats.org/wordprocessingml/2006/main" xmlns:w14="http://schemas.microsoft.com/office/word/2010/wordml" xmlns:wpg="http://schemas.microsoft.com/office/word/2010/wordprocessingGroup" xmlns:wpi="http://schemas.microsoft.com/office/word/2010/wordprocessingInk" xmlns:wne="http://schemas.microsoft.com/office/word/2006/wordml" xmlns:wps="http://schemas.microsoft.com/office/word/2010/wordprocessingShape" mc:Ignorable="w14 wp14">
   <w:footnote w:type="separator" w:id="-1">
@@ -9735,36 +9993,6 @@
     </w:p>
   </w:footnote>
 </w:footnotes>
-</file>
-
-<file path=word/header1.xml><?xml version="1.0" encoding="utf-8"?>
-<w:hdr xmlns:wpc="http://schemas.microsoft.com/office/word/2010/wordprocessingCanvas" xmlns:mo="http://schemas.microsoft.com/office/mac/office/2008/main" xmlns:mc="http://schemas.openxmlformats.org/markup-compatibility/2006" xmlns:mv="urn:schemas-microsoft-com:mac:vml" xmlns:o="urn:schemas-microsoft-com:office:office" xmlns:r="http://schemas.openxmlformats.org/officeDocument/2006/relationships" xmlns:m="http://schemas.openxmlformats.org/officeDocument/2006/math" xmlns:v="urn:schemas-microsoft-com:vml" xmlns:wp14="http://schemas.microsoft.com/office/word/2010/wordprocessingDrawing" xmlns:wp="http://schemas.openxmlformats.org/drawingml/2006/wordprocessingDrawing" xmlns:w10="urn:schemas-microsoft-com:office:word" xmlns:w="http://schemas.openxmlformats.org/wordprocessingml/2006/main" xmlns:w14="http://schemas.microsoft.com/office/word/2010/wordml" xmlns:wpg="http://schemas.microsoft.com/office/word/2010/wordprocessingGroup" xmlns:wpi="http://schemas.microsoft.com/office/word/2010/wordprocessingInk" xmlns:wne="http://schemas.microsoft.com/office/word/2006/wordml" xmlns:wps="http://schemas.microsoft.com/office/word/2010/wordprocessingShape" mc:Ignorable="w14 wp14">
-  <w:p>
-    <w:pPr>
-      <w:pStyle w:val="Header"/>
-    </w:pPr>
-  </w:p>
-</w:hdr>
-</file>
-
-<file path=word/header2.xml><?xml version="1.0" encoding="utf-8"?>
-<w:hdr xmlns:wpc="http://schemas.microsoft.com/office/word/2010/wordprocessingCanvas" xmlns:mo="http://schemas.microsoft.com/office/mac/office/2008/main" xmlns:mc="http://schemas.openxmlformats.org/markup-compatibility/2006" xmlns:mv="urn:schemas-microsoft-com:mac:vml" xmlns:o="urn:schemas-microsoft-com:office:office" xmlns:r="http://schemas.openxmlformats.org/officeDocument/2006/relationships" xmlns:m="http://schemas.openxmlformats.org/officeDocument/2006/math" xmlns:v="urn:schemas-microsoft-com:vml" xmlns:wp14="http://schemas.microsoft.com/office/word/2010/wordprocessingDrawing" xmlns:wp="http://schemas.openxmlformats.org/drawingml/2006/wordprocessingDrawing" xmlns:w10="urn:schemas-microsoft-com:office:word" xmlns:w="http://schemas.openxmlformats.org/wordprocessingml/2006/main" xmlns:w14="http://schemas.microsoft.com/office/word/2010/wordml" xmlns:wpg="http://schemas.microsoft.com/office/word/2010/wordprocessingGroup" xmlns:wpi="http://schemas.microsoft.com/office/word/2010/wordprocessingInk" xmlns:wne="http://schemas.microsoft.com/office/word/2006/wordml" xmlns:wps="http://schemas.microsoft.com/office/word/2010/wordprocessingShape" mc:Ignorable="w14 wp14">
-  <w:p>
-    <w:pPr>
-      <w:pStyle w:val="Header"/>
-    </w:pPr>
-  </w:p>
-</w:hdr>
-</file>
-
-<file path=word/header3.xml><?xml version="1.0" encoding="utf-8"?>
-<w:hdr xmlns:wpc="http://schemas.microsoft.com/office/word/2010/wordprocessingCanvas" xmlns:mo="http://schemas.microsoft.com/office/mac/office/2008/main" xmlns:mc="http://schemas.openxmlformats.org/markup-compatibility/2006" xmlns:mv="urn:schemas-microsoft-com:mac:vml" xmlns:o="urn:schemas-microsoft-com:office:office" xmlns:r="http://schemas.openxmlformats.org/officeDocument/2006/relationships" xmlns:m="http://schemas.openxmlformats.org/officeDocument/2006/math" xmlns:v="urn:schemas-microsoft-com:vml" xmlns:wp14="http://schemas.microsoft.com/office/word/2010/wordprocessingDrawing" xmlns:wp="http://schemas.openxmlformats.org/drawingml/2006/wordprocessingDrawing" xmlns:w10="urn:schemas-microsoft-com:office:word" xmlns:w="http://schemas.openxmlformats.org/wordprocessingml/2006/main" xmlns:w14="http://schemas.microsoft.com/office/word/2010/wordml" xmlns:wpg="http://schemas.microsoft.com/office/word/2010/wordprocessingGroup" xmlns:wpi="http://schemas.microsoft.com/office/word/2010/wordprocessingInk" xmlns:wne="http://schemas.microsoft.com/office/word/2006/wordml" xmlns:wps="http://schemas.microsoft.com/office/word/2010/wordprocessingShape" mc:Ignorable="w14 wp14">
-  <w:p>
-    <w:pPr>
-      <w:pStyle w:val="Header"/>
-    </w:pPr>
-  </w:p>
-</w:hdr>
 </file>
 
 <file path=word/numbering.xml><?xml version="1.0" encoding="utf-8"?>

</xml_diff>

<commit_message>
Update to use the 2.5-alpha core. Bump version to 2.5.0 (for political reasons).
</commit_message>
<xml_diff>
--- a/install.docx
+++ b/install.docx
@@ -14,7 +14,7 @@
         <w:t>2.</w:t>
       </w:r>
       <w:r>
-        <w:t>5α</w:t>
+        <w:t>5.0</w:t>
       </w:r>
       <w:r>
         <w:t xml:space="preserve"> Server: Installation and Administration Guide</w:t>
@@ -29,7 +29,10 @@
         <w:t xml:space="preserve">This document relates to the </w:t>
       </w:r>
       <w:r>
-        <w:t xml:space="preserve">alpha </w:t>
+        <w:t>first</w:t>
+      </w:r>
+      <w:r>
+        <w:t xml:space="preserve"> </w:t>
       </w:r>
       <w:r>
         <w:t xml:space="preserve">release of Taverna Server </w:t>
@@ -63,7 +66,7 @@
         <w:t>This release is a</w:t>
       </w:r>
       <w:r>
-        <w:t xml:space="preserve">n interim test </w:t>
+        <w:t xml:space="preserve"> </w:t>
       </w:r>
       <w:r>
         <w:t>version of the Taverna 2</w:t>
@@ -1269,11 +1272,25 @@
       <w:r>
         <w:t xml:space="preserve">You will need a </w:t>
       </w:r>
+      <w:bookmarkStart w:id="1" w:name="_GoBack"/>
       <w:r>
         <w:rPr>
           <w:b/>
         </w:rPr>
-        <w:t>Java 6</w:t>
+        <w:t>Java</w:t>
+      </w:r>
+      <w:bookmarkEnd w:id="1"/>
+      <w:r>
+        <w:rPr>
+          <w:b/>
+        </w:rPr>
+        <w:t xml:space="preserve"> </w:t>
+      </w:r>
+      <w:r>
+        <w:rPr>
+          <w:b/>
+        </w:rPr>
+        <w:t>7</w:t>
       </w:r>
       <w:r>
         <w:t xml:space="preserve"> </w:t>
@@ -1300,7 +1317,19 @@
         <w:t xml:space="preserve">and tested </w:t>
       </w:r>
       <w:r>
-        <w:t>against the Sun JRE 1.6.0_26.</w:t>
+        <w:t xml:space="preserve">against the </w:t>
+      </w:r>
+      <w:r>
+        <w:t>Oracle</w:t>
+      </w:r>
+      <w:r>
+        <w:t xml:space="preserve"> JRE </w:t>
+      </w:r>
+      <w:r>
+        <w:t>1.7.0_21</w:t>
+      </w:r>
+      <w:r>
+        <w:t>.</w:t>
       </w:r>
       <w:r>
         <w:t xml:space="preserve"> Use of the current version of Java is </w:t>
@@ -2459,13 +2488,25 @@
         <w:pStyle w:val="NormalParagraph"/>
       </w:pPr>
       <w:r>
-        <w:t>This assumes that you installing into Tomcat 6 running on top of Java 6; this was tested with Tomcat 6.0.26 over the Sun JRE 1.6.0</w:t>
+        <w:t>This assumes that you installing into T</w:t>
+      </w:r>
+      <w:r>
+        <w:t>omcat 6 running on top of Java 7; this was tested with Tomcat 7.0.21</w:t>
+      </w:r>
+      <w:r>
+        <w:t xml:space="preserve"> over the </w:t>
+      </w:r>
+      <w:r>
+        <w:t>Oracle JRE 1.7</w:t>
+      </w:r>
+      <w:r>
+        <w:t>.0</w:t>
       </w:r>
       <w:r>
         <w:t>_</w:t>
       </w:r>
       <w:r>
-        <w:t>26</w:t>
+        <w:t>21</w:t>
       </w:r>
       <w:r>
         <w:t>. Later patch versions from the same major version are recommended</w:t>
@@ -2495,19 +2536,7 @@
         <w:rPr>
           <w:i/>
         </w:rPr>
-        <w:t>tested with Tomcat 7</w:t>
-      </w:r>
-      <w:r>
-        <w:rPr>
-          <w:i/>
-        </w:rPr>
-        <w:t xml:space="preserve">, but it is believed to work with </w:t>
-      </w:r>
-      <w:r>
-        <w:rPr>
-          <w:i/>
-        </w:rPr>
-        <w:t>Java 7.</w:t>
+        <w:t>tested with Tomcat 7.</w:t>
       </w:r>
     </w:p>
     <w:p>
@@ -2957,21 +2986,7 @@
         <w:rPr>
           <w:rStyle w:val="Literal"/>
         </w:rPr>
-        <w:t>default.</w:t>
-      </w:r>
-      <w:bookmarkStart w:id="1" w:name="_GoBack"/>
-      <w:r>
-        <w:rPr>
-          <w:rStyle w:val="Literal"/>
-        </w:rPr>
-        <w:t>operating</w:t>
-      </w:r>
-      <w:bookmarkEnd w:id="1"/>
-      <w:r>
-        <w:rPr>
-          <w:rStyle w:val="Literal"/>
-        </w:rPr>
-        <w:t>limit</w:t>
+        <w:t>default.operatinglimit</w:t>
       </w:r>
       <w:r>
         <w:t xml:space="preserve"> have reason</w:t>
@@ -10272,7 +10287,19 @@
         <w:sz w:val="20"/>
         <w:szCs w:val="20"/>
       </w:rPr>
-      <w:t>5α</w:t>
+      <w:t>5</w:t>
+    </w:r>
+    <w:r>
+      <w:rPr>
+        <w:rFonts w:asciiTheme="majorHAnsi" w:hAnsiTheme="majorHAnsi"/>
+        <w:b/>
+        <w:bCs/>
+        <w:i/>
+        <w:color w:val="1F497D" w:themeColor="text2"/>
+        <w:sz w:val="20"/>
+        <w:szCs w:val="20"/>
+      </w:rPr>
+      <w:t>.0</w:t>
     </w:r>
     <w:r>
       <w:rPr>
@@ -11787,6 +11814,7 @@
   <w:style w:type="character" w:default="1" w:styleId="DefaultParagraphFont">
     <w:name w:val="Default Paragraph Font"/>
     <w:uiPriority w:val="1"/>
+    <w:semiHidden/>
     <w:unhideWhenUsed/>
   </w:style>
   <w:style w:type="table" w:default="1" w:styleId="TableNormal">
@@ -12516,6 +12544,7 @@
   <w:style w:type="character" w:default="1" w:styleId="DefaultParagraphFont">
     <w:name w:val="Default Paragraph Font"/>
     <w:uiPriority w:val="1"/>
+    <w:semiHidden/>
     <w:unhideWhenUsed/>
   </w:style>
   <w:style w:type="table" w:default="1" w:styleId="TableNormal">

</xml_diff>

<commit_message>
Preparing the 2.5.2 release
</commit_message>
<xml_diff>
--- a/install.docx
+++ b/install.docx
@@ -11,10 +11,7 @@
         <w:t xml:space="preserve">Taverna </w:t>
       </w:r>
       <w:r>
-        <w:t>2.</w:t>
-      </w:r>
-      <w:r>
-        <w:t>5.1</w:t>
+        <w:t>2.5.2</w:t>
       </w:r>
       <w:r>
         <w:t xml:space="preserve"> Server: Installation and Administration Guide</w:t>
@@ -29,7 +26,7 @@
         <w:t xml:space="preserve">This document relates to the </w:t>
       </w:r>
       <w:r>
-        <w:t>first</w:t>
+        <w:t>second</w:t>
       </w:r>
       <w:r>
         <w:t xml:space="preserve"> </w:t>
@@ -50,7 +47,13 @@
         <w:t>2.5</w:t>
       </w:r>
       <w:r>
-        <w:t xml:space="preserve"> Platform, from the myGrid team at the University of Manchester.</w:t>
+        <w:t xml:space="preserve"> Platform, from the myGrid team at the University of Manche</w:t>
+      </w:r>
+      <w:r>
+        <w:t>s</w:t>
+      </w:r>
+      <w:r>
+        <w:t>ter.</w:t>
       </w:r>
     </w:p>
     <w:p>
@@ -193,15 +196,7 @@
         <w:rPr>
           <w:sz w:val="22"/>
         </w:rPr>
-        <w:t xml:space="preserve"> (</w:t>
-      </w:r>
-      <w:bookmarkStart w:id="1" w:name="_GoBack"/>
-      <w:bookmarkEnd w:id="1"/>
-      <w:r>
-        <w:rPr>
-          <w:sz w:val="22"/>
-        </w:rPr>
-        <w:t>2.5)</w:t>
+        <w:t xml:space="preserve"> (2.5)</w:t>
       </w:r>
       <w:r>
         <w:rPr>
@@ -223,9 +218,28 @@
       </w:pPr>
       <w:r>
         <w:rPr>
+          <w:i/>
           <w:sz w:val="22"/>
         </w:rPr>
-        <w:t>Start a workflow run by supplying a reference to a workflow document.</w:t>
+        <w:t xml:space="preserve">Major Feature: </w:t>
+      </w:r>
+      <w:r>
+        <w:rPr>
+          <w:sz w:val="22"/>
+        </w:rPr>
+        <w:t>Workflow runs now produce a run bundle that describes the i</w:t>
+      </w:r>
+      <w:r>
+        <w:rPr>
+          <w:sz w:val="22"/>
+        </w:rPr>
+        <w:t>n</w:t>
+      </w:r>
+      <w:r>
+        <w:rPr>
+          <w:sz w:val="22"/>
+        </w:rPr>
+        <w:t>puts and outputs of the run, together with provenance information about the outputs.</w:t>
       </w:r>
     </w:p>
     <w:p>
@@ -243,7 +257,7 @@
         <w:rPr>
           <w:sz w:val="22"/>
         </w:rPr>
-        <w:t>Set an arbitrary name for a workflow run.</w:t>
+        <w:t>Start a workflow run by supplying a reference to a workflow document.</w:t>
       </w:r>
     </w:p>
     <w:p>
@@ -261,31 +275,7 @@
         <w:rPr>
           <w:sz w:val="22"/>
         </w:rPr>
-        <w:t>Describes system capabilities</w:t>
-      </w:r>
-      <w:r>
-        <w:rPr>
-          <w:sz w:val="22"/>
-        </w:rPr>
-        <w:t>, so that it is possible to determine whether a wor</w:t>
-      </w:r>
-      <w:r>
-        <w:rPr>
-          <w:sz w:val="22"/>
-        </w:rPr>
-        <w:t>k</w:t>
-      </w:r>
-      <w:r>
-        <w:rPr>
-          <w:sz w:val="22"/>
-        </w:rPr>
-        <w:t>flow can be run prior to sending that workflow to the server</w:t>
-      </w:r>
-      <w:r>
-        <w:rPr>
-          <w:sz w:val="22"/>
-        </w:rPr>
-        <w:t>.</w:t>
+        <w:t>Set an arbitrary name for a workflow run.</w:t>
       </w:r>
     </w:p>
     <w:p>
@@ -303,27 +293,31 @@
         <w:rPr>
           <w:sz w:val="22"/>
         </w:rPr>
-        <w:t>Improved resource management</w:t>
+        <w:t>Describes system capabilities</w:t>
       </w:r>
       <w:r>
         <w:rPr>
           <w:sz w:val="22"/>
         </w:rPr>
-        <w:t xml:space="preserve"> and logging</w:t>
+        <w:t>, so that it is possible to determine whether a wor</w:t>
       </w:r>
       <w:r>
         <w:rPr>
           <w:sz w:val="22"/>
         </w:rPr>
+        <w:t>k</w:t>
+      </w:r>
+      <w:r>
+        <w:rPr>
+          <w:sz w:val="22"/>
+        </w:rPr>
+        <w:t>flow can be run prior to sending that workflow to the server</w:t>
+      </w:r>
+      <w:r>
+        <w:rPr>
+          <w:sz w:val="22"/>
+        </w:rPr>
         <w:t>.</w:t>
-      </w:r>
-    </w:p>
-    <w:p>
-      <w:pPr>
-        <w:pStyle w:val="NormalParagraph"/>
-      </w:pPr>
-      <w:r>
-        <w:t>This is in addition to these features supported by Taverna Server 2.4.</w:t>
       </w:r>
     </w:p>
     <w:p>
@@ -335,31 +329,33 @@
         </w:numPr>
         <w:rPr>
           <w:sz w:val="22"/>
-          <w:szCs w:val="22"/>
         </w:rPr>
       </w:pPr>
       <w:r>
         <w:rPr>
           <w:sz w:val="22"/>
-          <w:szCs w:val="22"/>
-        </w:rPr>
-        <w:t xml:space="preserve">Based on </w:t>
-      </w:r>
-      <w:r>
-        <w:rPr>
-          <w:b/>
+        </w:rPr>
+        <w:t>Improved resource management</w:t>
+      </w:r>
+      <w:r>
+        <w:rPr>
           <w:sz w:val="22"/>
-          <w:szCs w:val="22"/>
-        </w:rPr>
-        <w:t xml:space="preserve">Taverna </w:t>
-      </w:r>
-      <w:r>
-        <w:rPr>
-          <w:b/>
+        </w:rPr>
+        <w:t xml:space="preserve"> and logging</w:t>
+      </w:r>
+      <w:r>
+        <w:rPr>
           <w:sz w:val="22"/>
-          <w:szCs w:val="22"/>
-        </w:rPr>
-        <w:t>2.4</w:t>
+        </w:rPr>
+        <w:t>.</w:t>
+      </w:r>
+    </w:p>
+    <w:p>
+      <w:pPr>
+        <w:pStyle w:val="NormalParagraph"/>
+      </w:pPr>
+      <w:r>
+        <w:t>This is in addition to these features supported by Taverna Server 2.4.</w:t>
       </w:r>
     </w:p>
     <w:p>
@@ -376,18 +372,26 @@
       </w:pPr>
       <w:r>
         <w:rPr>
+          <w:sz w:val="22"/>
+          <w:szCs w:val="22"/>
+        </w:rPr>
+        <w:t xml:space="preserve">Based on </w:t>
+      </w:r>
+      <w:r>
+        <w:rPr>
           <w:b/>
           <w:sz w:val="22"/>
           <w:szCs w:val="22"/>
         </w:rPr>
-        <w:t>Multiple users</w:t>
-      </w:r>
-      <w:r>
-        <w:rPr>
+        <w:t xml:space="preserve">Taverna </w:t>
+      </w:r>
+      <w:r>
+        <w:rPr>
+          <w:b/>
           <w:sz w:val="22"/>
           <w:szCs w:val="22"/>
         </w:rPr>
-        <w:t>, with strong separation between them.</w:t>
+        <w:t>2.4</w:t>
       </w:r>
     </w:p>
     <w:p>
@@ -404,25 +408,18 @@
       </w:pPr>
       <w:r>
         <w:rPr>
-          <w:sz w:val="22"/>
-          <w:szCs w:val="22"/>
-        </w:rPr>
-        <w:t xml:space="preserve">Limited </w:t>
-      </w:r>
-      <w:r>
-        <w:rPr>
           <w:b/>
           <w:sz w:val="22"/>
           <w:szCs w:val="22"/>
         </w:rPr>
-        <w:t>persistence over service restarts</w:t>
+        <w:t>Multiple users</w:t>
       </w:r>
       <w:r>
         <w:rPr>
           <w:sz w:val="22"/>
           <w:szCs w:val="22"/>
         </w:rPr>
-        <w:t>, depending on exact deployment.</w:t>
+        <w:t>, with strong separation between them.</w:t>
       </w:r>
     </w:p>
     <w:p>
@@ -439,32 +436,25 @@
       </w:pPr>
       <w:r>
         <w:rPr>
+          <w:sz w:val="22"/>
+          <w:szCs w:val="22"/>
+        </w:rPr>
+        <w:t xml:space="preserve">Limited </w:t>
+      </w:r>
+      <w:r>
+        <w:rPr>
           <w:b/>
           <w:sz w:val="22"/>
           <w:szCs w:val="22"/>
         </w:rPr>
-        <w:t>Workflow run introspection</w:t>
+        <w:t>persistence over service restarts</w:t>
       </w:r>
       <w:r>
         <w:rPr>
           <w:sz w:val="22"/>
           <w:szCs w:val="22"/>
         </w:rPr>
-        <w:t xml:space="preserve"> capabilities; clients can ask the server what i</w:t>
-      </w:r>
-      <w:r>
-        <w:rPr>
-          <w:sz w:val="22"/>
-          <w:szCs w:val="22"/>
-        </w:rPr>
-        <w:t>n</w:t>
-      </w:r>
-      <w:r>
-        <w:rPr>
-          <w:sz w:val="22"/>
-          <w:szCs w:val="22"/>
-        </w:rPr>
-        <w:t>puts they should supply and what outputs were provided.</w:t>
+        <w:t>, depending on exact deployment.</w:t>
       </w:r>
     </w:p>
     <w:p>
@@ -485,14 +475,28 @@
           <w:sz w:val="22"/>
           <w:szCs w:val="22"/>
         </w:rPr>
-        <w:t>Workflow run termination notifications</w:t>
+        <w:t>Workflow run introspection</w:t>
       </w:r>
       <w:r>
         <w:rPr>
           <w:sz w:val="22"/>
           <w:szCs w:val="22"/>
         </w:rPr>
-        <w:t xml:space="preserve"> through multiple mechanisms (RSS feed, email, SMS, twitter, etc. depending on deployment).</w:t>
+        <w:t xml:space="preserve"> capabilities; clients can ask the server what i</w:t>
+      </w:r>
+      <w:r>
+        <w:rPr>
+          <w:sz w:val="22"/>
+          <w:szCs w:val="22"/>
+        </w:rPr>
+        <w:t>n</w:t>
+      </w:r>
+      <w:r>
+        <w:rPr>
+          <w:sz w:val="22"/>
+          <w:szCs w:val="22"/>
+        </w:rPr>
+        <w:t>puts they should supply and what outputs were provided.</w:t>
       </w:r>
     </w:p>
     <w:p>
@@ -513,14 +517,14 @@
           <w:sz w:val="22"/>
           <w:szCs w:val="22"/>
         </w:rPr>
-        <w:t>Security</w:t>
+        <w:t>Workflow run termination notifications</w:t>
       </w:r>
       <w:r>
         <w:rPr>
           <w:sz w:val="22"/>
           <w:szCs w:val="22"/>
         </w:rPr>
-        <w:t>, both of access to the service and access by the workflow runs to other services.</w:t>
+        <w:t xml:space="preserve"> through multiple mechanisms (RSS feed, email, SMS, twitter, etc. depending on deployment).</w:t>
       </w:r>
     </w:p>
     <w:p>
@@ -541,14 +545,14 @@
           <w:sz w:val="22"/>
           <w:szCs w:val="22"/>
         </w:rPr>
-        <w:t>Administrative REST interface</w:t>
+        <w:t>Security</w:t>
       </w:r>
       <w:r>
         <w:rPr>
           <w:sz w:val="22"/>
           <w:szCs w:val="22"/>
         </w:rPr>
-        <w:t xml:space="preserve"> including resource accounting</w:t>
+        <w:t>, both of access to the service and access by the workflow runs to other services.</w:t>
       </w:r>
     </w:p>
     <w:p>
@@ -565,6 +569,34 @@
       </w:pPr>
       <w:r>
         <w:rPr>
+          <w:b/>
+          <w:sz w:val="22"/>
+          <w:szCs w:val="22"/>
+        </w:rPr>
+        <w:t>Administrative REST interface</w:t>
+      </w:r>
+      <w:r>
+        <w:rPr>
+          <w:sz w:val="22"/>
+          <w:szCs w:val="22"/>
+        </w:rPr>
+        <w:t xml:space="preserve"> including resource accounting</w:t>
+      </w:r>
+    </w:p>
+    <w:p>
+      <w:pPr>
+        <w:pStyle w:val="NormalParagraph"/>
+        <w:numPr>
+          <w:ilvl w:val="0"/>
+          <w:numId w:val="5"/>
+        </w:numPr>
+        <w:rPr>
+          <w:sz w:val="22"/>
+          <w:szCs w:val="22"/>
+        </w:rPr>
+      </w:pPr>
+      <w:r>
+        <w:rPr>
           <w:sz w:val="22"/>
           <w:szCs w:val="22"/>
         </w:rPr>
@@ -665,6 +697,7 @@
           <w:sz w:val="22"/>
           <w:szCs w:val="22"/>
         </w:rPr>
+        <w:lastRenderedPageBreak/>
         <w:t>Safe File Management</w:t>
       </w:r>
       <w:r>
@@ -757,7 +790,6 @@
           <w:sz w:val="22"/>
           <w:szCs w:val="22"/>
         </w:rPr>
-        <w:lastRenderedPageBreak/>
         <w:t>JMX-based Management API</w:t>
       </w:r>
     </w:p>
@@ -966,6 +998,55 @@
           <w:szCs w:val="22"/>
         </w:rPr>
         <w:t>mation.</w:t>
+      </w:r>
+    </w:p>
+    <w:p>
+      <w:pPr>
+        <w:pStyle w:val="Heading2"/>
+      </w:pPr>
+      <w:r>
+        <w:t>Known Limitations</w:t>
+      </w:r>
+    </w:p>
+    <w:p>
+      <w:pPr>
+        <w:pStyle w:val="NormalParagraph"/>
+      </w:pPr>
+      <w:r>
+        <w:t>There is a known limitation of 100MB on the size of individual atomic values that may be present on a workflow port, processor port or datalink of a Wor</w:t>
+      </w:r>
+      <w:r>
+        <w:t>k</w:t>
+      </w:r>
+      <w:r>
+        <w:t xml:space="preserve">flow. With a list, this is a restriction on the size of the elements in the list, and not on the total size of the list’s items, though it is </w:t>
+      </w:r>
+      <w:r>
+        <w:rPr>
+          <w:i/>
+        </w:rPr>
+        <w:t>recommended</w:t>
+      </w:r>
+      <w:r>
+        <w:t xml:space="preserve"> that lists be kept su</w:t>
+      </w:r>
+      <w:r>
+        <w:t>b</w:t>
+      </w:r>
+      <w:r>
+        <w:t xml:space="preserve">stantially smaller than this to ensure that they fit in memory. The </w:t>
+      </w:r>
+      <w:r>
+        <w:rPr>
+          <w:i/>
+        </w:rPr>
+        <w:t>recommended</w:t>
+      </w:r>
+      <w:r>
+        <w:t xml:space="preserve"> workaround for this is to </w:t>
+      </w:r>
+      <w:r>
+        <w:t>keep large values in files on disk or in a database, and to only pass references to those files (i.e., filenames) along datalinks.</w:t>
       </w:r>
     </w:p>
     <w:p>
@@ -1349,7 +1430,25 @@
         <w:t>.</w:t>
       </w:r>
       <w:r>
-        <w:t xml:space="preserve"> OpenJDK 6 is known to be problematic, and should not be used.</w:t>
+        <w:t xml:space="preserve"> OpenJDK 6 </w:t>
+      </w:r>
+      <w:r>
+        <w:t>cannot run this version of Taverna Ser</w:t>
+      </w:r>
+      <w:r>
+        <w:t>v</w:t>
+      </w:r>
+      <w:r>
+        <w:t xml:space="preserve">er, nor can </w:t>
+      </w:r>
+      <w:r>
+        <w:rPr>
+          <w:i/>
+        </w:rPr>
+        <w:t>gcj</w:t>
+      </w:r>
+      <w:r>
+        <w:t>.</w:t>
       </w:r>
     </w:p>
     <w:p>
@@ -1357,7 +1456,12 @@
         <w:pStyle w:val="NormalParagraph"/>
       </w:pPr>
       <w:r>
-        <w:t xml:space="preserve">You will need a suitable </w:t>
+        <w:t>You will need a suita</w:t>
+      </w:r>
+      <w:bookmarkStart w:id="1" w:name="_GoBack"/>
+      <w:bookmarkEnd w:id="1"/>
+      <w:r>
+        <w:t xml:space="preserve">ble </w:t>
       </w:r>
       <w:r>
         <w:rPr>
@@ -1776,28 +1880,7 @@
                                 <w:i/>
                                 <w:sz w:val="22"/>
                               </w:rPr>
-                              <w:t xml:space="preserve">duces the </w:t>
-                            </w:r>
-                            <w:r>
-                              <w:rPr>
-                                <w:i/>
-                                <w:sz w:val="22"/>
-                              </w:rPr>
-                              <w:t xml:space="preserve">degree of </w:t>
-                            </w:r>
-                            <w:r>
-                              <w:rPr>
-                                <w:i/>
-                                <w:sz w:val="22"/>
-                              </w:rPr>
-                              <w:t>separation</w:t>
-                            </w:r>
-                            <w:r>
-                              <w:rPr>
-                                <w:i/>
-                                <w:sz w:val="22"/>
-                              </w:rPr>
-                              <w:t xml:space="preserve"> between users’ workflow runs.</w:t>
+                              <w:t>duces the degree of separation between users’ workflow runs.</w:t>
                             </w:r>
                           </w:p>
                         </w:txbxContent>
@@ -6993,13 +7076,7 @@
         <w:t>taverna</w:t>
       </w:r>
       <w:r>
-        <w:t>) and arranges for e</w:t>
-      </w:r>
-      <w:r>
-        <w:t>x</w:t>
-      </w:r>
-      <w:r>
-        <w:t>ecution of workflow runs to be done in the same local userid as is running the host servlet container (Tomcat, etc.)</w:t>
+        <w:t>) and arranges for execution of workflow runs to be done in the same local userid as is running the host servlet container (Tomcat, etc.)</w:t>
       </w:r>
     </w:p>
     <w:p>
@@ -7113,13 +7190,7 @@
         <w:t xml:space="preserve"> (the webapp must be stopped while you make this change)</w:t>
       </w:r>
       <w:r>
-        <w:t>. Note that because HTTPS is being used, you will still need to configure the servlet container with an SSL ke</w:t>
-      </w:r>
-      <w:r>
-        <w:t>y</w:t>
-      </w:r>
-      <w:r>
-        <w:t>pair for this to work.</w:t>
+        <w:t>. Note that because HTTPS is being used, you will still need to configure the servlet container with an SSL keypair for this to work.</w:t>
       </w:r>
     </w:p>
     <w:p>
@@ -10428,31 +10499,7 @@
         <w:sz w:val="20"/>
         <w:szCs w:val="20"/>
       </w:rPr>
-      <w:t>2.</w:t>
-    </w:r>
-    <w:r>
-      <w:rPr>
-        <w:rFonts w:asciiTheme="majorHAnsi" w:hAnsiTheme="majorHAnsi"/>
-        <w:b/>
-        <w:bCs/>
-        <w:i/>
-        <w:color w:val="1F497D" w:themeColor="text2"/>
-        <w:sz w:val="20"/>
-        <w:szCs w:val="20"/>
-      </w:rPr>
-      <w:t>5</w:t>
-    </w:r>
-    <w:r>
-      <w:rPr>
-        <w:rFonts w:asciiTheme="majorHAnsi" w:hAnsiTheme="majorHAnsi"/>
-        <w:b/>
-        <w:bCs/>
-        <w:i/>
-        <w:color w:val="1F497D" w:themeColor="text2"/>
-        <w:sz w:val="20"/>
-        <w:szCs w:val="20"/>
-      </w:rPr>
-      <w:t>.1</w:t>
+      <w:t>2.5.2</w:t>
     </w:r>
     <w:r>
       <w:rPr>

</xml_diff>

<commit_message>
Bump version, extend docs.
</commit_message>
<xml_diff>
--- a/install.docx
+++ b/install.docx
@@ -11,10 +11,19 @@
         <w:t xml:space="preserve">Taverna </w:t>
       </w:r>
       <w:r>
-        <w:t>2.5.2</w:t>
-      </w:r>
-      <w:r>
-        <w:t xml:space="preserve"> Server: Installation and Administration Guide</w:t>
+        <w:t>2.5.</w:t>
+      </w:r>
+      <w:r>
+        <w:t>3</w:t>
+      </w:r>
+      <w:r>
+        <w:t xml:space="preserve"> Server: Installation and Admi</w:t>
+      </w:r>
+      <w:r>
+        <w:t>n</w:t>
+      </w:r>
+      <w:r>
+        <w:t>istration Guide</w:t>
       </w:r>
       <w:bookmarkEnd w:id="0"/>
     </w:p>
@@ -26,7 +35,7 @@
         <w:t xml:space="preserve">This document relates to the </w:t>
       </w:r>
       <w:r>
-        <w:t>second</w:t>
+        <w:t>third</w:t>
       </w:r>
       <w:r>
         <w:t xml:space="preserve"> </w:t>
@@ -81,7 +90,13 @@
         <w:t>.5</w:t>
       </w:r>
       <w:r>
-        <w:t xml:space="preserve"> Server that is provided as a basis for deployments of server-ized Taverna in a multi-user environment.</w:t>
+        <w:t xml:space="preserve"> Server that is provided as a basis for d</w:t>
+      </w:r>
+      <w:r>
+        <w:t>e</w:t>
+      </w:r>
+      <w:r>
+        <w:t>ployments of server-ized Taverna in a multi-user environment.</w:t>
       </w:r>
     </w:p>
     <w:p>
@@ -89,7 +104,13 @@
         <w:pStyle w:val="NormalParagraph"/>
       </w:pPr>
       <w:r>
-        <w:t>In addition to its improved performance, this release supports a number of new features:</w:t>
+        <w:t>In addition to its improved performance, this release supports a number of new fe</w:t>
+      </w:r>
+      <w:r>
+        <w:t>a</w:t>
+      </w:r>
+      <w:r>
+        <w:t>tures:</w:t>
       </w:r>
     </w:p>
     <w:p>
@@ -227,19 +248,28 @@
         <w:rPr>
           <w:sz w:val="22"/>
         </w:rPr>
-        <w:t>Workflow runs now produce a run bundle that describes the i</w:t>
-      </w:r>
-      <w:r>
-        <w:rPr>
-          <w:sz w:val="22"/>
-        </w:rPr>
-        <w:t>n</w:t>
-      </w:r>
-      <w:r>
-        <w:rPr>
-          <w:sz w:val="22"/>
-        </w:rPr>
-        <w:t>puts and outputs of the run, together with provenance information about the outputs.</w:t>
+        <w:t xml:space="preserve">Workflow runs now produce a </w:t>
+      </w:r>
+      <w:r>
+        <w:rPr>
+          <w:b/>
+          <w:sz w:val="22"/>
+        </w:rPr>
+        <w:t>run bundle</w:t>
+      </w:r>
+      <w:r>
+        <w:rPr>
+          <w:sz w:val="22"/>
+        </w:rPr>
+        <w:t xml:space="preserve"> that describes the inputs and outputs of the run, together with provenance information</w:t>
+      </w:r>
+      <w:bookmarkStart w:id="1" w:name="_GoBack"/>
+      <w:bookmarkEnd w:id="1"/>
+      <w:r>
+        <w:rPr>
+          <w:sz w:val="22"/>
+        </w:rPr>
+        <w:t xml:space="preserve"> about the outputs.</w:t>
       </w:r>
     </w:p>
     <w:p>
@@ -299,19 +329,7 @@
         <w:rPr>
           <w:sz w:val="22"/>
         </w:rPr>
-        <w:t>, so that it is possible to determine whether a wor</w:t>
-      </w:r>
-      <w:r>
-        <w:rPr>
-          <w:sz w:val="22"/>
-        </w:rPr>
-        <w:t>k</w:t>
-      </w:r>
-      <w:r>
-        <w:rPr>
-          <w:sz w:val="22"/>
-        </w:rPr>
-        <w:t>flow can be run prior to sending that workflow to the server</w:t>
+        <w:t>, so that it is possible to determine whether a workflow can be run prior to sending that workflow to the server</w:t>
       </w:r>
       <w:r>
         <w:rPr>
@@ -552,7 +570,21 @@
           <w:sz w:val="22"/>
           <w:szCs w:val="22"/>
         </w:rPr>
-        <w:t>, both of access to the service and access by the workflow runs to other services.</w:t>
+        <w:t>, both of access to the service and access by the workflow runs to other se</w:t>
+      </w:r>
+      <w:r>
+        <w:rPr>
+          <w:sz w:val="22"/>
+          <w:szCs w:val="22"/>
+        </w:rPr>
+        <w:t>r</w:t>
+      </w:r>
+      <w:r>
+        <w:rPr>
+          <w:sz w:val="22"/>
+          <w:szCs w:val="22"/>
+        </w:rPr>
+        <w:t>vices.</w:t>
       </w:r>
     </w:p>
     <w:p>
@@ -587,6 +619,117 @@
       <w:pPr>
         <w:pStyle w:val="NormalParagraph"/>
         <w:numPr>
+          <w:ilvl w:val="1"/>
+          <w:numId w:val="5"/>
+        </w:numPr>
+        <w:rPr>
+          <w:sz w:val="22"/>
+          <w:szCs w:val="22"/>
+        </w:rPr>
+      </w:pPr>
+      <w:r>
+        <w:rPr>
+          <w:sz w:val="22"/>
+          <w:szCs w:val="22"/>
+        </w:rPr>
+        <w:t xml:space="preserve">See the </w:t>
+      </w:r>
+      <w:r>
+        <w:rPr>
+          <w:rStyle w:val="Literal"/>
+          <w:sz w:val="22"/>
+          <w:szCs w:val="22"/>
+        </w:rPr>
+        <w:t>http</w:t>
+      </w:r>
+      <w:r>
+        <w:rPr>
+          <w:rStyle w:val="Literal"/>
+          <w:sz w:val="22"/>
+          <w:szCs w:val="22"/>
+        </w:rPr>
+        <w:t>s</w:t>
+      </w:r>
+      <w:r>
+        <w:rPr>
+          <w:rStyle w:val="Literal"/>
+          <w:sz w:val="22"/>
+          <w:szCs w:val="22"/>
+        </w:rPr>
+        <w:t>://</w:t>
+      </w:r>
+      <w:r>
+        <w:rPr>
+          <w:i/>
+          <w:sz w:val="22"/>
+          <w:szCs w:val="22"/>
+        </w:rPr>
+        <w:t>«SERVER:PORT»</w:t>
+      </w:r>
+      <w:r>
+        <w:rPr>
+          <w:rStyle w:val="Literal"/>
+          <w:sz w:val="22"/>
+          <w:szCs w:val="22"/>
+        </w:rPr>
+        <w:t>/taverna-server</w:t>
+      </w:r>
+      <w:r>
+        <w:rPr>
+          <w:rStyle w:val="Literal"/>
+          <w:sz w:val="22"/>
+          <w:szCs w:val="22"/>
+        </w:rPr>
+        <w:t>/admin</w:t>
+      </w:r>
+      <w:r>
+        <w:rPr>
+          <w:sz w:val="22"/>
+          <w:szCs w:val="22"/>
+        </w:rPr>
+        <w:t xml:space="preserve"> for a</w:t>
+      </w:r>
+      <w:r>
+        <w:rPr>
+          <w:sz w:val="22"/>
+          <w:szCs w:val="22"/>
+        </w:rPr>
+        <w:t>c</w:t>
+      </w:r>
+      <w:r>
+        <w:rPr>
+          <w:sz w:val="22"/>
+          <w:szCs w:val="22"/>
+        </w:rPr>
+        <w:t>cess</w:t>
+      </w:r>
+      <w:r>
+        <w:rPr>
+          <w:sz w:val="22"/>
+          <w:szCs w:val="22"/>
+        </w:rPr>
+        <w:t xml:space="preserve"> (assuming you installed the server as the </w:t>
+      </w:r>
+      <w:r>
+        <w:rPr>
+          <w:rStyle w:val="Literal"/>
+          <w:sz w:val="22"/>
+          <w:szCs w:val="22"/>
+        </w:rPr>
+        <w:t>taverna-server</w:t>
+      </w:r>
+      <w:r>
+        <w:rPr>
+          <w:sz w:val="22"/>
+          <w:szCs w:val="22"/>
+        </w:rPr>
+        <w:t xml:space="preserve"> webapp).</w:t>
+      </w:r>
+    </w:p>
+    <w:p>
+      <w:pPr>
+        <w:pStyle w:val="NormalParagraph"/>
+        <w:numPr>
           <w:ilvl w:val="0"/>
           <w:numId w:val="5"/>
         </w:numPr>
@@ -1013,13 +1156,7 @@
         <w:pStyle w:val="NormalParagraph"/>
       </w:pPr>
       <w:r>
-        <w:t>There is a known limitation of 100MB on the size of individual atomic values that may be present on a workflow port, processor port or datalink of a Wor</w:t>
-      </w:r>
-      <w:r>
-        <w:t>k</w:t>
-      </w:r>
-      <w:r>
-        <w:t xml:space="preserve">flow. With a list, this is a restriction on the size of the elements in the list, and not on the total size of the list’s items, though it is </w:t>
+        <w:t xml:space="preserve">There is a known limitation of 100MB on the size of individual atomic values that may be present on a workflow port, processor port or datalink of a Workflow. With a list, this is a restriction on the size of the elements in the list, and not on the total size of the list’s items, though it is </w:t>
       </w:r>
       <w:r>
         <w:rPr>
@@ -1097,13 +1234,7 @@
         <w:t xml:space="preserve"> 5.0.9</w:t>
       </w:r>
       <w:r>
-        <w:t>, but we antic</w:t>
-      </w:r>
-      <w:r>
-        <w:t>i</w:t>
-      </w:r>
-      <w:r>
-        <w:t>pate that these instructions will apply equally to other Unixes</w:t>
+        <w:t>, but we anticipate that these instructions will apply equally to other Unixes</w:t>
       </w:r>
       <w:r>
         <w:t>.</w:t>
@@ -1191,7 +1322,7 @@
                                 <w:sz w:val="22"/>
                                 <w:szCs w:val="22"/>
                               </w:rPr>
-                              <w:t>The system security integration does not work with the Windows security model, and the restrictions on command-line lengths on that platform are another si</w:t>
+                              <w:t>The system security integration does not work with the Windows security model, and the restrictions on command-line lengths on that platform are another signif</w:t>
                             </w:r>
                             <w:r>
                               <w:rPr>
@@ -1199,7 +1330,7 @@
                                 <w:sz w:val="22"/>
                                 <w:szCs w:val="22"/>
                               </w:rPr>
-                              <w:t>g</w:t>
+                              <w:t>i</w:t>
                             </w:r>
                             <w:r>
                               <w:rPr>
@@ -1207,7 +1338,7 @@
                                 <w:sz w:val="22"/>
                                 <w:szCs w:val="22"/>
                               </w:rPr>
-                              <w:t xml:space="preserve">nificant issue. </w:t>
+                              <w:t xml:space="preserve">cant issue. </w:t>
                             </w:r>
                             <w:r>
                               <w:rPr>
@@ -1288,7 +1419,7 @@
                           <w:sz w:val="22"/>
                           <w:szCs w:val="22"/>
                         </w:rPr>
-                        <w:t>The system security integration does not work with the Windows security model, and the restrictions on command-line lengths on that platform are another si</w:t>
+                        <w:t>The system security integration does not work with the Windows security model, and the restrictions on command-line lengths on that platform are another signif</w:t>
                       </w:r>
                       <w:r>
                         <w:rPr>
@@ -1296,7 +1427,7 @@
                           <w:sz w:val="22"/>
                           <w:szCs w:val="22"/>
                         </w:rPr>
-                        <w:t>g</w:t>
+                        <w:t>i</w:t>
                       </w:r>
                       <w:r>
                         <w:rPr>
@@ -1304,7 +1435,7 @@
                           <w:sz w:val="22"/>
                           <w:szCs w:val="22"/>
                         </w:rPr>
-                        <w:t xml:space="preserve">nificant issue. </w:t>
+                        <w:t xml:space="preserve">cant issue. </w:t>
                       </w:r>
                       <w:r>
                         <w:rPr>
@@ -1415,53 +1546,66 @@
         <w:t>, and has also been tested against OpenJDK 7</w:t>
       </w:r>
       <w:r>
+        <w:t>;</w:t>
+      </w:r>
+      <w:r>
+        <w:t xml:space="preserve"> </w:t>
+      </w:r>
+      <w:r>
+        <w:t>u</w:t>
+      </w:r>
+      <w:r>
+        <w:t xml:space="preserve">se of the current version of </w:t>
+      </w:r>
+      <w:r>
+        <w:t xml:space="preserve">either of these </w:t>
+      </w:r>
+      <w:r>
+        <w:t xml:space="preserve">Java </w:t>
+      </w:r>
+      <w:r>
+        <w:t xml:space="preserve">implementations </w:t>
+      </w:r>
+      <w:r>
+        <w:t xml:space="preserve">is </w:t>
+      </w:r>
+      <w:r>
+        <w:rPr>
+          <w:i/>
+        </w:rPr>
+        <w:t>recommended</w:t>
+      </w:r>
+      <w:r>
         <w:t>.</w:t>
       </w:r>
       <w:r>
-        <w:t xml:space="preserve"> Use of the current version of Java is </w:t>
+        <w:t xml:space="preserve"> OpenJDK 6 </w:t>
+      </w:r>
+      <w:r>
+        <w:t>cannot run this ve</w:t>
+      </w:r>
+      <w:r>
+        <w:t>r</w:t>
+      </w:r>
+      <w:r>
+        <w:t xml:space="preserve">sion of Taverna Server, nor can </w:t>
       </w:r>
       <w:r>
         <w:rPr>
           <w:i/>
         </w:rPr>
-        <w:t>recommended</w:t>
+        <w:t>gcj</w:t>
       </w:r>
       <w:r>
         <w:t>.</w:t>
       </w:r>
-      <w:r>
-        <w:t xml:space="preserve"> OpenJDK 6 </w:t>
-      </w:r>
-      <w:r>
-        <w:t>cannot run this version of Taverna Ser</w:t>
-      </w:r>
-      <w:r>
-        <w:t>v</w:t>
-      </w:r>
-      <w:r>
-        <w:t xml:space="preserve">er, nor can </w:t>
-      </w:r>
-      <w:r>
-        <w:rPr>
-          <w:i/>
-        </w:rPr>
-        <w:t>gcj</w:t>
-      </w:r>
-      <w:r>
-        <w:t>.</w:t>
-      </w:r>
     </w:p>
     <w:p>
       <w:pPr>
         <w:pStyle w:val="NormalParagraph"/>
       </w:pPr>
       <w:r>
-        <w:t>You will need a suita</w:t>
-      </w:r>
-      <w:bookmarkStart w:id="1" w:name="_GoBack"/>
-      <w:bookmarkEnd w:id="1"/>
-      <w:r>
-        <w:t xml:space="preserve">ble </w:t>
+        <w:t xml:space="preserve">You will need a suitable </w:t>
       </w:r>
       <w:r>
         <w:rPr>
@@ -1488,7 +1632,13 @@
         <w:t>er, but other versions of Tomcat are known to work (back to at least 6.0.20) and other containers may also function correctly as no Tomcat-specific APIs are used in the deployable code. We welcome feedback on which containers work, as well as on how to configure them (if they are not Tomcat versions).</w:t>
       </w:r>
       <w:r>
-        <w:t xml:space="preserve"> Using the current production release of Tomcat 6 is </w:t>
+        <w:t xml:space="preserve"> Using the cu</w:t>
+      </w:r>
+      <w:r>
+        <w:t>r</w:t>
+      </w:r>
+      <w:r>
+        <w:t xml:space="preserve">rent production release of Tomcat 6 is </w:t>
       </w:r>
       <w:r>
         <w:rPr>
@@ -1600,7 +1750,19 @@
         <w:pStyle w:val="NormalParagraph"/>
       </w:pPr>
       <w:r>
-        <w:t>This works around a minor bug in Spring which prevents correct registration of management beans in the default internal management service. You should also add additional options there to ensure that the JMX management layer is secure; see the Java JMX documentation for a discussion of how to do this.</w:t>
+        <w:t>This works around a minor bug in Spring which prevents correct registration of ma</w:t>
+      </w:r>
+      <w:r>
+        <w:t>n</w:t>
+      </w:r>
+      <w:r>
+        <w:t>agement beans in the default internal management service. You should also add add</w:t>
+      </w:r>
+      <w:r>
+        <w:t>i</w:t>
+      </w:r>
+      <w:r>
+        <w:t>tional options there to ensure that the JMX management layer is secure; see the Java JMX documentation for a discussion of how to do this.</w:t>
       </w:r>
     </w:p>
     <w:p>
@@ -1644,7 +1806,13 @@
         <w:t>/conf/tomcat-users.xml</w:t>
       </w:r>
       <w:r>
-        <w:t xml:space="preserve"> so that the manager webapp can know who you are and that you have permission to deploy webapps (i.e., the "manager" role).</w:t>
+        <w:t xml:space="preserve"> so that the ma</w:t>
+      </w:r>
+      <w:r>
+        <w:t>n</w:t>
+      </w:r>
+      <w:r>
+        <w:t>ager webapp can know who you are and that you have permission to deploy webapps (i.e., the "manager" role).</w:t>
       </w:r>
     </w:p>
     <w:p>
@@ -1786,7 +1954,23 @@
                                 <w:i/>
                                 <w:sz w:val="22"/>
                               </w:rPr>
-                              <w:t>recommend</w:t>
+                              <w:t>reco</w:t>
+                            </w:r>
+                            <w:r>
+                              <w:rPr>
+                                <w:b/>
+                                <w:i/>
+                                <w:sz w:val="22"/>
+                              </w:rPr>
+                              <w:t>m</w:t>
+                            </w:r>
+                            <w:r>
+                              <w:rPr>
+                                <w:b/>
+                                <w:i/>
+                                <w:sz w:val="22"/>
+                              </w:rPr>
+                              <w:t>mend</w:t>
                             </w:r>
                             <w:r>
                               <w:rPr>
@@ -1945,7 +2129,23 @@
                           <w:i/>
                           <w:sz w:val="22"/>
                         </w:rPr>
-                        <w:t>recommend</w:t>
+                        <w:t>reco</w:t>
+                      </w:r>
+                      <w:r>
+                        <w:rPr>
+                          <w:b/>
+                          <w:i/>
+                          <w:sz w:val="22"/>
+                        </w:rPr>
+                        <w:t>m</w:t>
+                      </w:r>
+                      <w:r>
+                        <w:rPr>
+                          <w:b/>
+                          <w:i/>
+                          <w:sz w:val="22"/>
+                        </w:rPr>
+                        <w:t>mend</w:t>
                       </w:r>
                       <w:r>
                         <w:rPr>
@@ -2039,28 +2239,7 @@
                           <w:i/>
                           <w:sz w:val="22"/>
                         </w:rPr>
-                        <w:t xml:space="preserve">duces the </w:t>
-                      </w:r>
-                      <w:r>
-                        <w:rPr>
-                          <w:i/>
-                          <w:sz w:val="22"/>
-                        </w:rPr>
-                        <w:t xml:space="preserve">degree of </w:t>
-                      </w:r>
-                      <w:r>
-                        <w:rPr>
-                          <w:i/>
-                          <w:sz w:val="22"/>
-                        </w:rPr>
-                        <w:t>separation</w:t>
-                      </w:r>
-                      <w:r>
-                        <w:rPr>
-                          <w:i/>
-                          <w:sz w:val="22"/>
-                        </w:rPr>
-                        <w:t xml:space="preserve"> between users’ workflow runs.</w:t>
+                        <w:t>duces the degree of separation between users’ workflow runs.</w:t>
                       </w:r>
                     </w:p>
                   </w:txbxContent>
@@ -2171,7 +2350,13 @@
         <w:t>context.xml</w:t>
       </w:r>
       <w:r>
-        <w:t xml:space="preserve"> file; see the detailed deployment description section of this document for more information.</w:t>
+        <w:t xml:space="preserve"> file; see the d</w:t>
+      </w:r>
+      <w:r>
+        <w:t>e</w:t>
+      </w:r>
+      <w:r>
+        <w:t>tailed deployment description section of this document for more information.</w:t>
       </w:r>
     </w:p>
     <w:p>
@@ -2196,7 +2381,13 @@
         <w:t>.war</w:t>
       </w:r>
       <w:r>
-        <w:t xml:space="preserve"> file is also saved to the machine on which you will be installing the server.</w:t>
+        <w:t xml:space="preserve"> file is also saved to the machine on which you will be i</w:t>
+      </w:r>
+      <w:r>
+        <w:t>n</w:t>
+      </w:r>
+      <w:r>
+        <w:t>stalling the server.</w:t>
       </w:r>
     </w:p>
     <w:p>
@@ -2451,47 +2642,657 @@
         <w:pStyle w:val="NormalParagraph"/>
       </w:pPr>
       <w:r>
-        <w:t>Press the Deploy button; after a few seconds, Tomcat should respond with OK (at the top of the reloaded page) and you'll have the Taverna Server webapp i</w:t>
+        <w:t xml:space="preserve">Press the Deploy button; after a few seconds, Tomcat should respond with OK (at the top of the reloaded page) and you'll have the Taverna Server webapp installed at </w:t>
+      </w:r>
+      <w:r>
+        <w:rPr>
+          <w:rStyle w:val="Literal"/>
+        </w:rPr>
+        <w:t>http://</w:t>
+      </w:r>
+      <w:r>
+        <w:rPr>
+          <w:i/>
+        </w:rPr>
+        <w:t>«</w:t>
+      </w:r>
+      <w:r>
+        <w:rPr>
+          <w:i/>
+          <w:sz w:val="22"/>
+        </w:rPr>
+        <w:t>SERVER:PORT</w:t>
+      </w:r>
+      <w:r>
+        <w:rPr>
+          <w:i/>
+        </w:rPr>
+        <w:t>»</w:t>
+      </w:r>
+      <w:r>
+        <w:rPr>
+          <w:rStyle w:val="Literal"/>
+        </w:rPr>
+        <w:t>/taverna-server</w:t>
+      </w:r>
+      <w:r>
+        <w:t>.</w:t>
+      </w:r>
+    </w:p>
+    <w:p>
+      <w:pPr>
+        <w:pStyle w:val="NormalParagraph"/>
+      </w:pPr>
+      <w:r>
+        <w:t xml:space="preserve">Note that you </w:t>
+      </w:r>
+      <w:r>
+        <w:rPr>
+          <w:b/>
+        </w:rPr>
+        <w:t>should</w:t>
+      </w:r>
+      <w:r>
+        <w:t xml:space="preserve"> also review the section below on impersonation via </w:t>
+      </w:r>
+      <w:r>
+        <w:rPr>
+          <w:rStyle w:val="Literal"/>
+        </w:rPr>
+        <w:t>sudo</w:t>
+      </w:r>
+      <w:r>
+        <w:t>, which</w:t>
+      </w:r>
+      <w:r>
+        <w:t xml:space="preserve"> describes a reasonable minimal approach for securing the invocation of wor</w:t>
+      </w:r>
+      <w:r>
+        <w:t>k</w:t>
+      </w:r>
+      <w:r>
+        <w:t>flows as limited-authority users.</w:t>
+      </w:r>
+      <w:r>
+        <w:t xml:space="preserve"> Also be aware that </w:t>
+      </w:r>
+      <w:r>
+        <w:rPr>
+          <w:i/>
+        </w:rPr>
+        <w:t>many features of this server sof</w:t>
+      </w:r>
+      <w:r>
+        <w:rPr>
+          <w:i/>
+        </w:rPr>
+        <w:t>t</w:t>
+      </w:r>
+      <w:r>
+        <w:rPr>
+          <w:i/>
+        </w:rPr>
+        <w:t>ware are disabled by default</w:t>
+      </w:r>
+      <w:r>
+        <w:t>, especially in relation to the pushing of notifications through other services (e.g., email, SMS).</w:t>
+      </w:r>
+      <w:r>
+        <w:t xml:space="preserve"> These features would be set through the use of context parameters, as described in the next section.</w:t>
+      </w:r>
+    </w:p>
+    <w:p>
+      <w:pPr>
+        <w:pStyle w:val="Heading3"/>
+      </w:pPr>
+      <w:r>
+        <w:t>Firewall Requirements</w:t>
+      </w:r>
+    </w:p>
+    <w:p>
+      <w:pPr>
+        <w:pStyle w:val="NormalParagraph"/>
+      </w:pPr>
+      <w:r>
+        <w:t>Taverna Server is a fairly network-intensive application, and the workflows it runs typically assume that they have access to a wide range of external ports by default.</w:t>
+      </w:r>
+      <w:r>
+        <w:t xml:space="preserve"> Because of that, it is </w:t>
+      </w:r>
+      <w:r>
+        <w:rPr>
+          <w:b/>
+        </w:rPr>
+        <w:t>recommended</w:t>
+      </w:r>
+      <w:r>
+        <w:t xml:space="preserve"> that outgoing ports on the system running Tave</w:t>
+      </w:r>
+      <w:r>
+        <w:t>r</w:t>
+      </w:r>
+      <w:r>
+        <w:t xml:space="preserve">na Server </w:t>
+      </w:r>
+      <w:r>
+        <w:t>be</w:t>
+      </w:r>
+      <w:r>
+        <w:t xml:space="preserve"> mainly not blocked (a few exceptions are reasonable, such as preventing access to external SMTP services). In particular, it is not safe to just assume that all web services accessed by workflows run on “standard” ports like 80 or 443; this is not seen in practice.</w:t>
+      </w:r>
+    </w:p>
+    <w:p>
+      <w:pPr>
+        <w:pStyle w:val="NormalParagraph"/>
+      </w:pPr>
+      <w:r>
+        <w:t xml:space="preserve">For </w:t>
+      </w:r>
+      <w:r>
+        <w:rPr>
+          <w:i/>
+        </w:rPr>
+        <w:t>incoming</w:t>
+      </w:r>
+      <w:r>
+        <w:t xml:space="preserve"> ports, we recommend restricting them as much as is practical. In parti</w:t>
+      </w:r>
+      <w:r>
+        <w:t>c</w:t>
+      </w:r>
+      <w:r>
+        <w:t>ular, we note that port 1099 is used by the service along with a substantial number of high-numbered ports: none of those need any access from outside the host system. The only ports that need to be opened are those that handle inco</w:t>
+      </w:r>
+      <w:r>
+        <w:t>m</w:t>
+      </w:r>
+      <w:r>
+        <w:t>ing user requests: in the default configuration of Tomcat, this would be port 8080 for HTTP traffic and 8443 for HTTPS traffic. (You will probably want to keep some other ports at least partially open for administration traffic</w:t>
+      </w:r>
+      <w:r>
+        <w:t xml:space="preserve">, e.g., 22 for </w:t>
+      </w:r>
+      <w:r>
+        <w:rPr>
+          <w:i/>
+        </w:rPr>
+        <w:t>ssh</w:t>
+      </w:r>
+      <w:r>
+        <w:t xml:space="preserve"> access, but this is formally outside the scope of this document: Taverna Server itself does not need that.)</w:t>
+      </w:r>
+    </w:p>
+    <w:p>
+      <w:pPr>
+        <w:pStyle w:val="NormalParagraph"/>
+      </w:pPr>
+      <w:r>
+        <w:t>If you configure your firewall (or some sort of proxy) so that the host, port and web-application root that the user sees is not that which you are actually running the se</w:t>
+      </w:r>
+      <w:r>
+        <w:t>r</w:t>
+      </w:r>
+      <w:r>
+        <w:t xml:space="preserve">vice on, you should set the </w:t>
+      </w:r>
+      <w:r>
+        <w:rPr>
+          <w:i/>
+        </w:rPr>
+        <w:t>default.webapp</w:t>
+      </w:r>
+      <w:r>
+        <w:t xml:space="preserve"> application parameter — typically via a deployment parameter — to a URL fragment giving the host, port and webapp root that you wish to use. (Taverna Server forces the protocol used separately.)</w:t>
+      </w:r>
+    </w:p>
+    <w:p>
+      <w:pPr>
+        <w:pStyle w:val="Heading3"/>
+      </w:pPr>
+      <w:r>
+        <w:t>Details of Configuration</w:t>
+      </w:r>
+    </w:p>
+    <w:p>
+      <w:pPr>
+        <w:pStyle w:val="NormalParagraph"/>
+      </w:pPr>
+      <w:r>
+        <w:t>Deployment of web applications into Tomcat can be done through multiple mech</w:t>
+      </w:r>
+      <w:r>
+        <w:t>a</w:t>
+      </w:r>
+      <w:r>
+        <w:t>nisms, notably through command line tools and through Tomcat's online administr</w:t>
+      </w:r>
+      <w:r>
+        <w:t>a</w:t>
+      </w:r>
+      <w:r>
+        <w:t>tion interface. This document describes the latter mechanism. Note also that we cu</w:t>
+      </w:r>
+      <w:r>
+        <w:t>r</w:t>
+      </w:r>
+      <w:r>
+        <w:t>rently only support the use of Taverna Server within a Unix env</w:t>
+      </w:r>
+      <w:r>
+        <w:t>i</w:t>
+      </w:r>
+      <w:r>
+        <w:t>ronment (e.g., Linux, Mac OS X); there is no reason in principle why the code should not be adaptable to Microsoft Windows, but there is currently no impersonation module written to int</w:t>
+      </w:r>
+      <w:r>
+        <w:t>e</w:t>
+      </w:r>
+      <w:r>
+        <w:t>grate Taverna Server with that operating pla</w:t>
+      </w:r>
+      <w:r>
+        <w:t>t</w:t>
+      </w:r>
+      <w:r>
+        <w:t>form.</w:t>
+      </w:r>
+    </w:p>
+    <w:p>
+      <w:pPr>
+        <w:pStyle w:val="NormalParagraph"/>
+      </w:pPr>
+      <w:r>
+        <w:t>This assumes that you installing into T</w:t>
+      </w:r>
+      <w:r>
+        <w:t>omcat 6 running on top of Java 7; this was tes</w:t>
+      </w:r>
+      <w:r>
+        <w:t>t</w:t>
+      </w:r>
+      <w:r>
+        <w:t>ed with Tomcat 7.0.21</w:t>
+      </w:r>
+      <w:r>
+        <w:t xml:space="preserve"> over the </w:t>
+      </w:r>
+      <w:r>
+        <w:t>Oracle JRE 1.7</w:t>
+      </w:r>
+      <w:r>
+        <w:t>.0</w:t>
+      </w:r>
+      <w:r>
+        <w:t>_</w:t>
+      </w:r>
+      <w:r>
+        <w:t>21</w:t>
+      </w:r>
+      <w:r>
+        <w:t>. Later patch versions from the same major version are recommended</w:t>
+      </w:r>
+      <w:r>
+        <w:t>, if available</w:t>
+      </w:r>
+      <w:r>
+        <w:t>.</w:t>
+      </w:r>
+      <w:r>
+        <w:t xml:space="preserve"> </w:t>
+      </w:r>
+      <w:r>
+        <w:rPr>
+          <w:i/>
+        </w:rPr>
+        <w:t xml:space="preserve">This software has not been </w:t>
+      </w:r>
+      <w:r>
+        <w:rPr>
+          <w:i/>
+        </w:rPr>
+        <w:t xml:space="preserve">fully </w:t>
+      </w:r>
+      <w:r>
+        <w:rPr>
+          <w:i/>
+        </w:rPr>
+        <w:t>tested with Tomcat 7.</w:t>
+      </w:r>
+    </w:p>
+    <w:p>
+      <w:pPr>
+        <w:pStyle w:val="NormalParagraph"/>
+      </w:pPr>
+      <w:r>
+        <w:t>The configuration of the Taverna Server installation is done by writing a context d</w:t>
+      </w:r>
+      <w:r>
+        <w:t>e</w:t>
+      </w:r>
+      <w:r>
+        <w:t xml:space="preserve">scriptor document, only some parts of which can be configured afterwards via the management interface. An </w:t>
+      </w:r>
+      <w:r>
+        <w:rPr>
+          <w:i/>
+        </w:rPr>
+        <w:t>example</w:t>
+      </w:r>
+      <w:r>
+        <w:t xml:space="preserve"> of that XML document is below:</w:t>
+      </w:r>
+    </w:p>
+    <w:p>
+      <w:pPr>
+        <w:pStyle w:val="Literaltext"/>
+      </w:pPr>
+      <w:r>
+        <w:rPr>
+          <w:rStyle w:val="XMLElement"/>
+        </w:rPr>
+        <w:t>&lt;Context</w:t>
+      </w:r>
+      <w:r>
+        <w:t xml:space="preserve"> </w:t>
+      </w:r>
+      <w:r>
+        <w:rPr>
+          <w:rStyle w:val="XMLAttribute"/>
+        </w:rPr>
+        <w:t>path</w:t>
+      </w:r>
+      <w:r>
+        <w:t>=</w:t>
+      </w:r>
+      <w:r>
+        <w:rPr>
+          <w:rStyle w:val="XMLAttributeContent"/>
+        </w:rPr>
+        <w:t>"/taverna</w:t>
+      </w:r>
+      <w:r>
+        <w:rPr>
+          <w:rStyle w:val="XMLAttributeContent"/>
+        </w:rPr>
+        <w:t>-server</w:t>
+      </w:r>
+      <w:r>
+        <w:rPr>
+          <w:rStyle w:val="XMLAttributeContent"/>
+        </w:rPr>
+        <w:t>"</w:t>
+      </w:r>
+      <w:r>
+        <w:rPr>
+          <w:rStyle w:val="XMLElement"/>
+        </w:rPr>
+        <w:t>&gt;</w:t>
+      </w:r>
+    </w:p>
+    <w:p>
+      <w:pPr>
+        <w:pStyle w:val="Literaltext"/>
+        <w:rPr>
+          <w:rStyle w:val="Comment"/>
+        </w:rPr>
+      </w:pPr>
+      <w:r>
+        <w:t xml:space="preserve">    </w:t>
+      </w:r>
+      <w:r>
+        <w:rPr>
+          <w:rStyle w:val="Comment"/>
+        </w:rPr>
+        <w:t>&lt;!-- Sample logging configuration. --&gt;</w:t>
+      </w:r>
+    </w:p>
+    <w:p>
+      <w:pPr>
+        <w:pStyle w:val="Literaltext"/>
+      </w:pPr>
+      <w:r>
+        <w:t xml:space="preserve">    </w:t>
+      </w:r>
+      <w:r>
+        <w:rPr>
+          <w:rStyle w:val="XMLElement"/>
+        </w:rPr>
+        <w:t>&lt;Valve</w:t>
+      </w:r>
+      <w:r>
+        <w:t xml:space="preserve"> </w:t>
+      </w:r>
+      <w:r>
+        <w:rPr>
+          <w:rStyle w:val="XMLAttribute"/>
+        </w:rPr>
+        <w:t>className</w:t>
+      </w:r>
+      <w:r>
+        <w:t>=</w:t>
+      </w:r>
+      <w:r>
+        <w:rPr>
+          <w:rStyle w:val="XMLAttributeContent"/>
+        </w:rPr>
+        <w:t>"org.apache.catalina.valves.AccessLogValve"</w:t>
+      </w:r>
+      <w:r>
+        <w:t xml:space="preserve"> </w:t>
+      </w:r>
+      <w:r>
+        <w:rPr>
+          <w:rStyle w:val="XMLElement"/>
+        </w:rPr>
+        <w:t>/&gt;</w:t>
+      </w:r>
+    </w:p>
+    <w:p>
+      <w:pPr>
+        <w:pStyle w:val="Literaltext"/>
+      </w:pPr>
+    </w:p>
+    <w:p>
+      <w:pPr>
+        <w:pStyle w:val="Literaltext"/>
+      </w:pPr>
+      <w:r>
+        <w:t xml:space="preserve">    </w:t>
+      </w:r>
+      <w:r>
+        <w:rPr>
+          <w:rStyle w:val="XMLElement"/>
+        </w:rPr>
+        <w:t>&lt;Parameter</w:t>
+      </w:r>
+      <w:r>
+        <w:t xml:space="preserve"> </w:t>
+      </w:r>
+      <w:r>
+        <w:rPr>
+          <w:rStyle w:val="XMLAttribute"/>
+        </w:rPr>
+        <w:t>name</w:t>
+      </w:r>
+      <w:r>
+        <w:t>=</w:t>
+      </w:r>
+      <w:r>
+        <w:rPr>
+          <w:rStyle w:val="XMLAttributeContent"/>
+        </w:rPr>
+        <w:t>"default.localusername"</w:t>
+      </w:r>
+    </w:p>
+    <w:p>
+      <w:pPr>
+        <w:pStyle w:val="Literaltext"/>
+      </w:pPr>
+      <w:r>
+        <w:t xml:space="preserve">        </w:t>
+      </w:r>
+      <w:r>
+        <w:rPr>
+          <w:rStyle w:val="XMLAttribute"/>
+        </w:rPr>
+        <w:t>value</w:t>
+      </w:r>
+      <w:r>
+        <w:t>=</w:t>
+      </w:r>
+      <w:r>
+        <w:rPr>
+          <w:rStyle w:val="XMLAttributeContent"/>
+        </w:rPr>
+        <w:t>"localtavernauser"</w:t>
+      </w:r>
+      <w:r>
+        <w:t xml:space="preserve"> </w:t>
+      </w:r>
+      <w:r>
+        <w:rPr>
+          <w:rStyle w:val="XMLElement"/>
+        </w:rPr>
+        <w:t>/&gt;</w:t>
+      </w:r>
+    </w:p>
+    <w:p>
+      <w:pPr>
+        <w:pStyle w:val="Literaltext"/>
+      </w:pPr>
+    </w:p>
+    <w:p>
+      <w:pPr>
+        <w:pStyle w:val="Literaltext"/>
+        <w:rPr>
+          <w:rStyle w:val="Comment"/>
+        </w:rPr>
+      </w:pPr>
+      <w:r>
+        <w:t xml:space="preserve">    </w:t>
+      </w:r>
+      <w:r>
+        <w:rPr>
+          <w:rStyle w:val="Comment"/>
+        </w:rPr>
+        <w:t>&lt;!-- For email-dispatched notifications. --&gt;</w:t>
+      </w:r>
+    </w:p>
+    <w:p>
+      <w:pPr>
+        <w:pStyle w:val="Literaltext"/>
+      </w:pPr>
+      <w:r>
+        <w:t xml:space="preserve">    </w:t>
+      </w:r>
+      <w:r>
+        <w:rPr>
+          <w:rStyle w:val="XMLElement"/>
+        </w:rPr>
+        <w:t>&lt;Parameter</w:t>
+      </w:r>
+      <w:r>
+        <w:t xml:space="preserve"> </w:t>
+      </w:r>
+      <w:r>
+        <w:rPr>
+          <w:rStyle w:val="XMLAttribute"/>
+        </w:rPr>
+        <w:t>name</w:t>
+      </w:r>
+      <w:r>
+        <w:t>=</w:t>
+      </w:r>
+      <w:r>
+        <w:rPr>
+          <w:rStyle w:val="XMLAttributeContent"/>
+        </w:rPr>
+        <w:t>"email.host"</w:t>
+      </w:r>
+      <w:r>
+        <w:t xml:space="preserve"> </w:t>
+      </w:r>
+      <w:r>
+        <w:rPr>
+          <w:rStyle w:val="XMLAttribute"/>
+        </w:rPr>
+        <w:t>value</w:t>
+      </w:r>
+      <w:r>
+        <w:t>=</w:t>
+      </w:r>
+      <w:r>
+        <w:rPr>
+          <w:rStyle w:val="XMLAttributeContent"/>
+        </w:rPr>
+        <w:t>"localhost"</w:t>
+      </w:r>
+      <w:r>
+        <w:t xml:space="preserve"> </w:t>
+      </w:r>
+      <w:r>
+        <w:rPr>
+          <w:rStyle w:val="XMLElement"/>
+        </w:rPr>
+        <w:t>/&gt;</w:t>
+      </w:r>
+    </w:p>
+    <w:p>
+      <w:pPr>
+        <w:pStyle w:val="Literaltext"/>
+        <w:rPr>
+          <w:rStyle w:val="XMLElement"/>
+        </w:rPr>
+      </w:pPr>
+      <w:r>
+        <w:rPr>
+          <w:rStyle w:val="XMLElement"/>
+        </w:rPr>
+        <w:t>&lt;/Context&gt;</w:t>
+      </w:r>
+    </w:p>
+    <w:p>
+      <w:pPr>
+        <w:pStyle w:val="NormalParagraph"/>
+      </w:pPr>
+      <w:r>
+        <w:t xml:space="preserve">The context descriptor is typically in a file called </w:t>
+      </w:r>
+      <w:r>
+        <w:rPr>
+          <w:rStyle w:val="Literal"/>
+        </w:rPr>
+        <w:t>context.xml</w:t>
+      </w:r>
+      <w:r>
+        <w:rPr>
+          <w:i/>
+        </w:rPr>
+        <w:t xml:space="preserve"> </w:t>
+      </w:r>
+      <w:r>
+        <w:t>and there is a sa</w:t>
+      </w:r>
+      <w:r>
+        <w:t>m</w:t>
+      </w:r>
+      <w:r>
+        <w:t xml:space="preserve">ple context descriptor with this distribution, in the </w:t>
+      </w:r>
+      <w:r>
+        <w:rPr>
+          <w:rStyle w:val="Literal"/>
+        </w:rPr>
+        <w:t>context.sample.xml</w:t>
+      </w:r>
+      <w:r>
+        <w:t xml:space="preserve"> file. There are a substantial number of properties that may be tuned during i</w:t>
       </w:r>
       <w:r>
         <w:t>n</w:t>
       </w:r>
       <w:r>
-        <w:t xml:space="preserve">stalled at </w:t>
-      </w:r>
-      <w:r>
-        <w:rPr>
-          <w:rStyle w:val="Literal"/>
-        </w:rPr>
-        <w:t>http://</w:t>
-      </w:r>
-      <w:r>
-        <w:rPr>
-          <w:i/>
-        </w:rPr>
-        <w:t>«</w:t>
-      </w:r>
-      <w:r>
-        <w:rPr>
-          <w:i/>
-          <w:sz w:val="22"/>
-        </w:rPr>
-        <w:t>SERVER:PORT</w:t>
-      </w:r>
-      <w:r>
-        <w:rPr>
-          <w:i/>
-        </w:rPr>
-        <w:t>»</w:t>
-      </w:r>
-      <w:r>
-        <w:rPr>
-          <w:rStyle w:val="Literal"/>
-        </w:rPr>
-        <w:t>/taverna-server</w:t>
-      </w:r>
-      <w:r>
-        <w:t>.</w:t>
+        <w:t>stallation (see below).</w:t>
       </w:r>
     </w:p>
     <w:p>
@@ -2499,49 +3300,19 @@
         <w:pStyle w:val="NormalParagraph"/>
       </w:pPr>
       <w:r>
-        <w:t xml:space="preserve">Note that you </w:t>
-      </w:r>
-      <w:r>
-        <w:rPr>
-          <w:b/>
-        </w:rPr>
-        <w:t>should</w:t>
-      </w:r>
-      <w:r>
-        <w:t xml:space="preserve"> also review the section below on impersonation via </w:t>
-      </w:r>
-      <w:r>
-        <w:rPr>
-          <w:rStyle w:val="Literal"/>
-        </w:rPr>
-        <w:t>sudo</w:t>
-      </w:r>
-      <w:r>
-        <w:t>, which</w:t>
-      </w:r>
-      <w:r>
-        <w:t xml:space="preserve"> describes a reasonable minimal approach for securing the invocation of workflows as limited-authority users.</w:t>
-      </w:r>
-      <w:r>
-        <w:t xml:space="preserve"> Also be aware that </w:t>
-      </w:r>
-      <w:r>
-        <w:rPr>
-          <w:i/>
-        </w:rPr>
-        <w:t>many features of this server software are disabled by default</w:t>
-      </w:r>
-      <w:r>
-        <w:t>, especially in relation to the pushing of n</w:t>
+        <w:t>The actual deployment is done by giving the actual context location (i.e., the base URL of the webapp relative to the whole Tomcat container) as a separate field, t</w:t>
       </w:r>
       <w:r>
         <w:t>o</w:t>
       </w:r>
       <w:r>
-        <w:t>tifications through other services (e.g., email, SMS).</w:t>
-      </w:r>
-      <w:r>
-        <w:t xml:space="preserve"> These features would be set through the use of context parameters, as described in the next section.</w:t>
+        <w:t>gether with URLs (it is useful to use file: URLs for this) to the context descriptor do</w:t>
+      </w:r>
+      <w:r>
+        <w:t>c</w:t>
+      </w:r>
+      <w:r>
+        <w:t>ument and the distributed WAR file.</w:t>
       </w:r>
     </w:p>
     <w:p>
@@ -2549,7 +3320,7 @@
         <w:pStyle w:val="Heading3"/>
       </w:pPr>
       <w:r>
-        <w:t>Firewall Requirements</w:t>
+        <w:t>Configuration Property List</w:t>
       </w:r>
     </w:p>
     <w:p>
@@ -2557,530 +3328,16 @@
         <w:pStyle w:val="NormalParagraph"/>
       </w:pPr>
       <w:r>
-        <w:t>Taverna Server is a fairly network-intensive application, and the workflows it runs typically assume that they have access to a wide range of external ports by default.</w:t>
-      </w:r>
-      <w:r>
-        <w:t xml:space="preserve"> Because of that, it is </w:t>
-      </w:r>
-      <w:r>
-        <w:rPr>
-          <w:b/>
-        </w:rPr>
-        <w:t>recommended</w:t>
-      </w:r>
-      <w:r>
-        <w:t xml:space="preserve"> that outgoing ports on the system running Taverna Server </w:t>
-      </w:r>
-      <w:r>
-        <w:t>be</w:t>
-      </w:r>
-      <w:r>
-        <w:t xml:space="preserve"> mainly not blocked (a few exceptions are reasonable, such as preventing access to external SMTP services). In particular, it is not safe to just assume that all web services accessed by workflows run on “standard” ports like 80 or 443; this is not seen in practice.</w:t>
-      </w:r>
-    </w:p>
-    <w:p>
-      <w:pPr>
-        <w:pStyle w:val="NormalParagraph"/>
-      </w:pPr>
-      <w:r>
-        <w:t xml:space="preserve">For </w:t>
-      </w:r>
-      <w:r>
-        <w:rPr>
-          <w:i/>
-        </w:rPr>
-        <w:t>incoming</w:t>
-      </w:r>
-      <w:r>
-        <w:t xml:space="preserve"> ports, we recommend restricting them as much as is practical. In particular, we note that port 1099 is used by the service along with a substantial number of high-numbered ports: none of those need any access from outside the host system. The only ports that need to be opened are those that handle inco</w:t>
-      </w:r>
-      <w:r>
-        <w:t>m</w:t>
-      </w:r>
-      <w:r>
-        <w:t>ing user requests: in the default configuration of Tomcat, this would be port 8080 for HTTP traffic and 8443 for HTTPS traffic. (You will probably want to keep some other ports at least partially open for administration traffic</w:t>
-      </w:r>
-      <w:r>
-        <w:t xml:space="preserve">, e.g., 22 for </w:t>
-      </w:r>
-      <w:r>
-        <w:rPr>
-          <w:i/>
-        </w:rPr>
-        <w:t>ssh</w:t>
-      </w:r>
-      <w:r>
-        <w:t xml:space="preserve"> access, but this is formally outside the scope of this document: Taverna Server itself does not need that.)</w:t>
-      </w:r>
-    </w:p>
-    <w:p>
-      <w:pPr>
-        <w:pStyle w:val="NormalParagraph"/>
-      </w:pPr>
-      <w:r>
-        <w:t>If you configure your firewall (or some sort of proxy) so that the host, port and web-application root that the user sees is not that which you are actually ru</w:t>
-      </w:r>
-      <w:r>
-        <w:t>n</w:t>
-      </w:r>
-      <w:r>
-        <w:t xml:space="preserve">ning the service on, you should set the </w:t>
-      </w:r>
-      <w:r>
-        <w:rPr>
-          <w:i/>
-        </w:rPr>
-        <w:t>default.webapp</w:t>
-      </w:r>
-      <w:r>
-        <w:t xml:space="preserve"> application parameter — typically via a deployment parameter — to a URL fragment giving the host, port and webapp root that you wish to use. (Taverna Server forces the protocol used separately.)</w:t>
-      </w:r>
-    </w:p>
-    <w:p>
-      <w:pPr>
-        <w:pStyle w:val="Heading3"/>
-      </w:pPr>
-      <w:r>
-        <w:t>Details of Configuration</w:t>
-      </w:r>
-    </w:p>
-    <w:p>
-      <w:pPr>
-        <w:pStyle w:val="NormalParagraph"/>
-      </w:pPr>
-      <w:r>
-        <w:t>Deployment of web applications into Tomcat can be done through multiple mechanisms, notably through command line tools and through Tomcat's online administration interface. This document describes the latter mechanism. Note also that we currently only support the use of Taverna Server within a Unix env</w:t>
-      </w:r>
-      <w:r>
-        <w:t>i</w:t>
-      </w:r>
-      <w:r>
-        <w:t>ronment (e.g., Linux, Mac OS X); there is no reason in principle why the code should not be adaptable to Microsoft Windows, but there is currently no impe</w:t>
+        <w:t xml:space="preserve">This is a list of all the properties that are set by default in the Server (NB: the </w:t>
+      </w:r>
+      <w:r>
+        <w:t>prope</w:t>
       </w:r>
       <w:r>
         <w:t>r</w:t>
       </w:r>
       <w:r>
-        <w:t>sonation module written to integrate Taverna Server with that operating pla</w:t>
-      </w:r>
-      <w:r>
-        <w:t>t</w:t>
-      </w:r>
-      <w:r>
-        <w:t>form.</w:t>
-      </w:r>
-    </w:p>
-    <w:p>
-      <w:pPr>
-        <w:pStyle w:val="NormalParagraph"/>
-      </w:pPr>
-      <w:r>
-        <w:t>This assumes that you installing into T</w:t>
-      </w:r>
-      <w:r>
-        <w:t>omcat 6 running on top of Java 7; this was tested with Tomcat 7.0.21</w:t>
-      </w:r>
-      <w:r>
-        <w:t xml:space="preserve"> over the </w:t>
-      </w:r>
-      <w:r>
-        <w:t>Oracle JRE 1.7</w:t>
-      </w:r>
-      <w:r>
-        <w:t>.0</w:t>
-      </w:r>
-      <w:r>
-        <w:t>_</w:t>
-      </w:r>
-      <w:r>
-        <w:t>21</w:t>
-      </w:r>
-      <w:r>
-        <w:t>. Later patch versions from the same major version are recommended</w:t>
-      </w:r>
-      <w:r>
-        <w:t>, if available</w:t>
-      </w:r>
-      <w:r>
-        <w:t>.</w:t>
-      </w:r>
-      <w:r>
-        <w:t xml:space="preserve"> </w:t>
-      </w:r>
-      <w:r>
-        <w:rPr>
-          <w:i/>
-        </w:rPr>
-        <w:t xml:space="preserve">This software has not been </w:t>
-      </w:r>
-      <w:r>
-        <w:rPr>
-          <w:i/>
-        </w:rPr>
-        <w:t xml:space="preserve">fully </w:t>
-      </w:r>
-      <w:r>
-        <w:rPr>
-          <w:i/>
-        </w:rPr>
-        <w:t>tested with Tomcat 7.</w:t>
-      </w:r>
-    </w:p>
-    <w:p>
-      <w:pPr>
-        <w:pStyle w:val="NormalParagraph"/>
-      </w:pPr>
-      <w:r>
-        <w:t xml:space="preserve">The configuration of the Taverna Server installation is done by writing a context descriptor document, only some parts of which can be configured afterwards via the management interface. An </w:t>
-      </w:r>
-      <w:r>
-        <w:rPr>
-          <w:i/>
-        </w:rPr>
-        <w:t>example</w:t>
-      </w:r>
-      <w:r>
-        <w:t xml:space="preserve"> of that XML document is below:</w:t>
-      </w:r>
-    </w:p>
-    <w:p>
-      <w:pPr>
-        <w:pStyle w:val="Literaltext"/>
-      </w:pPr>
-      <w:r>
-        <w:rPr>
-          <w:rStyle w:val="XMLElement"/>
-        </w:rPr>
-        <w:t>&lt;Context</w:t>
-      </w:r>
-      <w:r>
-        <w:t xml:space="preserve"> </w:t>
-      </w:r>
-      <w:r>
-        <w:rPr>
-          <w:rStyle w:val="XMLAttribute"/>
-        </w:rPr>
-        <w:t>path</w:t>
-      </w:r>
-      <w:r>
-        <w:t>=</w:t>
-      </w:r>
-      <w:r>
-        <w:rPr>
-          <w:rStyle w:val="XMLAttributeContent"/>
-        </w:rPr>
-        <w:t>"/taverna</w:t>
-      </w:r>
-      <w:r>
-        <w:rPr>
-          <w:rStyle w:val="XMLAttributeContent"/>
-        </w:rPr>
-        <w:t>-server</w:t>
-      </w:r>
-      <w:r>
-        <w:rPr>
-          <w:rStyle w:val="XMLAttributeContent"/>
-        </w:rPr>
-        <w:t>"</w:t>
-      </w:r>
-      <w:r>
-        <w:rPr>
-          <w:rStyle w:val="XMLElement"/>
-        </w:rPr>
-        <w:t>&gt;</w:t>
-      </w:r>
-    </w:p>
-    <w:p>
-      <w:pPr>
-        <w:pStyle w:val="Literaltext"/>
-        <w:rPr>
-          <w:rStyle w:val="Comment"/>
-        </w:rPr>
-      </w:pPr>
-      <w:r>
-        <w:t xml:space="preserve">    </w:t>
-      </w:r>
-      <w:r>
-        <w:rPr>
-          <w:rStyle w:val="Comment"/>
-        </w:rPr>
-        <w:t>&lt;!-- Sample logging configuration. --&gt;</w:t>
-      </w:r>
-    </w:p>
-    <w:p>
-      <w:pPr>
-        <w:pStyle w:val="Literaltext"/>
-      </w:pPr>
-      <w:r>
-        <w:t xml:space="preserve">    </w:t>
-      </w:r>
-      <w:r>
-        <w:rPr>
-          <w:rStyle w:val="XMLElement"/>
-        </w:rPr>
-        <w:t>&lt;Valve</w:t>
-      </w:r>
-      <w:r>
-        <w:t xml:space="preserve"> </w:t>
-      </w:r>
-      <w:r>
-        <w:rPr>
-          <w:rStyle w:val="XMLAttribute"/>
-        </w:rPr>
-        <w:t>className</w:t>
-      </w:r>
-      <w:r>
-        <w:t>=</w:t>
-      </w:r>
-      <w:r>
-        <w:rPr>
-          <w:rStyle w:val="XMLAttributeContent"/>
-        </w:rPr>
-        <w:t>"org.apache.catalina.valves.AccessLogValve"</w:t>
-      </w:r>
-      <w:r>
-        <w:t xml:space="preserve"> </w:t>
-      </w:r>
-      <w:r>
-        <w:rPr>
-          <w:rStyle w:val="XMLElement"/>
-        </w:rPr>
-        <w:t>/&gt;</w:t>
-      </w:r>
-    </w:p>
-    <w:p>
-      <w:pPr>
-        <w:pStyle w:val="Literaltext"/>
-      </w:pPr>
-    </w:p>
-    <w:p>
-      <w:pPr>
-        <w:pStyle w:val="Literaltext"/>
-      </w:pPr>
-      <w:r>
-        <w:t xml:space="preserve">    </w:t>
-      </w:r>
-      <w:r>
-        <w:rPr>
-          <w:rStyle w:val="XMLElement"/>
-        </w:rPr>
-        <w:t>&lt;Parameter</w:t>
-      </w:r>
-      <w:r>
-        <w:t xml:space="preserve"> </w:t>
-      </w:r>
-      <w:r>
-        <w:rPr>
-          <w:rStyle w:val="XMLAttribute"/>
-        </w:rPr>
-        <w:t>name</w:t>
-      </w:r>
-      <w:r>
-        <w:t>=</w:t>
-      </w:r>
-      <w:r>
-        <w:rPr>
-          <w:rStyle w:val="XMLAttributeContent"/>
-        </w:rPr>
-        <w:t>"default.localusername"</w:t>
-      </w:r>
-    </w:p>
-    <w:p>
-      <w:pPr>
-        <w:pStyle w:val="Literaltext"/>
-      </w:pPr>
-      <w:r>
-        <w:t xml:space="preserve">        </w:t>
-      </w:r>
-      <w:r>
-        <w:rPr>
-          <w:rStyle w:val="XMLAttribute"/>
-        </w:rPr>
-        <w:t>value</w:t>
-      </w:r>
-      <w:r>
-        <w:t>=</w:t>
-      </w:r>
-      <w:r>
-        <w:rPr>
-          <w:rStyle w:val="XMLAttributeContent"/>
-        </w:rPr>
-        <w:t>"localtavernauser"</w:t>
-      </w:r>
-      <w:r>
-        <w:t xml:space="preserve"> </w:t>
-      </w:r>
-      <w:r>
-        <w:rPr>
-          <w:rStyle w:val="XMLElement"/>
-        </w:rPr>
-        <w:t>/&gt;</w:t>
-      </w:r>
-    </w:p>
-    <w:p>
-      <w:pPr>
-        <w:pStyle w:val="Literaltext"/>
-      </w:pPr>
-    </w:p>
-    <w:p>
-      <w:pPr>
-        <w:pStyle w:val="Literaltext"/>
-        <w:rPr>
-          <w:rStyle w:val="Comment"/>
-        </w:rPr>
-      </w:pPr>
-      <w:r>
-        <w:t xml:space="preserve">    </w:t>
-      </w:r>
-      <w:r>
-        <w:rPr>
-          <w:rStyle w:val="Comment"/>
-        </w:rPr>
-        <w:t>&lt;!-- For email-dispatched notifications. --&gt;</w:t>
-      </w:r>
-    </w:p>
-    <w:p>
-      <w:pPr>
-        <w:pStyle w:val="Literaltext"/>
-      </w:pPr>
-      <w:r>
-        <w:t xml:space="preserve">    </w:t>
-      </w:r>
-      <w:r>
-        <w:rPr>
-          <w:rStyle w:val="XMLElement"/>
-        </w:rPr>
-        <w:t>&lt;Parameter</w:t>
-      </w:r>
-      <w:r>
-        <w:t xml:space="preserve"> </w:t>
-      </w:r>
-      <w:r>
-        <w:rPr>
-          <w:rStyle w:val="XMLAttribute"/>
-        </w:rPr>
-        <w:t>name</w:t>
-      </w:r>
-      <w:r>
-        <w:t>=</w:t>
-      </w:r>
-      <w:r>
-        <w:rPr>
-          <w:rStyle w:val="XMLAttributeContent"/>
-        </w:rPr>
-        <w:t>"email.host"</w:t>
-      </w:r>
-      <w:r>
-        <w:t xml:space="preserve"> </w:t>
-      </w:r>
-      <w:r>
-        <w:rPr>
-          <w:rStyle w:val="XMLAttribute"/>
-        </w:rPr>
-        <w:t>value</w:t>
-      </w:r>
-      <w:r>
-        <w:t>=</w:t>
-      </w:r>
-      <w:r>
-        <w:rPr>
-          <w:rStyle w:val="XMLAttributeContent"/>
-        </w:rPr>
-        <w:t>"localhost"</w:t>
-      </w:r>
-      <w:r>
-        <w:t xml:space="preserve"> </w:t>
-      </w:r>
-      <w:r>
-        <w:rPr>
-          <w:rStyle w:val="XMLElement"/>
-        </w:rPr>
-        <w:t>/&gt;</w:t>
-      </w:r>
-    </w:p>
-    <w:p>
-      <w:pPr>
-        <w:pStyle w:val="Literaltext"/>
-        <w:rPr>
-          <w:rStyle w:val="XMLElement"/>
-        </w:rPr>
-      </w:pPr>
-      <w:r>
-        <w:rPr>
-          <w:rStyle w:val="XMLElement"/>
-        </w:rPr>
-        <w:t>&lt;/Context&gt;</w:t>
-      </w:r>
-    </w:p>
-    <w:p>
-      <w:pPr>
-        <w:pStyle w:val="NormalParagraph"/>
-      </w:pPr>
-      <w:r>
-        <w:t xml:space="preserve">The context descriptor is typically in a file called </w:t>
-      </w:r>
-      <w:r>
-        <w:rPr>
-          <w:rStyle w:val="Literal"/>
-        </w:rPr>
-        <w:t>context.xml</w:t>
-      </w:r>
-      <w:r>
-        <w:rPr>
-          <w:i/>
-        </w:rPr>
-        <w:t xml:space="preserve"> </w:t>
-      </w:r>
-      <w:r>
-        <w:t xml:space="preserve">and there is a sample context descriptor with this distribution, in the </w:t>
-      </w:r>
-      <w:r>
-        <w:rPr>
-          <w:rStyle w:val="Literal"/>
-        </w:rPr>
-        <w:t>context.sample.xml</w:t>
-      </w:r>
-      <w:r>
-        <w:t xml:space="preserve"> file. There are a substantial number of properties that may be tuned during i</w:t>
-      </w:r>
-      <w:r>
-        <w:t>n</w:t>
-      </w:r>
-      <w:r>
-        <w:t>stallation (see below).</w:t>
-      </w:r>
-    </w:p>
-    <w:p>
-      <w:pPr>
-        <w:pStyle w:val="NormalParagraph"/>
-      </w:pPr>
-      <w:r>
-        <w:t>The actual deployment is done by giving the actual context location (i.e., the base URL of the webapp relative to the whole Tomcat container) as a separate field, together with URLs (it is useful to use file: URLs for this) to the context d</w:t>
-      </w:r>
-      <w:r>
-        <w:t>e</w:t>
-      </w:r>
-      <w:r>
-        <w:t>scriptor document and the distributed WAR file.</w:t>
-      </w:r>
-    </w:p>
-    <w:p>
-      <w:pPr>
-        <w:pStyle w:val="Heading3"/>
-      </w:pPr>
-      <w:r>
-        <w:t>Configuration Property List</w:t>
-      </w:r>
-    </w:p>
-    <w:p>
-      <w:pPr>
-        <w:pStyle w:val="NormalParagraph"/>
-      </w:pPr>
-      <w:r>
-        <w:t xml:space="preserve">This is a list of all the properties that are set by default in the Server (NB: the </w:t>
-      </w:r>
-      <w:r>
-        <w:t>properties</w:t>
+        <w:t>ties</w:t>
       </w:r>
       <w:r>
         <w:t xml:space="preserve"> in red are actually unset </w:t>
@@ -3089,7 +3346,13 @@
         <w:t xml:space="preserve">or commented out </w:t>
       </w:r>
       <w:r>
-        <w:t xml:space="preserve">by default, but they are all understood). They may be </w:t>
+        <w:t>by default, but they are all unde</w:t>
+      </w:r>
+      <w:r>
+        <w:t>r</w:t>
+      </w:r>
+      <w:r>
+        <w:t xml:space="preserve">stood). They may be </w:t>
       </w:r>
       <w:r>
         <w:rPr>
@@ -3137,13 +3400,13 @@
         <w:t>The majority of these properties should not be set,</w:t>
       </w:r>
       <w:r>
-        <w:t xml:space="preserve"> as they default to reason</w:t>
+        <w:t xml:space="preserve"> as they default to reasonable p</w:t>
       </w:r>
       <w:r>
         <w:t>a</w:t>
       </w:r>
       <w:r>
-        <w:t>ble parameters. The exceptions are</w:t>
+        <w:t>rameters. The exceptions are</w:t>
       </w:r>
       <w:r>
         <w:t>:</w:t>
@@ -3203,7 +3466,13 @@
         <w:t>s</w:t>
       </w:r>
       <w:r>
-        <w:t>abled by default unless the required extra properties are set (see below for instructions).</w:t>
+        <w:t>abled by default unless the required extra properties are set (see below for instru</w:t>
+      </w:r>
+      <w:r>
+        <w:t>c</w:t>
+      </w:r>
+      <w:r>
+        <w:t>tions).</w:t>
       </w:r>
     </w:p>
     <w:p>
@@ -4568,7 +4837,13 @@
         <w:pStyle w:val="NormalParagraph"/>
       </w:pPr>
       <w:r>
-        <w:t xml:space="preserve">With the exception of the Atom feed, all the notification methods supported by Taverna Server are </w:t>
+        <w:t>With the exception of the Atom feed, all the notification methods supported by T</w:t>
+      </w:r>
+      <w:r>
+        <w:t>a</w:t>
+      </w:r>
+      <w:r>
+        <w:t xml:space="preserve">verna Server are </w:t>
       </w:r>
       <w:r>
         <w:rPr>
@@ -4577,7 +4852,13 @@
         <w:t>disabled</w:t>
       </w:r>
       <w:r>
-        <w:t xml:space="preserve"> by default. They require additional configuration in order to work correctly. This is done through configuration options. Only once all options for a particular notification method are set will Taverna Server enable that method for use. Note that many of these methods require additional services to be deployed or accounts with remote services to be created.</w:t>
+        <w:t xml:space="preserve"> by default. They require additional configuration in order to work correctly. This is done through configuration options. Only once all options for a particular notification method are set will Taverna Server enable that method for use. Note that many of these methods require additional services to be deployed or a</w:t>
+      </w:r>
+      <w:r>
+        <w:t>c</w:t>
+      </w:r>
+      <w:r>
+        <w:t>counts with remote services to be created.</w:t>
       </w:r>
     </w:p>
     <w:p>
@@ -4595,8 +4876,8 @@
       </w:tblPr>
       <w:tblGrid>
         <w:gridCol w:w="993"/>
-        <w:gridCol w:w="1559"/>
-        <w:gridCol w:w="5670"/>
+        <w:gridCol w:w="1701"/>
+        <w:gridCol w:w="5528"/>
       </w:tblGrid>
       <w:tr>
         <w:trPr>
@@ -4628,7 +4909,7 @@
         </w:tc>
         <w:tc>
           <w:tcPr>
-            <w:tcW w:w="1559" w:type="dxa"/>
+            <w:tcW w:w="1701" w:type="dxa"/>
           </w:tcPr>
           <w:p>
             <w:pPr>
@@ -4649,7 +4930,7 @@
         </w:tc>
         <w:tc>
           <w:tcPr>
-            <w:tcW w:w="5670" w:type="dxa"/>
+            <w:tcW w:w="5528" w:type="dxa"/>
           </w:tcPr>
           <w:p>
             <w:pPr>
@@ -4697,7 +4978,7 @@
         </w:tc>
         <w:tc>
           <w:tcPr>
-            <w:tcW w:w="1559" w:type="dxa"/>
+            <w:tcW w:w="1701" w:type="dxa"/>
           </w:tcPr>
           <w:p>
             <w:pPr>
@@ -4718,7 +4999,7 @@
         </w:tc>
         <w:tc>
           <w:tcPr>
-            <w:tcW w:w="5670" w:type="dxa"/>
+            <w:tcW w:w="5528" w:type="dxa"/>
           </w:tcPr>
           <w:p>
             <w:pPr>
@@ -4770,7 +5051,19 @@
               <w:rPr>
                 <w:sz w:val="22"/>
               </w:rPr>
-              <w:t xml:space="preserve"> are subject to rate limiting; this property is the minimum amount of time (in seconds) between two notifications by the same mechanism. The default is 300 seconds (5 minutes).</w:t>
+              <w:t xml:space="preserve"> are subject to rate limiting; this property is the minimum amount of time (in seconds) between two notifications by the same mechanism. The d</w:t>
+            </w:r>
+            <w:r>
+              <w:rPr>
+                <w:sz w:val="22"/>
+              </w:rPr>
+              <w:t>e</w:t>
+            </w:r>
+            <w:r>
+              <w:rPr>
+                <w:sz w:val="22"/>
+              </w:rPr>
+              <w:t>fault is 300 seconds (5 minutes).</w:t>
             </w:r>
           </w:p>
           <w:p>
@@ -4828,7 +5121,19 @@
               <w:rPr>
                 <w:sz w:val="22"/>
               </w:rPr>
-              <w:t>property contains the value to use. Does not need to be changed unless the service is being adapted to use a language other than English.</w:t>
+              <w:t>property contains the value to use. Does not need to be changed unless the service is being adapted to use a la</w:t>
+            </w:r>
+            <w:r>
+              <w:rPr>
+                <w:sz w:val="22"/>
+              </w:rPr>
+              <w:t>n</w:t>
+            </w:r>
+            <w:r>
+              <w:rPr>
+                <w:sz w:val="22"/>
+              </w:rPr>
+              <w:t>guage other than English.</w:t>
             </w:r>
           </w:p>
           <w:p>
@@ -4868,7 +5173,19 @@
               <w:rPr>
                 <w:sz w:val="22"/>
               </w:rPr>
-              <w:t xml:space="preserve">tains a template that is used to produce a notification message. The template itself contains </w:t>
+              <w:t>tains a template that is used to produce a notification me</w:t>
+            </w:r>
+            <w:r>
+              <w:rPr>
+                <w:sz w:val="22"/>
+              </w:rPr>
+              <w:t>s</w:t>
+            </w:r>
+            <w:r>
+              <w:rPr>
+                <w:sz w:val="22"/>
+              </w:rPr>
+              <w:t xml:space="preserve">sage. The template itself contains </w:t>
             </w:r>
             <w:r>
               <w:rPr>
@@ -4904,7 +5221,19 @@
               <w:rPr>
                 <w:sz w:val="22"/>
               </w:rPr>
-              <w:t>rivatives) to indicate where the termination code goes. Does not need to be changed unless the service is being adapted to use a language other than English.</w:t>
+              <w:t>rivatives) to indicate where the termination code goes. Does not need to be changed unless the service is being adapted to use a la</w:t>
+            </w:r>
+            <w:r>
+              <w:rPr>
+                <w:sz w:val="22"/>
+              </w:rPr>
+              <w:t>n</w:t>
+            </w:r>
+            <w:r>
+              <w:rPr>
+                <w:sz w:val="22"/>
+              </w:rPr>
+              <w:t>guage other than English.</w:t>
             </w:r>
           </w:p>
         </w:tc>
@@ -4934,7 +5263,7 @@
         </w:tc>
         <w:tc>
           <w:tcPr>
-            <w:tcW w:w="1559" w:type="dxa"/>
+            <w:tcW w:w="1701" w:type="dxa"/>
           </w:tcPr>
           <w:p>
             <w:pPr>
@@ -4963,7 +5292,7 @@
         </w:tc>
         <w:tc>
           <w:tcPr>
-            <w:tcW w:w="5670" w:type="dxa"/>
+            <w:tcW w:w="5528" w:type="dxa"/>
           </w:tcPr>
           <w:p>
             <w:pPr>
@@ -4983,7 +5312,19 @@
               <w:rPr>
                 <w:sz w:val="22"/>
               </w:rPr>
-              <w:t xml:space="preserve"> — Language to claim that the message is published in. Recommended left at default (English of unspecified locale).</w:t>
+              <w:t xml:space="preserve"> — Language to claim that the message is published in. Recommended left at default (English of u</w:t>
+            </w:r>
+            <w:r>
+              <w:rPr>
+                <w:sz w:val="22"/>
+              </w:rPr>
+              <w:t>n</w:t>
+            </w:r>
+            <w:r>
+              <w:rPr>
+                <w:sz w:val="22"/>
+              </w:rPr>
+              <w:t>specified locale).</w:t>
             </w:r>
           </w:p>
           <w:p>
@@ -5010,7 +5351,19 @@
               <w:rPr>
                 <w:sz w:val="22"/>
               </w:rPr>
-              <w:t xml:space="preserve">particular notification </w:t>
+              <w:t>particular not</w:t>
+            </w:r>
+            <w:r>
+              <w:rPr>
+                <w:sz w:val="22"/>
+              </w:rPr>
+              <w:t>i</w:t>
+            </w:r>
+            <w:r>
+              <w:rPr>
+                <w:sz w:val="22"/>
+              </w:rPr>
+              <w:t xml:space="preserve">fication </w:t>
             </w:r>
             <w:r>
               <w:rPr>
@@ -5043,7 +5396,19 @@
               <w:rPr>
                 <w:sz w:val="22"/>
               </w:rPr>
-              <w:t xml:space="preserve"> — How often will the code check for whether it can remove a particular notification, in milliseconds.</w:t>
+              <w:t xml:space="preserve"> — How often will the code check for whether it can remove a particular notification, in mill</w:t>
+            </w:r>
+            <w:r>
+              <w:rPr>
+                <w:sz w:val="22"/>
+              </w:rPr>
+              <w:t>i</w:t>
+            </w:r>
+            <w:r>
+              <w:rPr>
+                <w:sz w:val="22"/>
+              </w:rPr>
+              <w:t>seconds.</w:t>
             </w:r>
           </w:p>
         </w:tc>
@@ -5074,7 +5439,7 @@
         </w:tc>
         <w:tc>
           <w:tcPr>
-            <w:tcW w:w="1559" w:type="dxa"/>
+            <w:tcW w:w="1701" w:type="dxa"/>
           </w:tcPr>
           <w:p>
             <w:pPr>
@@ -5095,7 +5460,7 @@
         </w:tc>
         <w:tc>
           <w:tcPr>
-            <w:tcW w:w="5670" w:type="dxa"/>
+            <w:tcW w:w="5528" w:type="dxa"/>
           </w:tcPr>
           <w:p>
             <w:pPr>
@@ -5245,7 +5610,7 @@
         </w:tc>
         <w:tc>
           <w:tcPr>
-            <w:tcW w:w="1559" w:type="dxa"/>
+            <w:tcW w:w="1701" w:type="dxa"/>
           </w:tcPr>
           <w:p>
             <w:pPr>
@@ -5266,7 +5631,7 @@
         </w:tc>
         <w:tc>
           <w:tcPr>
-            <w:tcW w:w="5670" w:type="dxa"/>
+            <w:tcW w:w="5528" w:type="dxa"/>
           </w:tcPr>
           <w:p>
             <w:pPr>
@@ -5311,7 +5676,19 @@
               <w:rPr>
                 <w:sz w:val="22"/>
               </w:rPr>
-              <w:t xml:space="preserve"> to enable this notification method.</w:t>
+              <w:t xml:space="preserve"> to enable this notif</w:t>
+            </w:r>
+            <w:r>
+              <w:rPr>
+                <w:sz w:val="22"/>
+              </w:rPr>
+              <w:t>i</w:t>
+            </w:r>
+            <w:r>
+              <w:rPr>
+                <w:sz w:val="22"/>
+              </w:rPr>
+              <w:t>cation method.</w:t>
             </w:r>
           </w:p>
           <w:p>
@@ -5345,7 +5722,19 @@
               <w:rPr>
                 <w:sz w:val="22"/>
               </w:rPr>
-              <w:t xml:space="preserve"> to enable this notification method.</w:t>
+              <w:t xml:space="preserve"> to enable this notification met</w:t>
+            </w:r>
+            <w:r>
+              <w:rPr>
+                <w:sz w:val="22"/>
+              </w:rPr>
+              <w:t>h</w:t>
+            </w:r>
+            <w:r>
+              <w:rPr>
+                <w:sz w:val="22"/>
+              </w:rPr>
+              <w:t>od.</w:t>
             </w:r>
           </w:p>
           <w:p>
@@ -5379,7 +5768,19 @@
               <w:rPr>
                 <w:sz w:val="22"/>
               </w:rPr>
-              <w:t xml:space="preserve"> to enable this notification method.</w:t>
+              <w:t xml:space="preserve"> to enable this notification met</w:t>
+            </w:r>
+            <w:r>
+              <w:rPr>
+                <w:sz w:val="22"/>
+              </w:rPr>
+              <w:t>h</w:t>
+            </w:r>
+            <w:r>
+              <w:rPr>
+                <w:sz w:val="22"/>
+              </w:rPr>
+              <w:t>od.</w:t>
             </w:r>
           </w:p>
           <w:p>
@@ -5412,7 +5813,19 @@
               <w:rPr>
                 <w:sz w:val="22"/>
               </w:rPr>
-              <w:t>biguate messages sent by Taverna Server. Can be left at the default.</w:t>
+              <w:t>biguate messages sent by Taverna Server. Can be left at the d</w:t>
+            </w:r>
+            <w:r>
+              <w:rPr>
+                <w:sz w:val="22"/>
+              </w:rPr>
+              <w:t>e</w:t>
+            </w:r>
+            <w:r>
+              <w:rPr>
+                <w:sz w:val="22"/>
+              </w:rPr>
+              <w:t>fault.</w:t>
             </w:r>
           </w:p>
         </w:tc>
@@ -5443,7 +5856,7 @@
         </w:tc>
         <w:tc>
           <w:tcPr>
-            <w:tcW w:w="1559" w:type="dxa"/>
+            <w:tcW w:w="1701" w:type="dxa"/>
           </w:tcPr>
           <w:p>
             <w:pPr>
@@ -5464,7 +5877,7 @@
         </w:tc>
         <w:tc>
           <w:tcPr>
-            <w:tcW w:w="5670" w:type="dxa"/>
+            <w:tcW w:w="5528" w:type="dxa"/>
           </w:tcPr>
           <w:p>
             <w:pPr>
@@ -5514,19 +5927,19 @@
               <w:rPr>
                 <w:sz w:val="22"/>
               </w:rPr>
-              <w:t>i</w:t>
-            </w:r>
-            <w:r>
-              <w:rPr>
-                <w:sz w:val="22"/>
-              </w:rPr>
-              <w:t>n</w:t>
-            </w:r>
-            <w:r>
-              <w:rPr>
-                <w:sz w:val="22"/>
-              </w:rPr>
-              <w:t xml:space="preserve">terface </w:t>
+              <w:t>inte</w:t>
+            </w:r>
+            <w:r>
+              <w:rPr>
+                <w:sz w:val="22"/>
+              </w:rPr>
+              <w:t>r</w:t>
+            </w:r>
+            <w:r>
+              <w:rPr>
+                <w:sz w:val="22"/>
+              </w:rPr>
+              <w:t xml:space="preserve">face </w:t>
             </w:r>
             <w:r>
               <w:rPr>
@@ -5579,7 +5992,19 @@
               <w:rPr>
                 <w:sz w:val="22"/>
               </w:rPr>
-              <w:t xml:space="preserve"> — The user account to use with the above service. </w:t>
+              <w:t xml:space="preserve"> — The user account to use with the above se</w:t>
+            </w:r>
+            <w:r>
+              <w:rPr>
+                <w:sz w:val="22"/>
+              </w:rPr>
+              <w:t>r</w:t>
+            </w:r>
+            <w:r>
+              <w:rPr>
+                <w:sz w:val="22"/>
+              </w:rPr>
+              <w:t xml:space="preserve">vice. </w:t>
             </w:r>
             <w:r>
               <w:rPr>
@@ -5598,19 +6023,19 @@
               <w:rPr>
                 <w:sz w:val="22"/>
               </w:rPr>
-              <w:t xml:space="preserve"> Note that creating such an account has some financial i</w:t>
-            </w:r>
-            <w:r>
-              <w:rPr>
-                <w:sz w:val="22"/>
-              </w:rPr>
-              <w:t>m</w:t>
-            </w:r>
-            <w:r>
-              <w:rPr>
-                <w:sz w:val="22"/>
-              </w:rPr>
-              <w:t>plications; these are out of the scope of this document.</w:t>
+              <w:t xml:space="preserve"> Note that creating such an account has some financial implic</w:t>
+            </w:r>
+            <w:r>
+              <w:rPr>
+                <w:sz w:val="22"/>
+              </w:rPr>
+              <w:t>a</w:t>
+            </w:r>
+            <w:r>
+              <w:rPr>
+                <w:sz w:val="22"/>
+              </w:rPr>
+              <w:t>tions; these are out of the scope of this document.</w:t>
             </w:r>
           </w:p>
           <w:p>
@@ -5743,19 +6168,31 @@
               <w:rPr>
                 <w:sz w:val="22"/>
               </w:rPr>
-              <w:t xml:space="preserve"> — The name of the field to use for the destination phone number when conveying the message in the POST request. Allows for limited adaptation to ot</w:t>
-            </w:r>
-            <w:r>
-              <w:rPr>
-                <w:sz w:val="22"/>
-              </w:rPr>
-              <w:t>h</w:t>
-            </w:r>
-            <w:r>
-              <w:rPr>
-                <w:sz w:val="22"/>
-              </w:rPr>
-              <w:t>er services, but may be left at the default.</w:t>
+              <w:t xml:space="preserve"> — The name of the field to use for the de</w:t>
+            </w:r>
+            <w:r>
+              <w:rPr>
+                <w:sz w:val="22"/>
+              </w:rPr>
+              <w:t>s</w:t>
+            </w:r>
+            <w:r>
+              <w:rPr>
+                <w:sz w:val="22"/>
+              </w:rPr>
+              <w:t>tination phone number when conveying the message in the POST request. Allows for limited adaptation to other se</w:t>
+            </w:r>
+            <w:r>
+              <w:rPr>
+                <w:sz w:val="22"/>
+              </w:rPr>
+              <w:t>r</w:t>
+            </w:r>
+            <w:r>
+              <w:rPr>
+                <w:sz w:val="22"/>
+              </w:rPr>
+              <w:t>vices, but may be left at the default.</w:t>
             </w:r>
           </w:p>
           <w:p>
@@ -5818,7 +6255,7 @@
         </w:tc>
         <w:tc>
           <w:tcPr>
-            <w:tcW w:w="1559" w:type="dxa"/>
+            <w:tcW w:w="1701" w:type="dxa"/>
           </w:tcPr>
           <w:p>
             <w:pPr>
@@ -5839,7 +6276,7 @@
         </w:tc>
         <w:tc>
           <w:tcPr>
-            <w:tcW w:w="5670" w:type="dxa"/>
+            <w:tcW w:w="5528" w:type="dxa"/>
           </w:tcPr>
           <w:p>
             <w:pPr>
@@ -5884,25 +6321,25 @@
               <w:rPr>
                 <w:sz w:val="22"/>
               </w:rPr>
-              <w:t xml:space="preserve"> to en</w:t>
-            </w:r>
-            <w:r>
-              <w:rPr>
-                <w:sz w:val="22"/>
-              </w:rPr>
-              <w:t>a</w:t>
-            </w:r>
-            <w:r>
-              <w:rPr>
-                <w:sz w:val="22"/>
-              </w:rPr>
-              <w:t>ble this notification method.</w:t>
-            </w:r>
-            <w:r>
-              <w:rPr>
-                <w:sz w:val="22"/>
-              </w:rPr>
-              <w:t xml:space="preserve"> Note that users must take additional steps to allow the ability to set status messa</w:t>
+              <w:t xml:space="preserve"> to enable this notification method.</w:t>
+            </w:r>
+            <w:r>
+              <w:rPr>
+                <w:sz w:val="22"/>
+              </w:rPr>
+              <w:t xml:space="preserve"> Note that users must take additio</w:t>
+            </w:r>
+            <w:r>
+              <w:rPr>
+                <w:sz w:val="22"/>
+              </w:rPr>
+              <w:t>n</w:t>
+            </w:r>
+            <w:r>
+              <w:rPr>
+                <w:sz w:val="22"/>
+              </w:rPr>
+              <w:t>al steps to allow the ability to set status messa</w:t>
             </w:r>
             <w:r>
               <w:rPr>
@@ -6042,7 +6479,13 @@
         <w:t>/admin</w:t>
       </w:r>
       <w:r>
-        <w:t xml:space="preserve"> interface to create and manage accounts. Only accounts with administrative permission can do such management. The initial set of users is loaded into the database from the </w:t>
+        <w:t xml:space="preserve"> interface to create and manage accounts. Only accounts with administrative permission can do such ma</w:t>
+      </w:r>
+      <w:r>
+        <w:t>n</w:t>
+      </w:r>
+      <w:r>
+        <w:t xml:space="preserve">agement. The initial set of users is loaded into the database from the </w:t>
       </w:r>
       <w:r>
         <w:rPr>
@@ -6105,7 +6548,13 @@
         <w:t>should be changed</w:t>
       </w:r>
       <w:r>
-        <w:t xml:space="preserve"> after installation, as they are not considered secure by default. More information about the mapping process is in the security summary document.</w:t>
+        <w:t xml:space="preserve"> after installation, as they are not consi</w:t>
+      </w:r>
+      <w:r>
+        <w:t>d</w:t>
+      </w:r>
+      <w:r>
+        <w:t>ered secure by default. More information about the mapping process is in the security summary document.</w:t>
       </w:r>
     </w:p>
     <w:p>
@@ -6142,137 +6591,155 @@
         <w:t>essary</w:t>
       </w:r>
       <w:r>
-        <w:t xml:space="preserve"> to configure impersonation of users. That is, the user account that is ru</w:t>
+        <w:t xml:space="preserve"> to configure impersonation of users. That is, the user account that is running the servlet container (Tomcat, etc.) must have permission somehow to ex</w:t>
+      </w:r>
+      <w:r>
+        <w:t>e</w:t>
+      </w:r>
+      <w:r>
+        <w:t xml:space="preserve">cute code as other users. (If this is not desired, the service should be configured to use the simpler non-impersonating worker factory — see the </w:t>
+      </w:r>
+      <w:r>
+        <w:rPr>
+          <w:rStyle w:val="Literal"/>
+        </w:rPr>
+        <w:t>backEndFactory</w:t>
+      </w:r>
+      <w:r>
+        <w:t xml:space="preserve"> property above — or the fall</w:t>
+      </w:r>
+      <w:r>
+        <w:t>-</w:t>
+      </w:r>
+      <w:r>
+        <w:t xml:space="preserve">back user identity to use for impersonation should be set in the </w:t>
+      </w:r>
+      <w:r>
+        <w:rPr>
+          <w:rStyle w:val="Literal"/>
+        </w:rPr>
+        <w:t>default.localusername</w:t>
+      </w:r>
+      <w:r>
+        <w:t xml:space="preserve"> to the same identity as the user account used for ru</w:t>
       </w:r>
       <w:r>
         <w:t>n</w:t>
       </w:r>
       <w:r>
-        <w:t>ning the servlet container (Tomcat, etc.) must have permission somehow to ex</w:t>
+        <w:t>ning the server.)</w:t>
+      </w:r>
+    </w:p>
+    <w:p>
+      <w:pPr>
+        <w:pStyle w:val="NormalParagraph"/>
+      </w:pPr>
+      <w:r>
+        <w:t xml:space="preserve">This is done by either instructing the service what password is to be used with </w:t>
+      </w:r>
+      <w:r>
+        <w:rPr>
+          <w:rStyle w:val="Literal"/>
+        </w:rPr>
+        <w:t>sudo</w:t>
+      </w:r>
+      <w:r>
+        <w:t xml:space="preserve"> (typically the password for the account that is invoking the </w:t>
+      </w:r>
+      <w:r>
+        <w:rPr>
+          <w:rStyle w:val="Literal"/>
+        </w:rPr>
+        <w:t>sudo</w:t>
+      </w:r>
+      <w:r>
+        <w:t xml:space="preserve"> co</w:t>
+      </w:r>
+      <w:r>
+        <w:t>m</w:t>
+      </w:r>
+      <w:r>
+        <w:t xml:space="preserve">mand) or by configuring </w:t>
+      </w:r>
+      <w:r>
+        <w:rPr>
+          <w:rStyle w:val="Literal"/>
+        </w:rPr>
+        <w:t>sudo</w:t>
+      </w:r>
+      <w:r>
+        <w:t xml:space="preserve"> itself so that the service account is more highly authorized than a normal account. The first style of impersonation, which requires that the service a</w:t>
+      </w:r>
+      <w:r>
+        <w:t>c</w:t>
+      </w:r>
+      <w:r>
+        <w:t>count have a password at all, is enabled by creating a file (in a suitably secured dire</w:t>
+      </w:r>
+      <w:r>
+        <w:t>c</w:t>
+      </w:r>
+      <w:r>
+        <w:t>tory) that contains the password as its only co</w:t>
+      </w:r>
+      <w:r>
+        <w:t>n</w:t>
+      </w:r>
+      <w:r>
+        <w:t xml:space="preserve">tent, and telling Taverna Server about it during deployment by giving the full pathname of the file in the </w:t>
+      </w:r>
+      <w:r>
+        <w:rPr>
+          <w:rStyle w:val="Literal"/>
+        </w:rPr>
+        <w:t>secureForkPasswordFile</w:t>
+      </w:r>
+      <w:r>
+        <w:t xml:space="preserve"> deployment param</w:t>
       </w:r>
       <w:r>
         <w:t>e</w:t>
       </w:r>
       <w:r>
-        <w:t xml:space="preserve">cute code as other users. (If this is not desired, the service should be configured to use the simpler non-impersonating worker factory — see the </w:t>
+        <w:t>ter.</w:t>
+      </w:r>
+    </w:p>
+    <w:p>
+      <w:pPr>
+        <w:pStyle w:val="NormalParagraph"/>
+      </w:pPr>
+      <w:r>
+        <w:t xml:space="preserve">The second style of impersonation is done by leaving that parameter unset and instead adding some extra configuration to the system's </w:t>
       </w:r>
       <w:r>
         <w:rPr>
           <w:rStyle w:val="Literal"/>
         </w:rPr>
-        <w:t>backEndFactory</w:t>
-      </w:r>
-      <w:r>
-        <w:t xml:space="preserve"> property above — or the fall</w:t>
-      </w:r>
-      <w:r>
-        <w:t>-</w:t>
-      </w:r>
-      <w:r>
-        <w:t xml:space="preserve">back user identity to use for impersonation should be set in the </w:t>
+        <w:t>/etc/sudoers</w:t>
+      </w:r>
+      <w:r>
+        <w:t xml:space="preserve"> file, as seen below (typically set with the </w:t>
       </w:r>
       <w:r>
         <w:rPr>
           <w:rStyle w:val="Literal"/>
         </w:rPr>
-        <w:t>default.localusername</w:t>
-      </w:r>
-      <w:r>
-        <w:t xml:space="preserve"> to the same identity as the user account used for running the server.)</w:t>
-      </w:r>
-    </w:p>
-    <w:p>
-      <w:pPr>
-        <w:pStyle w:val="NormalParagraph"/>
-      </w:pPr>
-      <w:r>
-        <w:t xml:space="preserve">This is done by either instructing the service what password is to be used with </w:t>
-      </w:r>
-      <w:r>
-        <w:rPr>
-          <w:rStyle w:val="Literal"/>
-        </w:rPr>
-        <w:t>sudo</w:t>
-      </w:r>
-      <w:r>
-        <w:t xml:space="preserve"> (typically the password for the account that is invoking the </w:t>
-      </w:r>
-      <w:r>
-        <w:rPr>
-          <w:rStyle w:val="Literal"/>
-        </w:rPr>
-        <w:t>sudo</w:t>
-      </w:r>
-      <w:r>
-        <w:t xml:space="preserve"> co</w:t>
-      </w:r>
-      <w:r>
-        <w:t>m</w:t>
-      </w:r>
-      <w:r>
-        <w:t xml:space="preserve">mand) or by configuring </w:t>
-      </w:r>
-      <w:r>
-        <w:rPr>
-          <w:rStyle w:val="Literal"/>
-        </w:rPr>
-        <w:t>sudo</w:t>
-      </w:r>
-      <w:r>
-        <w:t xml:space="preserve"> itself so that the service account is more highly authorized than a normal account. The first style of impersonation, which r</w:t>
+        <w:t>visudo</w:t>
+      </w:r>
+      <w:r>
+        <w:t xml:space="preserve"> command). Note that conventionally the three parts of the configuration are in separate sections of the file, and that care should be taken du</w:t>
+      </w:r>
+      <w:r>
+        <w:t>r</w:t>
+      </w:r>
+      <w:r>
+        <w:t>ing configuration as mistakes can result in a system that is broken. In the example b</w:t>
       </w:r>
       <w:r>
         <w:t>e</w:t>
       </w:r>
       <w:r>
-        <w:t>quires that the service account have a password at all, is enabled by creating a file (in a suitably secured directory) that contains the password as its only co</w:t>
-      </w:r>
-      <w:r>
-        <w:t>n</w:t>
-      </w:r>
-      <w:r>
-        <w:t xml:space="preserve">tent, and telling Taverna Server about it during deployment by giving the full pathname of the file in the </w:t>
-      </w:r>
-      <w:r>
-        <w:rPr>
-          <w:rStyle w:val="Literal"/>
-        </w:rPr>
-        <w:t>secureForkPasswordFile</w:t>
-      </w:r>
-      <w:r>
-        <w:t xml:space="preserve"> deployment param</w:t>
-      </w:r>
-      <w:r>
-        <w:t>e</w:t>
-      </w:r>
-      <w:r>
-        <w:t>ter.</w:t>
-      </w:r>
-    </w:p>
-    <w:p>
-      <w:pPr>
-        <w:pStyle w:val="NormalParagraph"/>
-      </w:pPr>
-      <w:r>
-        <w:t xml:space="preserve">The second style of impersonation is done by leaving that parameter unset and instead adding some extra configuration to the system's </w:t>
-      </w:r>
-      <w:r>
-        <w:rPr>
-          <w:rStyle w:val="Literal"/>
-        </w:rPr>
-        <w:t>/etc/sudoers</w:t>
-      </w:r>
-      <w:r>
-        <w:t xml:space="preserve"> file, as seen below (typically set with the </w:t>
-      </w:r>
-      <w:r>
-        <w:rPr>
-          <w:rStyle w:val="Literal"/>
-        </w:rPr>
-        <w:t>visudo</w:t>
-      </w:r>
-      <w:r>
-        <w:t xml:space="preserve"> command). Note that conventionally the three parts of the configuration are in separate sections of the file, and that care should be taken during configuration as mistakes can result in a system that is broken. In the example below, we assume that the servlet container is running as the Unix user </w:t>
+        <w:t xml:space="preserve">low, we assume that the servlet container is running as the Unix user </w:t>
       </w:r>
       <w:r>
         <w:rPr>
@@ -6381,7 +6848,13 @@
         <w:pStyle w:val="NormalParagraph"/>
       </w:pPr>
       <w:r>
-        <w:t>Care should be taken as without a password specified and without permission to execute as another user, an attempt to create a workflow run will hang instead of failing.</w:t>
+        <w:t>Care should be taken as without a password specified and without permission to ex</w:t>
+      </w:r>
+      <w:r>
+        <w:t>e</w:t>
+      </w:r>
+      <w:r>
+        <w:t>cute as another user, an attempt to create a workflow run will hang instead of failing.</w:t>
       </w:r>
     </w:p>
     <w:p>
@@ -6419,7 +6892,13 @@
         <w:pStyle w:val="NormalParagraph"/>
       </w:pPr>
       <w:r>
-        <w:t>In order to do this, it needs to be able to run code (specifically, a Java program) as effectively</w:t>
+        <w:t>In order to do this, it needs to be able to run code (specifically, a Java program) as e</w:t>
+      </w:r>
+      <w:r>
+        <w:t>f</w:t>
+      </w:r>
+      <w:r>
+        <w:t>fectively</w:t>
       </w:r>
       <w:r>
         <w:t xml:space="preserve"> </w:t>
@@ -6475,12 +6954,24 @@
         <w:t>recommended</w:t>
       </w:r>
       <w:r>
-        <w:t xml:space="preserve"> that Taverna Server always be operated in secure mode, with all connections normally being made via HTTPS. Given that this requires that the container be configured with an SSL certificate, it should be noted that a single-host certificate is available from many certificate authorities for extremely limited cost (even free in some cases). Please consult your container's docume</w:t>
+        <w:t xml:space="preserve"> that Taverna Server always be operated in secure mode, with all connections normally being made via HTTPS. Given that this requires that the co</w:t>
       </w:r>
       <w:r>
         <w:t>n</w:t>
       </w:r>
       <w:r>
+        <w:t>tainer be configured with an SSL certificate, it should be noted that a single-host ce</w:t>
+      </w:r>
+      <w:r>
+        <w:t>r</w:t>
+      </w:r>
+      <w:r>
+        <w:t>tificate is available from many certificate authorities for extremely limited cost (even free in some cases). Please consult your container's docume</w:t>
+      </w:r>
+      <w:r>
+        <w:t>n</w:t>
+      </w:r>
+      <w:r>
         <w:t>tation on how to install the SSL certificate and configure the container for HTTPS operation.</w:t>
       </w:r>
     </w:p>
@@ -6495,19 +6986,19 @@
         <w:rPr>
           <w:b/>
         </w:rPr>
-        <w:t>re</w:t>
+        <w:t>reco</w:t>
       </w:r>
       <w:r>
         <w:rPr>
           <w:b/>
         </w:rPr>
-        <w:t>c</w:t>
+        <w:t>m</w:t>
       </w:r>
       <w:r>
         <w:rPr>
           <w:b/>
         </w:rPr>
-        <w:t>ommended</w:t>
+        <w:t>mended</w:t>
       </w:r>
       <w:r>
         <w:t xml:space="preserve"> that it be configured to only accept authenticated connections over SSL. There is also an </w:t>
@@ -6550,13 +7041,13 @@
         <w:t>/admin</w:t>
       </w:r>
       <w:r>
-        <w:t xml:space="preserve"> REST interface to the server, which allows access to the same capabilities; it is only a</w:t>
-      </w:r>
-      <w:r>
-        <w:t>c</w:t>
-      </w:r>
-      <w:r>
-        <w:t xml:space="preserve">cessible to users which have the </w:t>
+        <w:t xml:space="preserve"> REST interface to the server, which allows access to the same capabilities; it is only access</w:t>
+      </w:r>
+      <w:r>
+        <w:t>i</w:t>
+      </w:r>
+      <w:r>
+        <w:t xml:space="preserve">ble to users which have the </w:t>
       </w:r>
       <w:r>
         <w:rPr>
@@ -6956,13 +7447,19 @@
         <w:t>taverna</w:t>
       </w:r>
       <w:r>
-        <w:t xml:space="preserve"> in the default co</w:t>
-      </w:r>
-      <w:r>
-        <w:t>n</w:t>
-      </w:r>
-      <w:r>
-        <w:t>figuration) will be used; two users mapped to the same user name will be able to see each others workflows if they can work out where the job working directories are located, but will not be able to see them inside Taverna Server itself (unless one user grants the other authority to do so, of course).</w:t>
+        <w:t xml:space="preserve"> in the default configuration) will be used; two users mapped to the same user name will be able to see each ot</w:t>
+      </w:r>
+      <w:r>
+        <w:t>h</w:t>
+      </w:r>
+      <w:r>
+        <w:t>ers workflows if they can work out where the job working directories are l</w:t>
+      </w:r>
+      <w:r>
+        <w:t>o</w:t>
+      </w:r>
+      <w:r>
+        <w:t>cated, but will not be able to see them inside Taverna Server itself (unless one user grants the other authority to do so, of course).</w:t>
       </w:r>
     </w:p>
     <w:p>
@@ -6979,7 +7476,13 @@
         <w:t>WEB-INF/security/users.properties</w:t>
       </w:r>
       <w:r>
-        <w:t xml:space="preserve"> (relative to the directory which is the expanded webapp) that is used to populate the database if that is empty.</w:t>
+        <w:t xml:space="preserve"> (relative to the directory which is the e</w:t>
+      </w:r>
+      <w:r>
+        <w:t>x</w:t>
+      </w:r>
+      <w:r>
+        <w:t>panded webapp) that is used to populate the database if that is empty.</w:t>
       </w:r>
     </w:p>
     <w:p>
@@ -7130,7 +7633,13 @@
         <w:pStyle w:val="NormalParagraph"/>
       </w:pPr>
       <w:r>
-        <w:t xml:space="preserve">There is a partially-secured configuration as well. This enables the forced use of HTTPS, but disables the use of user separation by the back-end engine, giving an intermediate level of security suitable for the case where the network is </w:t>
+        <w:t>There is a partially-secured configuration as well. This enables the forced use of HTTPS, but disables the use of user separation by the back-end engine, giving an i</w:t>
+      </w:r>
+      <w:r>
+        <w:t>n</w:t>
+      </w:r>
+      <w:r>
+        <w:t xml:space="preserve">termediate level of security suitable for the case where the network is </w:t>
       </w:r>
       <w:r>
         <w:rPr>
@@ -7233,7 +7742,13 @@
         <w:t>jvisualvm</w:t>
       </w:r>
       <w:r>
-        <w:t xml:space="preserve"> (with appropriate plugin) to connect to the server so that they can view, chart, and manipulate properties of the server. The exact list of properties is liable to change, but is as follows in this release:</w:t>
+        <w:t xml:space="preserve"> (with appropriate plugin) to connect to the ser</w:t>
+      </w:r>
+      <w:r>
+        <w:t>v</w:t>
+      </w:r>
+      <w:r>
+        <w:t>er so that they can view, chart, and manipulate properties of the server. The exact list of properties is liable to change, but is as follows in this release:</w:t>
       </w:r>
     </w:p>
     <w:p>
@@ -7676,21 +8191,21 @@
                 <w:sz w:val="22"/>
                 <w:szCs w:val="22"/>
               </w:rPr>
-              <w:t>Whether outgoing exceptions should be e</w:t>
-            </w:r>
-            <w:r>
-              <w:rPr>
-                <w:sz w:val="22"/>
-                <w:szCs w:val="22"/>
-              </w:rPr>
-              <w:t>x</w:t>
-            </w:r>
-            <w:r>
-              <w:rPr>
-                <w:sz w:val="22"/>
-                <w:szCs w:val="22"/>
-              </w:rPr>
-              <w:t>tensively logged.</w:t>
+              <w:t>Whether outgoing exceptions should be exte</w:t>
+            </w:r>
+            <w:r>
+              <w:rPr>
+                <w:sz w:val="22"/>
+                <w:szCs w:val="22"/>
+              </w:rPr>
+              <w:t>n</w:t>
+            </w:r>
+            <w:r>
+              <w:rPr>
+                <w:sz w:val="22"/>
+                <w:szCs w:val="22"/>
+              </w:rPr>
+              <w:t>sively logged.</w:t>
             </w:r>
           </w:p>
         </w:tc>
@@ -7709,13 +8224,7 @@
         <w:pStyle w:val="NormalParagraph"/>
       </w:pPr>
       <w:r>
-        <w:t>This component is responsible for manufacturing workflow runs and maintai</w:t>
-      </w:r>
-      <w:r>
-        <w:t>n</w:t>
-      </w:r>
-      <w:r>
-        <w:t>ing connections to existing runs. Note that the</w:t>
+        <w:t>This component is responsible for manufacturing workflow runs and maintaining connections to existing runs. Note that the</w:t>
       </w:r>
       <w:r>
         <w:t xml:space="preserve"> writable</w:t>
@@ -8573,21 +9082,21 @@
                 <w:sz w:val="22"/>
                 <w:szCs w:val="22"/>
               </w:rPr>
-              <w:t>The maximum number of simultaneous ope</w:t>
-            </w:r>
-            <w:r>
-              <w:rPr>
-                <w:sz w:val="22"/>
-                <w:szCs w:val="22"/>
-              </w:rPr>
-              <w:t>r</w:t>
-            </w:r>
-            <w:r>
-              <w:rPr>
-                <w:sz w:val="22"/>
-                <w:szCs w:val="22"/>
-              </w:rPr>
-              <w:t>ating runs supported by the server.</w:t>
+              <w:t>The maximum number of simultaneous opera</w:t>
+            </w:r>
+            <w:r>
+              <w:rPr>
+                <w:sz w:val="22"/>
+                <w:szCs w:val="22"/>
+              </w:rPr>
+              <w:t>t</w:t>
+            </w:r>
+            <w:r>
+              <w:rPr>
+                <w:sz w:val="22"/>
+                <w:szCs w:val="22"/>
+              </w:rPr>
+              <w:t>ing runs supported by the server.</w:t>
             </w:r>
             <w:r>
               <w:rPr>
@@ -8801,21 +9310,21 @@
                 <w:sz w:val="22"/>
                 <w:szCs w:val="22"/>
               </w:rPr>
-              <w:t>The host holding the RMI registry to co</w:t>
-            </w:r>
-            <w:r>
-              <w:rPr>
-                <w:sz w:val="22"/>
-                <w:szCs w:val="22"/>
-              </w:rPr>
-              <w:t>m</w:t>
-            </w:r>
-            <w:r>
-              <w:rPr>
-                <w:sz w:val="22"/>
-                <w:szCs w:val="22"/>
-              </w:rPr>
-              <w:t>municate via.</w:t>
+              <w:t>The host holding the RMI registry to commun</w:t>
+            </w:r>
+            <w:r>
+              <w:rPr>
+                <w:sz w:val="22"/>
+                <w:szCs w:val="22"/>
+              </w:rPr>
+              <w:t>i</w:t>
+            </w:r>
+            <w:r>
+              <w:rPr>
+                <w:sz w:val="22"/>
+                <w:szCs w:val="22"/>
+              </w:rPr>
+              <w:t>cate via.</w:t>
             </w:r>
           </w:p>
         </w:tc>
@@ -9290,21 +9799,21 @@
                 <w:sz w:val="22"/>
                 <w:szCs w:val="22"/>
               </w:rPr>
-              <w:t>cess to register itself before causing the cre</w:t>
-            </w:r>
-            <w:r>
-              <w:rPr>
-                <w:sz w:val="22"/>
-                <w:szCs w:val="22"/>
-              </w:rPr>
-              <w:t>a</w:t>
-            </w:r>
-            <w:r>
-              <w:rPr>
-                <w:sz w:val="22"/>
-                <w:szCs w:val="22"/>
-              </w:rPr>
-              <w:t>tion operation to fail.</w:t>
+              <w:t>cess to register itself before causing the creation o</w:t>
+            </w:r>
+            <w:r>
+              <w:rPr>
+                <w:sz w:val="22"/>
+                <w:szCs w:val="22"/>
+              </w:rPr>
+              <w:t>p</w:t>
+            </w:r>
+            <w:r>
+              <w:rPr>
+                <w:sz w:val="22"/>
+                <w:szCs w:val="22"/>
+              </w:rPr>
+              <w:t>eration to fail.</w:t>
             </w:r>
           </w:p>
         </w:tc>
@@ -9323,13 +9832,7 @@
         <w:pStyle w:val="NormalParagraph"/>
       </w:pPr>
       <w:r>
-        <w:t>This is an interface for adding, deleting and otherwise managing user accounts on the server. It does not manage the underlying system accounts, but does allow control over the mapping of users to those accounts. Note that newly created a</w:t>
-      </w:r>
-      <w:r>
-        <w:t>c</w:t>
-      </w:r>
-      <w:r>
-        <w:t>counts are disabled by default. More information about the mapping process is in the security summary document.</w:t>
+        <w:t>This is an interface for adding, deleting and otherwise managing user accounts on the server. It does not manage the underlying system accounts, but does allow control over the mapping of users to those accounts. Note that newly created accounts are disabled by default. More information about the mapping process is in the security summary document.</w:t>
       </w:r>
     </w:p>
     <w:tbl>
@@ -9472,8 +9975,8 @@
         <w:tblLook w:val="04A0" w:firstRow="1" w:lastRow="0" w:firstColumn="1" w:lastColumn="0" w:noHBand="0" w:noVBand="1"/>
       </w:tblPr>
       <w:tblGrid>
-        <w:gridCol w:w="2757"/>
-        <w:gridCol w:w="5715"/>
+        <w:gridCol w:w="2720"/>
+        <w:gridCol w:w="5752"/>
       </w:tblGrid>
       <w:tr>
         <w:trPr>
@@ -10269,21 +10772,21 @@
                 <w:sz w:val="22"/>
                 <w:szCs w:val="22"/>
               </w:rPr>
-              <w:t xml:space="preserve"> This impl</w:t>
-            </w:r>
-            <w:r>
-              <w:rPr>
-                <w:sz w:val="22"/>
-                <w:szCs w:val="22"/>
-              </w:rPr>
-              <w:t>e</w:t>
-            </w:r>
-            <w:r>
-              <w:rPr>
-                <w:sz w:val="22"/>
-                <w:szCs w:val="22"/>
-              </w:rPr>
-              <w:t>mentation stores the value directly in the database.</w:t>
+              <w:t xml:space="preserve"> This implement</w:t>
+            </w:r>
+            <w:r>
+              <w:rPr>
+                <w:sz w:val="22"/>
+                <w:szCs w:val="22"/>
+              </w:rPr>
+              <w:t>a</w:t>
+            </w:r>
+            <w:r>
+              <w:rPr>
+                <w:sz w:val="22"/>
+                <w:szCs w:val="22"/>
+              </w:rPr>
+              <w:t>tion stores the value directly in the database.</w:t>
             </w:r>
           </w:p>
         </w:tc>
@@ -10415,19 +10918,19 @@
         <w:t>/feed</w:t>
       </w:r>
       <w:r>
-        <w:t>). This i</w:t>
-      </w:r>
-      <w:r>
-        <w:t>n</w:t>
-      </w:r>
-      <w:r>
-        <w:t>terface is only available to users who authenticate with admin permissions. Cu</w:t>
+        <w:t>). This interface is only available to users who authenticate with admin permissions. Curren</w:t>
+      </w:r>
+      <w:r>
+        <w:t>t</w:t>
+      </w:r>
+      <w:r>
+        <w:t>ly, there is no rendering of the interface in a form that is suitable for use from a no</w:t>
       </w:r>
       <w:r>
         <w:t>r</w:t>
       </w:r>
       <w:r>
-        <w:t>rently, there is no rendering of the interface in a form that is suitable for use from a normal web browser; this is expected to change in future versions.</w:t>
+        <w:t>mal web browser; this is expected to change in future versions.</w:t>
       </w:r>
     </w:p>
     <w:sectPr>
@@ -10499,7 +11002,7 @@
         <w:sz w:val="20"/>
         <w:szCs w:val="20"/>
       </w:rPr>
-      <w:t>2.5.2</w:t>
+      <w:t>2.5.3</w:t>
     </w:r>
     <w:r>
       <w:rPr>
@@ -10668,7 +11171,7 @@
         <w:sz w:val="16"/>
         <w:szCs w:val="16"/>
       </w:rPr>
-      <w:t>Copyright © 2010–2013</w:t>
+      <w:t>Copyright © 2010–2014</w:t>
     </w:r>
     <w:r>
       <w:rPr>
@@ -11408,7 +11911,7 @@
         <w:rFonts w:ascii="Symbol" w:hAnsi="Symbol" w:hint="default"/>
       </w:rPr>
     </w:lvl>
-    <w:lvl w:ilvl="1" w:tplc="04090003" w:tentative="1">
+    <w:lvl w:ilvl="1" w:tplc="04090003">
       <w:start w:val="1"/>
       <w:numFmt w:val="bullet"/>
       <w:lvlText w:val="o"/>
@@ -11913,7 +12416,10 @@
   <w:style w:type="paragraph" w:default="1" w:styleId="Normal">
     <w:name w:val="Normal"/>
     <w:qFormat/>
-    <w:rsid w:val="00BD2ABF"/>
+    <w:rsid w:val="00DF2DAC"/>
+    <w:rPr>
+      <w:rFonts w:ascii="Times" w:hAnsi="Times"/>
+    </w:rPr>
   </w:style>
   <w:style w:type="paragraph" w:styleId="Heading1">
     <w:name w:val="heading 1"/>
@@ -11922,7 +12428,7 @@
     <w:link w:val="Heading1Char"/>
     <w:uiPriority w:val="9"/>
     <w:qFormat/>
-    <w:rsid w:val="00BD2ABF"/>
+    <w:rsid w:val="00DF2DAC"/>
     <w:pPr>
       <w:keepNext/>
       <w:keepLines/>
@@ -11931,11 +12437,11 @@
       <w:outlineLvl w:val="0"/>
     </w:pPr>
     <w:rPr>
-      <w:rFonts w:asciiTheme="majorHAnsi" w:eastAsiaTheme="majorEastAsia" w:hAnsiTheme="majorHAnsi" w:cstheme="majorBidi"/>
+      <w:rFonts w:ascii="Helvetica" w:eastAsiaTheme="majorEastAsia" w:hAnsi="Helvetica" w:cstheme="majorBidi"/>
       <w:b/>
       <w:bCs/>
       <w:color w:val="345A8A" w:themeColor="accent1" w:themeShade="B5"/>
-      <w:sz w:val="32"/>
+      <w:sz w:val="36"/>
       <w:szCs w:val="32"/>
     </w:rPr>
   </w:style>
@@ -11947,7 +12453,7 @@
     <w:uiPriority w:val="9"/>
     <w:unhideWhenUsed/>
     <w:qFormat/>
-    <w:rsid w:val="00BD2ABF"/>
+    <w:rsid w:val="00DF2DAC"/>
     <w:pPr>
       <w:keepNext/>
       <w:keepLines/>
@@ -11955,11 +12461,11 @@
       <w:outlineLvl w:val="1"/>
     </w:pPr>
     <w:rPr>
-      <w:rFonts w:asciiTheme="majorHAnsi" w:eastAsiaTheme="majorEastAsia" w:hAnsiTheme="majorHAnsi" w:cstheme="majorBidi"/>
+      <w:rFonts w:ascii="Helvetica" w:eastAsiaTheme="majorEastAsia" w:hAnsi="Helvetica" w:cstheme="majorBidi"/>
       <w:b/>
       <w:bCs/>
       <w:color w:val="4F81BD" w:themeColor="accent1"/>
-      <w:sz w:val="28"/>
+      <w:sz w:val="32"/>
       <w:szCs w:val="28"/>
     </w:rPr>
   </w:style>
@@ -11971,7 +12477,7 @@
     <w:uiPriority w:val="9"/>
     <w:unhideWhenUsed/>
     <w:qFormat/>
-    <w:rsid w:val="00BD2ABF"/>
+    <w:rsid w:val="00DF2DAC"/>
     <w:pPr>
       <w:keepNext/>
       <w:keepLines/>
@@ -11979,7 +12485,7 @@
       <w:outlineLvl w:val="2"/>
     </w:pPr>
     <w:rPr>
-      <w:rFonts w:asciiTheme="majorHAnsi" w:eastAsiaTheme="majorEastAsia" w:hAnsiTheme="majorHAnsi" w:cstheme="majorBidi"/>
+      <w:rFonts w:ascii="Helvetica" w:eastAsiaTheme="majorEastAsia" w:hAnsi="Helvetica" w:cstheme="majorBidi"/>
       <w:b/>
       <w:bCs/>
       <w:color w:val="4F81BD" w:themeColor="accent1"/>
@@ -11995,7 +12501,7 @@
     <w:uiPriority w:val="9"/>
     <w:unhideWhenUsed/>
     <w:qFormat/>
-    <w:rsid w:val="00BD2ABF"/>
+    <w:rsid w:val="00DF2DAC"/>
     <w:pPr>
       <w:keepNext/>
       <w:keepLines/>
@@ -12003,7 +12509,7 @@
       <w:outlineLvl w:val="3"/>
     </w:pPr>
     <w:rPr>
-      <w:rFonts w:asciiTheme="majorHAnsi" w:eastAsiaTheme="majorEastAsia" w:hAnsiTheme="majorHAnsi" w:cstheme="majorBidi"/>
+      <w:rFonts w:ascii="Helvetica" w:eastAsiaTheme="majorEastAsia" w:hAnsi="Helvetica" w:cstheme="majorBidi"/>
       <w:b/>
       <w:bCs/>
       <w:i/>
@@ -12043,13 +12549,13 @@
     <w:basedOn w:val="DefaultParagraphFont"/>
     <w:link w:val="Heading1"/>
     <w:uiPriority w:val="9"/>
-    <w:rsid w:val="00BD2ABF"/>
+    <w:rsid w:val="00DF2DAC"/>
     <w:rPr>
-      <w:rFonts w:asciiTheme="majorHAnsi" w:eastAsiaTheme="majorEastAsia" w:hAnsiTheme="majorHAnsi" w:cstheme="majorBidi"/>
+      <w:rFonts w:ascii="Helvetica" w:eastAsiaTheme="majorEastAsia" w:hAnsi="Helvetica" w:cstheme="majorBidi"/>
       <w:b/>
       <w:bCs/>
       <w:color w:val="345A8A" w:themeColor="accent1" w:themeShade="B5"/>
-      <w:sz w:val="32"/>
+      <w:sz w:val="36"/>
       <w:szCs w:val="32"/>
     </w:rPr>
   </w:style>
@@ -12058,13 +12564,13 @@
     <w:basedOn w:val="DefaultParagraphFont"/>
     <w:link w:val="Heading2"/>
     <w:uiPriority w:val="9"/>
-    <w:rsid w:val="00BD2ABF"/>
+    <w:rsid w:val="00DF2DAC"/>
     <w:rPr>
-      <w:rFonts w:asciiTheme="majorHAnsi" w:eastAsiaTheme="majorEastAsia" w:hAnsiTheme="majorHAnsi" w:cstheme="majorBidi"/>
+      <w:rFonts w:ascii="Helvetica" w:eastAsiaTheme="majorEastAsia" w:hAnsi="Helvetica" w:cstheme="majorBidi"/>
       <w:b/>
       <w:bCs/>
       <w:color w:val="4F81BD" w:themeColor="accent1"/>
-      <w:sz w:val="28"/>
+      <w:sz w:val="32"/>
       <w:szCs w:val="28"/>
     </w:rPr>
   </w:style>
@@ -12073,9 +12579,9 @@
     <w:basedOn w:val="DefaultParagraphFont"/>
     <w:link w:val="Heading3"/>
     <w:uiPriority w:val="9"/>
-    <w:rsid w:val="00BD2ABF"/>
+    <w:rsid w:val="00DF2DAC"/>
     <w:rPr>
-      <w:rFonts w:asciiTheme="majorHAnsi" w:eastAsiaTheme="majorEastAsia" w:hAnsiTheme="majorHAnsi" w:cstheme="majorBidi"/>
+      <w:rFonts w:ascii="Helvetica" w:eastAsiaTheme="majorEastAsia" w:hAnsi="Helvetica" w:cstheme="majorBidi"/>
       <w:b/>
       <w:bCs/>
       <w:color w:val="4F81BD" w:themeColor="accent1"/>
@@ -12088,9 +12594,9 @@
     <w:basedOn w:val="DefaultParagraphFont"/>
     <w:link w:val="Heading4"/>
     <w:uiPriority w:val="9"/>
-    <w:rsid w:val="00BD2ABF"/>
+    <w:rsid w:val="00DF2DAC"/>
     <w:rPr>
-      <w:rFonts w:asciiTheme="majorHAnsi" w:eastAsiaTheme="majorEastAsia" w:hAnsiTheme="majorHAnsi" w:cstheme="majorBidi"/>
+      <w:rFonts w:ascii="Helvetica" w:eastAsiaTheme="majorEastAsia" w:hAnsi="Helvetica" w:cstheme="majorBidi"/>
       <w:b/>
       <w:bCs/>
       <w:i/>
@@ -12113,7 +12619,7 @@
     <w:name w:val="Literal text"/>
     <w:basedOn w:val="Normal"/>
     <w:qFormat/>
-    <w:rsid w:val="00BD2ABF"/>
+    <w:rsid w:val="001F1DF7"/>
     <w:pPr>
       <w:pBdr>
         <w:top w:val="single" w:sz="4" w:space="1" w:color="auto"/>
@@ -12124,7 +12630,7 @@
       <w:contextualSpacing/>
     </w:pPr>
     <w:rPr>
-      <w:rFonts w:ascii="Andale Mono" w:hAnsi="Andale Mono"/>
+      <w:rFonts w:ascii="Courier" w:hAnsi="Courier"/>
       <w:noProof/>
       <w:sz w:val="20"/>
       <w:szCs w:val="22"/>
@@ -12467,9 +12973,9 @@
     <w:basedOn w:val="DefaultParagraphFont"/>
     <w:uiPriority w:val="1"/>
     <w:qFormat/>
-    <w:rsid w:val="00FF6838"/>
+    <w:rsid w:val="00DF2DAC"/>
     <w:rPr>
-      <w:rFonts w:ascii="Andale Mono" w:hAnsi="Andale Mono"/>
+      <w:rFonts w:ascii="Courier" w:hAnsi="Courier"/>
       <w:noProof/>
       <w:lang w:val="en-GB"/>
     </w:rPr>
@@ -12643,7 +13149,10 @@
   <w:style w:type="paragraph" w:default="1" w:styleId="Normal">
     <w:name w:val="Normal"/>
     <w:qFormat/>
-    <w:rsid w:val="00BD2ABF"/>
+    <w:rsid w:val="00DF2DAC"/>
+    <w:rPr>
+      <w:rFonts w:ascii="Times" w:hAnsi="Times"/>
+    </w:rPr>
   </w:style>
   <w:style w:type="paragraph" w:styleId="Heading1">
     <w:name w:val="heading 1"/>
@@ -12652,7 +13161,7 @@
     <w:link w:val="Heading1Char"/>
     <w:uiPriority w:val="9"/>
     <w:qFormat/>
-    <w:rsid w:val="00BD2ABF"/>
+    <w:rsid w:val="00DF2DAC"/>
     <w:pPr>
       <w:keepNext/>
       <w:keepLines/>
@@ -12661,11 +13170,11 @@
       <w:outlineLvl w:val="0"/>
     </w:pPr>
     <w:rPr>
-      <w:rFonts w:asciiTheme="majorHAnsi" w:eastAsiaTheme="majorEastAsia" w:hAnsiTheme="majorHAnsi" w:cstheme="majorBidi"/>
+      <w:rFonts w:ascii="Helvetica" w:eastAsiaTheme="majorEastAsia" w:hAnsi="Helvetica" w:cstheme="majorBidi"/>
       <w:b/>
       <w:bCs/>
       <w:color w:val="345A8A" w:themeColor="accent1" w:themeShade="B5"/>
-      <w:sz w:val="32"/>
+      <w:sz w:val="36"/>
       <w:szCs w:val="32"/>
     </w:rPr>
   </w:style>
@@ -12677,7 +13186,7 @@
     <w:uiPriority w:val="9"/>
     <w:unhideWhenUsed/>
     <w:qFormat/>
-    <w:rsid w:val="00BD2ABF"/>
+    <w:rsid w:val="00DF2DAC"/>
     <w:pPr>
       <w:keepNext/>
       <w:keepLines/>
@@ -12685,11 +13194,11 @@
       <w:outlineLvl w:val="1"/>
     </w:pPr>
     <w:rPr>
-      <w:rFonts w:asciiTheme="majorHAnsi" w:eastAsiaTheme="majorEastAsia" w:hAnsiTheme="majorHAnsi" w:cstheme="majorBidi"/>
+      <w:rFonts w:ascii="Helvetica" w:eastAsiaTheme="majorEastAsia" w:hAnsi="Helvetica" w:cstheme="majorBidi"/>
       <w:b/>
       <w:bCs/>
       <w:color w:val="4F81BD" w:themeColor="accent1"/>
-      <w:sz w:val="28"/>
+      <w:sz w:val="32"/>
       <w:szCs w:val="28"/>
     </w:rPr>
   </w:style>
@@ -12701,7 +13210,7 @@
     <w:uiPriority w:val="9"/>
     <w:unhideWhenUsed/>
     <w:qFormat/>
-    <w:rsid w:val="00BD2ABF"/>
+    <w:rsid w:val="00DF2DAC"/>
     <w:pPr>
       <w:keepNext/>
       <w:keepLines/>
@@ -12709,7 +13218,7 @@
       <w:outlineLvl w:val="2"/>
     </w:pPr>
     <w:rPr>
-      <w:rFonts w:asciiTheme="majorHAnsi" w:eastAsiaTheme="majorEastAsia" w:hAnsiTheme="majorHAnsi" w:cstheme="majorBidi"/>
+      <w:rFonts w:ascii="Helvetica" w:eastAsiaTheme="majorEastAsia" w:hAnsi="Helvetica" w:cstheme="majorBidi"/>
       <w:b/>
       <w:bCs/>
       <w:color w:val="4F81BD" w:themeColor="accent1"/>
@@ -12725,7 +13234,7 @@
     <w:uiPriority w:val="9"/>
     <w:unhideWhenUsed/>
     <w:qFormat/>
-    <w:rsid w:val="00BD2ABF"/>
+    <w:rsid w:val="00DF2DAC"/>
     <w:pPr>
       <w:keepNext/>
       <w:keepLines/>
@@ -12733,7 +13242,7 @@
       <w:outlineLvl w:val="3"/>
     </w:pPr>
     <w:rPr>
-      <w:rFonts w:asciiTheme="majorHAnsi" w:eastAsiaTheme="majorEastAsia" w:hAnsiTheme="majorHAnsi" w:cstheme="majorBidi"/>
+      <w:rFonts w:ascii="Helvetica" w:eastAsiaTheme="majorEastAsia" w:hAnsi="Helvetica" w:cstheme="majorBidi"/>
       <w:b/>
       <w:bCs/>
       <w:i/>
@@ -12773,13 +13282,13 @@
     <w:basedOn w:val="DefaultParagraphFont"/>
     <w:link w:val="Heading1"/>
     <w:uiPriority w:val="9"/>
-    <w:rsid w:val="00BD2ABF"/>
+    <w:rsid w:val="00DF2DAC"/>
     <w:rPr>
-      <w:rFonts w:asciiTheme="majorHAnsi" w:eastAsiaTheme="majorEastAsia" w:hAnsiTheme="majorHAnsi" w:cstheme="majorBidi"/>
+      <w:rFonts w:ascii="Helvetica" w:eastAsiaTheme="majorEastAsia" w:hAnsi="Helvetica" w:cstheme="majorBidi"/>
       <w:b/>
       <w:bCs/>
       <w:color w:val="345A8A" w:themeColor="accent1" w:themeShade="B5"/>
-      <w:sz w:val="32"/>
+      <w:sz w:val="36"/>
       <w:szCs w:val="32"/>
     </w:rPr>
   </w:style>
@@ -12788,13 +13297,13 @@
     <w:basedOn w:val="DefaultParagraphFont"/>
     <w:link w:val="Heading2"/>
     <w:uiPriority w:val="9"/>
-    <w:rsid w:val="00BD2ABF"/>
+    <w:rsid w:val="00DF2DAC"/>
     <w:rPr>
-      <w:rFonts w:asciiTheme="majorHAnsi" w:eastAsiaTheme="majorEastAsia" w:hAnsiTheme="majorHAnsi" w:cstheme="majorBidi"/>
+      <w:rFonts w:ascii="Helvetica" w:eastAsiaTheme="majorEastAsia" w:hAnsi="Helvetica" w:cstheme="majorBidi"/>
       <w:b/>
       <w:bCs/>
       <w:color w:val="4F81BD" w:themeColor="accent1"/>
-      <w:sz w:val="28"/>
+      <w:sz w:val="32"/>
       <w:szCs w:val="28"/>
     </w:rPr>
   </w:style>
@@ -12803,9 +13312,9 @@
     <w:basedOn w:val="DefaultParagraphFont"/>
     <w:link w:val="Heading3"/>
     <w:uiPriority w:val="9"/>
-    <w:rsid w:val="00BD2ABF"/>
+    <w:rsid w:val="00DF2DAC"/>
     <w:rPr>
-      <w:rFonts w:asciiTheme="majorHAnsi" w:eastAsiaTheme="majorEastAsia" w:hAnsiTheme="majorHAnsi" w:cstheme="majorBidi"/>
+      <w:rFonts w:ascii="Helvetica" w:eastAsiaTheme="majorEastAsia" w:hAnsi="Helvetica" w:cstheme="majorBidi"/>
       <w:b/>
       <w:bCs/>
       <w:color w:val="4F81BD" w:themeColor="accent1"/>
@@ -12818,9 +13327,9 @@
     <w:basedOn w:val="DefaultParagraphFont"/>
     <w:link w:val="Heading4"/>
     <w:uiPriority w:val="9"/>
-    <w:rsid w:val="00BD2ABF"/>
+    <w:rsid w:val="00DF2DAC"/>
     <w:rPr>
-      <w:rFonts w:asciiTheme="majorHAnsi" w:eastAsiaTheme="majorEastAsia" w:hAnsiTheme="majorHAnsi" w:cstheme="majorBidi"/>
+      <w:rFonts w:ascii="Helvetica" w:eastAsiaTheme="majorEastAsia" w:hAnsi="Helvetica" w:cstheme="majorBidi"/>
       <w:b/>
       <w:bCs/>
       <w:i/>
@@ -12843,7 +13352,7 @@
     <w:name w:val="Literal text"/>
     <w:basedOn w:val="Normal"/>
     <w:qFormat/>
-    <w:rsid w:val="00BD2ABF"/>
+    <w:rsid w:val="001F1DF7"/>
     <w:pPr>
       <w:pBdr>
         <w:top w:val="single" w:sz="4" w:space="1" w:color="auto"/>
@@ -12854,7 +13363,7 @@
       <w:contextualSpacing/>
     </w:pPr>
     <w:rPr>
-      <w:rFonts w:ascii="Andale Mono" w:hAnsi="Andale Mono"/>
+      <w:rFonts w:ascii="Courier" w:hAnsi="Courier"/>
       <w:noProof/>
       <w:sz w:val="20"/>
       <w:szCs w:val="22"/>
@@ -13197,9 +13706,9 @@
     <w:basedOn w:val="DefaultParagraphFont"/>
     <w:uiPriority w:val="1"/>
     <w:qFormat/>
-    <w:rsid w:val="00FF6838"/>
+    <w:rsid w:val="00DF2DAC"/>
     <w:rPr>
-      <w:rFonts w:ascii="Andale Mono" w:hAnsi="Andale Mono"/>
+      <w:rFonts w:ascii="Courier" w:hAnsi="Courier"/>
       <w:noProof/>
       <w:lang w:val="en-GB"/>
     </w:rPr>

</xml_diff>